<commit_message>
Modded the bibliography.docx for the revisions.
In the AnalyticSolution.tex, I corrected a typo
</commit_message>
<xml_diff>
--- a/bibliography.docx
+++ b/bibliography.docx
@@ -232,7 +232,7 @@
           <w:sz w:val="24"/>
           <w:szCs w:val="24"/>
         </w:rPr>
-        <w:instrText>ADDIN CSL_CITATION { "citationItems" : [ { "id" : "ITEM-1", "itemData" : { "DOI" : "10.1148/radiol.2401050717", "abstract" : "Purpose: To retrospectively evaluate magnetic resonance (MR) imaging\u2013based thermometry and thermal dosimetry during focused ultrasound treatments of uterine leiomyomas (ie, fibroids).Materials and Methods: All patients gave written informed consent for the focused ultrasound treatments and the current HIPAA-compliant retrospective study, both of which were institutional review board approved. Thermometry performed during the treatments of 64 fibroids in 50 women (mean age, 46.6 years \u00b1 4.5 [standard deviation]) was used to create thermal dose maps. The areas that reached dose values of 240 and 18 equivalent minutes at 43\u00b0C were compared with the nonperfused regions measured on contrast material\u2013enhanced MR images by using the Bland-Altman method. Volume changes in treated fibroids after 6 months were compared with volume changes in nontreated fibroids and with MR-based thermal dose estimates.Results: While the thermal dose estimates were shown to have a clear relationship with resulting nonperfused regions, the nonperfused areas were, on average, larger than the dose estimates (means of 1.9 \u00b1 0.7 and 1.2 \u00b1 0.4 times as large for areas that reached 240- and 18-minute threshold dose values, respectively). Good correlation was observed for smaller treatment volumes at the lower dose threshold (mean ratio, 1.0 \u00b1 0.3), but for larger treatment volumes, the nonperfused region extended to locations within the fibroid that clearly were not heated. Variations in peak temperature increase were as large as a factor of two, both between patients and within individual treatments. On average, the fibroid volume reduction at 6 months increased as the ablated volume estimated by using the thermal dose increased.Conclusion: Study results showed good correlation between thermal dose estimates and resulting nonperfused areas for smaller ablated volumes. For larger treatment volumes, nonperfused areas could extend within the fibroid to unheated areas.\u00a9 RSNA, 2006", "author" : [ { "dropping-particle" : "", "family" : "McDannold", "given" : "Nathan", "non-dropping-particle" : "", "parse-names" : false, "suffix" : "" }, { "dropping-particle" : "", "family" : "Tempany", "given" : "Clare M.", "non-dropping-particle" : "", "parse-names" : false, "suffix" : "" }, { "dropping-particle" : "", "family" : "Fennessy", "given" : "Fiona M.", "non-dropping-particle" : "", "parse-names" : false, "suffix" : "" }, { "dropping-particle" : "", "family" : "So", "given" : "Minna J.", "non-dropping-particle" : "", "parse-names" : false, "suffix" : "" }, { "dropping-particle" : "", "family" : "Rybicki", "given" : "Frank J.", "non-dropping-particle" : "", "parse-names" : false, "suffix" : "" }, { "dropping-particle" : "", "family" : "Stewart", "given" : "Elizabeth A.", "non-dropping-particle" : "", "parse-names" : false, "suffix" : "" }, { "dropping-particle" : "", "family" : "Jolesz", "given" : "Ferenc A.", "non-dropping-particle" : "", "parse-names" : false, "suffix" : "" }, { "dropping-particle" : "", "family" : "Hynynen", "given" : "Kullervo", "non-dropping-particle" : "", "parse-names" : false, "suffix" : "" } ], "container-title" : "Radiology", "id" : "ITEM-1", "issue" : "1", "issued" : { "date-parts" : [ [ "2006", "7" ] ] }, "page" : "263 -272", "title" : "Uterine Leiomyomas: MR Imaging\u2013based Thermometry and Thermal Dosimetry during Focused Ultrasound Thermal Ablation1", "title-short" : "Uterine Leiomyomas", "type" : "article-journal", "volume" : "240" }, "uris" : [ "http://www.mendeley.com/documents/?uuid=66f49312-8ed5-4134-8014-9e1402ab2922" ] }, { "id" : "ITEM-2", "itemData" : { "DOI" : "10.1080/02656730310001611035", "ISSN" : "0265-6736", "abstract" : "The aim was to determine if water-cooled diffusing tips could produce larger and safer (better controlled) thermal lesions than non-cooled diffusing tips at 980 nm. Thermal lesions were induced in beef myocardium in vitro with and without water cooling using a 980 nm diode laser at various power levels. Seven intracerebral treatments were performed in six canines using water-cooled diffusing tips with four animals having intracerebral transmissible venereal tumours grown from inoculate. Magnetic resonance thermal imaging (MRTI)-based feedback software using a fast, radio frequency-spoiled gradient echo acquisition with two intersecting image planes was used for on-line monitoring and control of treatment and for the evaluation of in vivo laser lesion production. In cases where two-plane MRTI was employed, the maximum calculated temperature was compared in each plane. Using water-cooled tips and 400 micro m core diameter laser diffusing fibres in in vitro beef myocardium, power of up to 9.5 W was applied for 8 min without tip failure. Without cooling, tip failure occurred in under 4 min at 6 W, in under 2 min at 7 W and instantaneously at 8 W. Additionally, char accompanied lesions made with uncooled tips while cooled application resulted in only minimal char at only the highest thermal dose. Achieved lesion cross-sectional diameters in in vitro samples were up to 26.5 x 23.3 mm when water cooling was used. In canine brain and transmissible venereal tumours, up to 18.1 x 21.4 mm lesions were achieved. It is concluded that water cooling allows safe application of higher power to small core diameter diffusing tip fibres, which results in larger thermal lesions than can be achieved without cooling. Two-plane MRTI enhances on-line monitoring and feedback of thermal treatment.", "author" : [ { "dropping-particle" : "", "family" : "McNichols", "given" : "R J", "non-dropping-particle" : "", "parse-names" : false, "suffix" : "" }, { "dropping-particle" : "", "family" : "Kangasniemi", "given" : "M", "non-dropping-particle" : "", "parse-names" : false, "suffix" : "" }, { "dropping-particle" : "", "family" : "Gowda", "given" : "A", "non-dropping-particle" : "", "parse-names" : false, "suffix" : "" }, { "dropping-particle" : "", "family" : "Bankson", "given" : "J A", "non-dropping-particle" : "", "parse-names" : false, "suffix" : "" }, { "dropping-particle" : "", "family" : "Price", "given" : "R E", "non-dropping-particle" : "", "parse-names" : false, "suffix" : "" }, { "dropping-particle" : "", "family" : "Hazle", "given" : "J D", "non-dropping-particle" : "", "parse-names" : false, "suffix" : "" } ], "container-title" : "International Journal of Hyperthermia: The Official Journal of European Society for Hyperthermic Oncology, North American Hyperthermia Group", "id" : "ITEM-2", "issue" : "1", "issued" : { "date-parts" : [ [ "2004", "2" ] ] }, "page" : "45-56", "title" : "Technical developments for cerebral thermal treatment: water-cooled diffusing laser fibre tips and temperature-sensitive MRI using intersecting image planes", "title-short" : "Technical developments for cerebral thermal treatm", "type" : "article-journal", "volume" : "20" }, "uris" : [ "http://www.mendeley.com/documents/?uuid=379c8feb-4a8f-442f-9ab2-a12810b26b84" ] }, { "id" : "ITEM-3", "itemData" : { "ISSN" : "2168-8745", "author" : [ { "dropping-particle" : "", "family" : "Breiman", "given" : "Leo", "non-dropping-particle" : "", "parse-names" : false, "suffix" : "" } ], "container-title" : "Statistical Science", "id" : "ITEM-3", "issue" : "3", "issued" : { "date-parts" : [ [ "2001", "8", "1" ] ] }, "page" : "199-231", "publisher" : "Institute of Mathematical Statistics", "title" : "Statistical Modeling: The Two Cultures (with comments and a rejoinder by the author)", "type" : "article-journal", "volume" : "16" }, "uris" : [ "http://www.mendeley.com/documents/?uuid=c993b1e5-8666-416c-a012-65a8cbc694ba" ] }, { "id" : "ITEM-4", "itemData" : { "DOI" : "10.1007/BF02985802", "ISSN" : "0343-6993", "author" : [ { "dropping-particle" : "", "family" : "Hastie", "given" : "Trevor", "non-dropping-particle" : "", "parse-names" : false, "suffix" : "" }, { "dropping-particle" : "", "family" : "Tibshirani", "given" : "Robert", "non-dropping-particle" : "", "parse-names" : false, "suffix" : "" }, { "dropping-particle" : "", "family" : "Friedman", "given" : "Jerome", "non-dropping-particle" : "", "parse-names" : false, "suffix" : "" } ], "container-title" : "The Mathematical Intelligencer", "id" : "ITEM-4", "issue" : "2", "issued" : { "date-parts" : [ [ "2008", "11", "12" ] ] }, "page" : "83-85", "title" : "The elements of statistical learning: data mining, inference and prediction", "type" : "article-journal", "volume" : "27" }, "uris" : [ "http://www.mendeley.com/documents/?uuid=a0e987cc-90b8-43b4-8b4d-096f25135756" ] }, { "id" : "ITEM-5", "itemData" : { "abstract" : "Quantitative analysis of the relationship between arterial blood and tissue temperatures has not been previously attempted. Bazett and McGlone's measurements of tissue temperature indicate that that the deep thermal gradient in the resting normal human forearm does not extend deeper than 2.5 cm.; deeper measurements are not reported. According to recent observations in this laboratory, the temperature gradient in intact human biceps muscle extended beyond this depth to approach the geometrical axis of the limb, as would be expected if the analytic theory of heatt flow by conduction is applicable to a localized arm segment. With the stimulus of this observation, the temperatures of the normal human forearm tissues and brachial arterial blood have been measured to evaluate the applicability of heat flow theory to the forearm in basic terms of local rate of tissue heat production and volume flow of blood.", "author" : [ { "dropping-particle" : "", "family" : "Pennes", "given" : "Harry H.", "non-dropping-particle" : "", "parse-names" : false, "suffix" : "" } ], "container-title" : "Journal of Applied Physiology", "id" : "ITEM-5", "issue" : "2", "issued" : { "date-parts" : [ [ "1948" ] ] }, "title" : "Analysis of Tissue and Arterial Blood Temperatures in the Resting Human Forearm", "type" : "article-journal", "volume" : "1" }, "uris" : [ "http://www.mendeley.com/documents/?uuid=e7993d92-9f77-47ab-a592-cb2cc477147b" ] } ], "mendeley" : { "formattedCitation" : "[21\u201325]", "plainTextFormattedCitation" : "[21\u201325]", "previouslyFormattedCitation" : "[21\u201325]" }, "properties" : { "noteIndex" : 0 }, "schema" : "https://github.com/citation-style-language/schema/raw/master/csl-citation.json" }</w:instrText>
+        <w:instrText>ADDIN CSL_CITATION { "citationItems" : [ { "id" : "ITEM-1", "itemData" : { "DOI" : "10.1148/radiol.2401050717", "abstract" : "Purpose: To retrospectively evaluate magnetic resonance (MR) imaging\u2013based thermometry and thermal dosimetry during focused ultrasound treatments of uterine leiomyomas (ie, fibroids).Materials and Methods: All patients gave written informed consent for the focused ultrasound treatments and the current HIPAA-compliant retrospective study, both of which were institutional review board approved. Thermometry performed during the treatments of 64 fibroids in 50 women (mean age, 46.6 years \u00b1 4.5 [standard deviation]) was used to create thermal dose maps. The areas that reached dose values of 240 and 18 equivalent minutes at 43\u00b0C were compared with the nonperfused regions measured on contrast material\u2013enhanced MR images by using the Bland-Altman method. Volume changes in treated fibroids after 6 months were compared with volume changes in nontreated fibroids and with MR-based thermal dose estimates.Results: While the thermal dose estimates were shown to have a clear relationship with resulting nonperfused regions, the nonperfused areas were, on average, larger than the dose estimates (means of 1.9 \u00b1 0.7 and 1.2 \u00b1 0.4 times as large for areas that reached 240- and 18-minute threshold dose values, respectively). Good correlation was observed for smaller treatment volumes at the lower dose threshold (mean ratio, 1.0 \u00b1 0.3), but for larger treatment volumes, the nonperfused region extended to locations within the fibroid that clearly were not heated. Variations in peak temperature increase were as large as a factor of two, both between patients and within individual treatments. On average, the fibroid volume reduction at 6 months increased as the ablated volume estimated by using the thermal dose increased.Conclusion: Study results showed good correlation between thermal dose estimates and resulting nonperfused areas for smaller ablated volumes. For larger treatment volumes, nonperfused areas could extend within the fibroid to unheated areas.\u00a9 RSNA, 2006", "author" : [ { "dropping-particle" : "", "family" : "McDannold", "given" : "Nathan", "non-dropping-particle" : "", "parse-names" : false, "suffix" : "" }, { "dropping-particle" : "", "family" : "Tempany", "given" : "Clare M.", "non-dropping-particle" : "", "parse-names" : false, "suffix" : "" }, { "dropping-particle" : "", "family" : "Fennessy", "given" : "Fiona M.", "non-dropping-particle" : "", "parse-names" : false, "suffix" : "" }, { "dropping-particle" : "", "family" : "So", "given" : "Minna J.", "non-dropping-particle" : "", "parse-names" : false, "suffix" : "" }, { "dropping-particle" : "", "family" : "Rybicki", "given" : "Frank J.", "non-dropping-particle" : "", "parse-names" : false, "suffix" : "" }, { "dropping-particle" : "", "family" : "Stewart", "given" : "Elizabeth A.", "non-dropping-particle" : "", "parse-names" : false, "suffix" : "" }, { "dropping-particle" : "", "family" : "Jolesz", "given" : "Ferenc A.", "non-dropping-particle" : "", "parse-names" : false, "suffix" : "" }, { "dropping-particle" : "", "family" : "Hynynen", "given" : "Kullervo", "non-dropping-particle" : "", "parse-names" : false, "suffix" : "" } ], "container-title" : "Radiology", "id" : "ITEM-1", "issue" : "1", "issued" : { "date-parts" : [ [ "2006", "7" ] ] }, "page" : "263 -272", "title" : "Uterine Leiomyomas: MR Imaging\u2013based Thermometry and Thermal Dosimetry during Focused Ultrasound Thermal Ablation1", "title-short" : "Uterine Leiomyomas", "type" : "article-journal", "volume" : "240" }, "uris" : [ "http://www.mendeley.com/documents/?uuid=66f49312-8ed5-4134-8014-9e1402ab2922" ] }, { "id" : "ITEM-2", "itemData" : { "DOI" : "10.1080/02656730310001611035", "ISSN" : "0265-6736", "abstract" : "The aim was to determine if water-cooled diffusing tips could produce larger and safer (better controlled) thermal lesions than non-cooled diffusing tips at 980 nm. Thermal lesions were induced in beef myocardium in vitro with and without water cooling using a 980 nm diode laser at various power levels. Seven intracerebral treatments were performed in six canines using water-cooled diffusing tips with four animals having intracerebral transmissible venereal tumours grown from inoculate. Magnetic resonance thermal imaging (MRTI)-based feedback software using a fast, radio frequency-spoiled gradient echo acquisition with two intersecting image planes was used for on-line monitoring and control of treatment and for the evaluation of in vivo laser lesion production. In cases where two-plane MRTI was employed, the maximum calculated temperature was compared in each plane. Using water-cooled tips and 400 micro m core diameter laser diffusing fibres in in vitro beef myocardium, power of up to 9.5 W was applied for 8 min without tip failure. Without cooling, tip failure occurred in under 4 min at 6 W, in under 2 min at 7 W and instantaneously at 8 W. Additionally, char accompanied lesions made with uncooled tips while cooled application resulted in only minimal char at only the highest thermal dose. Achieved lesion cross-sectional diameters in in vitro samples were up to 26.5 x 23.3 mm when water cooling was used. In canine brain and transmissible venereal tumours, up to 18.1 x 21.4 mm lesions were achieved. It is concluded that water cooling allows safe application of higher power to small core diameter diffusing tip fibres, which results in larger thermal lesions than can be achieved without cooling. Two-plane MRTI enhances on-line monitoring and feedback of thermal treatment.", "author" : [ { "dropping-particle" : "", "family" : "McNichols", "given" : "R J", "non-dropping-particle" : "", "parse-names" : false, "suffix" : "" }, { "dropping-particle" : "", "family" : "Kangasniemi", "given" : "M", "non-dropping-particle" : "", "parse-names" : false, "suffix" : "" }, { "dropping-particle" : "", "family" : "Gowda", "given" : "A", "non-dropping-particle" : "", "parse-names" : false, "suffix" : "" }, { "dropping-particle" : "", "family" : "Bankson", "given" : "J A", "non-dropping-particle" : "", "parse-names" : false, "suffix" : "" }, { "dropping-particle" : "", "family" : "Price", "given" : "R E", "non-dropping-particle" : "", "parse-names" : false, "suffix" : "" }, { "dropping-particle" : "", "family" : "Hazle", "given" : "J D", "non-dropping-particle" : "", "parse-names" : false, "suffix" : "" } ], "container-title" : "International Journal of Hyperthermia: The Official Journal of European Society for Hyperthermic Oncology, North American Hyperthermia Group", "id" : "ITEM-2", "issue" : "1", "issued" : { "date-parts" : [ [ "2004", "2" ] ] }, "page" : "45-56", "title" : "Technical developments for cerebral thermal treatment: water-cooled diffusing laser fibre tips and temperature-sensitive MRI using intersecting image planes", "title-short" : "Technical developments for cerebral thermal treatm", "type" : "article-journal", "volume" : "20" }, "uris" : [ "http://www.mendeley.com/documents/?uuid=379c8feb-4a8f-442f-9ab2-a12810b26b84" ] }, { "id" : "ITEM-3", "itemData" : { "DOI" : "10.1007/s00381-013-2169-6", "ISSN" : "0256-7040, 1433-0350", "abstract" : "Purpose Epilepsy surgery is constantly researching for new options for patients with refractory epilepsy. MRI-guided laser-induced thermal ablation for epilepsy is an exciting new minimally invasive technology with an emerging use for lesionectomy of a variety of epileptogenic focuses (hypothalamic hamartomas, cortical dysplasias, cortical malformations, tubers) or as a disconnection tool allowing a new option of treatment without the hassles of an open surgery. Methods MRI-guided laser interstitial thermal therapy (MRgLITT) is a procedure for destroying tissue-using heat. To deliver this energy in a minimally invasive fashion, a small diameter fiber optic applicator is inserted into the lesion through a keyhole stereotactic procedure. The thermal energy induces damage to intracellular DNA and DNA-binding structures, ultimately leading to cell death. The ablation procedure is supervised by real-time MRI thermal mapping and confirmed by immediate post-ablation T1 or FLAIR MRI images. Results The present report includes an overview of the development and practice of an MR-guided laser ablation therapy known as MRI-guided laser interstitial thermal therapy (MRgLITT). The role of modern image-guided trajectory planning in MRgLITT will also be discussed, with particular emphasis on the treatment of refractory epilepsy using this novel, minimally invasive technique. Conclusion MRI-guided laser-induced thermal ablation for epilepsy is an exciting new minimally invasive technology that finds potential new applications every day in the neurosurgical field. It certainly brings a new perspective on the way we practice epilepsy surgery even though long-term results should be properly collected and analyzed.", "author" : [ { "dropping-particle" : "", "family" : "Tovar-Spinoza", "given" : "Zulma", "non-dropping-particle" : "", "parse-names" : false, "suffix" : "" }, { "dropping-particle" : "", "family" : "Carter", "given" : "David", "non-dropping-particle" : "", "parse-names" : false, "suffix" : "" }, { "dropping-particle" : "", "family" : "Ferrone", "given" : "David", "non-dropping-particle" : "", "parse-names" : false, "suffix" : "" }, { "dropping-particle" : "", "family" : "Eksioglu", "given" : "Yaman", "non-dropping-particle" : "", "parse-names" : false, "suffix" : "" }, { "dropping-particle" : "", "family" : "Huckins", "given" : "Sean", "non-dropping-particle" : "", "parse-names" : false, "suffix" : "" } ], "container-title" : "Child's Nervous System", "id" : "ITEM-3", "issue" : "11", "issued" : { "date-parts" : [ [ "2013", "6" ] ] }, "language" : "en", "page" : "2089-2094", "title" : "The use of MRI-guided laser-induced thermal ablation for epilepsy", "type" : "article-journal", "volume" : "29" }, "uris" : [ "http://www.mendeley.com/documents/?uuid=8213714a-5165-4217-aac9-b3319c883a28" ] }, { "id" : "ITEM-4", "itemData" : { "ISSN" : "2168-8745", "author" : [ { "dropping-particle" : "", "family" : "Breiman", "given" : "Leo", "non-dropping-particle" : "", "parse-names" : false, "suffix" : "" } ], "container-title" : "Statistical Science", "id" : "ITEM-4", "issue" : "3", "issued" : { "date-parts" : [ [ "2001", "8", "1" ] ] }, "page" : "199-231", "publisher" : "Institute of Mathematical Statistics", "title" : "Statistical Modeling: The Two Cultures (with comments and a rejoinder by the author)", "type" : "article-journal", "volume" : "16" }, "uris" : [ "http://www.mendeley.com/documents/?uuid=c993b1e5-8666-416c-a012-65a8cbc694ba" ] }, { "id" : "ITEM-5", "itemData" : { "DOI" : "10.1007/BF02985802", "ISSN" : "0343-6993", "author" : [ { "dropping-particle" : "", "family" : "Hastie", "given" : "Trevor", "non-dropping-particle" : "", "parse-names" : false, "suffix" : "" }, { "dropping-particle" : "", "family" : "Tibshirani", "given" : "Robert", "non-dropping-particle" : "", "parse-names" : false, "suffix" : "" }, { "dropping-particle" : "", "family" : "Friedman", "given" : "Jerome", "non-dropping-particle" : "", "parse-names" : false, "suffix" : "" } ], "container-title" : "The Mathematical Intelligencer", "id" : "ITEM-5", "issue" : "2", "issued" : { "date-parts" : [ [ "2005", "11", "12" ] ] }, "page" : "83-85", "title" : "The elements of statistical learning: data mining, inference and prediction", "type" : "article-journal", "volume" : "27" }, "uris" : [ "http://www.mendeley.com/documents/?uuid=a0e987cc-90b8-43b4-8b4d-096f25135756" ] } ], "mendeley" : { "formattedCitation" : "[21\u201325]", "plainTextFormattedCitation" : "[21\u201325]", "previouslyFormattedCitation" : "[21\u201325]" }, "properties" : { "noteIndex" : 0 }, "schema" : "https://github.com/citation-style-language/schema/raw/master/csl-citation.json" }</w:instrText>
       </w:r>
       <w:r>
         <w:rPr>
@@ -282,7 +282,7 @@
           <w:sz w:val="24"/>
           <w:szCs w:val="24"/>
         </w:rPr>
-        <w:instrText>ADDIN CSL_CITATION { "citationItems" : [ { "id" : "ITEM-1", "itemData" : { "DOI" : "10.1109/TBME.2009.2037733", "ISSN" : "1558-2531", "PMID" : "20142153", "abstract" : "The treatment times of laser induced thermal therapies (LITT) guided by computational prediction are determined by the convergence behavior of partial differential equation (PDE)-constrained optimization problems. In this paper, we investigate the convergence behavior of a bioheat transfer constrained calibration problem to assess the feasibility of applying to real-time patient specific data. The calibration techniques utilize multiplanar thermal images obtained from the nondestructive in vivo heating of canine prostate. The calibration techniques attempt to adaptively recover the biothermal heterogeneities within the tissue on a patient-specific level and results in a formidable PDE constrained optimization problem to be solved in real time. A comprehensive calibration study is performed with both homogeneous and spatially heterogeneous biothermal model parameters with and without constitutive nonlinearities. Initial results presented here indicate that the calibration problems involving the inverse solution of thousands of model parameters can converge to a solution within three minutes and decrease the [see text for symbol](L) (2) (2) ((0, T; L) (2) ((Omega))) norm of the difference between computational prediction and the measured temperature values to a patient-specific regime.", "author" : [ { "dropping-particle" : "", "family" : "Fuentes", "given" : "David", "non-dropping-particle" : "", "parse-names" : false, "suffix" : "" }, { "dropping-particle" : "", "family" : "Feng", "given" : "Yusheng", "non-dropping-particle" : "", "parse-names" : false, "suffix" : "" }, { "dropping-particle" : "", "family" : "Elliott", "given" : "Andrew", "non-dropping-particle" : "", "parse-names" : false, "suffix" : "" }, { "dropping-particle" : "", "family" : "Shetty", "given" : "Anil", "non-dropping-particle" : "", "parse-names" : false, "suffix" : "" }, { "dropping-particle" : "", "family" : "McNichols", "given" : "Roger J", "non-dropping-particle" : "", "parse-names" : false, "suffix" : "" }, { "dropping-particle" : "", "family" : "Oden", "given" : "J Tinsley", "non-dropping-particle" : "", "parse-names" : false, "suffix" : "" }, { "dropping-particle" : "", "family" : "Stafford", "given" : "R J", "non-dropping-particle" : "", "parse-names" : false, "suffix" : "" } ], "container-title" : "IEEE transactions on bio-medical engineering", "id" : "ITEM-1", "issue" : "5", "issued" : { "date-parts" : [ [ "2010", "5" ] ] }, "page" : "1024-30", "title" : "Adaptive real-time bioheat transfer models for computer-driven MR-guided laser induced thermal therapy.", "type" : "article-journal", "volume" : "57" }, "uris" : [ "http://www.mendeley.com/documents/?uuid=fc52b33c-bcf8-4eae-ac5b-ec982f6f64cb" ] }, { "id" : "ITEM-2", "itemData" : { "DOI" : "10.1002/num.20251", "ISSN" : "0749-159X", "abstract" : "Elevating the temperature of cancerous cells is known to increase their susceptibility to subsequent radiation or chemotherapy treatments, and in the case in which a tumor exists as a well-defined region, higher intensity heat sources may be used to ablate the tissue. These facts are the basis for hyperthermia based cancer treatments. Of the many available modalities for delivering the heat source, the application of a laser heat source under the guidance of real-time treatment data has the potential to provide unprecedented control over the outcome of the treatment process [, ]. The goals of this work are to provide a precise mathematical framework for the real-time finite element solution of the problems of calibration, optimal heat source control, and goal-oriented error estimation applied to the equations of bioheat transfer and demonstrate that current finite element technology, parallel computer architecture, data transfer infrastructure, and thermal imaging modalities are capable of inducing a precise computer controlled temperature field within the biological domain.", "author" : [ { "dropping-particle" : "", "family" : "Oden", "given" : "J. T.", "non-dropping-particle" : "", "parse-names" : false, "suffix" : "" }, { "dropping-particle" : "", "family" : "Diller", "given" : "K. R.", "non-dropping-particle" : "", "parse-names" : false, "suffix" : "" }, { "dropping-particle" : "", "family" : "Bajaj", "given" : "C.", "non-dropping-particle" : "", "parse-names" : false, "suffix" : "" }, { "dropping-particle" : "", "family" : "Browne", "given" : "J. C.", "non-dropping-particle" : "", "parse-names" : false, "suffix" : "" }, { "dropping-particle" : "", "family" : "Hazle", "given" : "J.", "non-dropping-particle" : "", "parse-names" : false, "suffix" : "" }, { "dropping-particle" : "", "family" : "Babu\u0161ka", "given" : "I.", "non-dropping-particle" : "", "parse-names" : false, "suffix" : "" }, { "dropping-particle" : "", "family" : "Bass", "given" : "J.", "non-dropping-particle" : "", "parse-names" : false, "suffix" : "" }, { "dropping-particle" : "", "family" : "Biduat", "given" : "L.", "non-dropping-particle" : "", "parse-names" : false, "suffix" : "" }, { "dropping-particle" : "", "family" : "Demkowicz", "given" : "L.", "non-dropping-particle" : "", "parse-names" : false, "suffix" : "" }, { "dropping-particle" : "", "family" : "Elliott", "given" : "A.", "non-dropping-particle" : "", "parse-names" : false, "suffix" : "" }, { "dropping-particle" : "", "family" : "Feng", "given" : "Y.", "non-dropping-particle" : "", "parse-names" : false, "suffix" : "" }, { "dropping-particle" : "", "family" : "Fuentes", "given" : "D.", "non-dropping-particle" : "", "parse-names" : false, "suffix" : "" }, { "dropping-particle" : "", "family" : "Prudhomme", "given" : "S.", "non-dropping-particle" : "", "parse-names" : false, "suffix" : "" }, { "dropping-particle" : "", "family" : "Rylander", "given" : "M. N.", "non-dropping-particle" : "", "parse-names" : false, "suffix" : "" }, { "dropping-particle" : "", "family" : "Stafford", "given" : "R. J.", "non-dropping-particle" : "", "parse-names" : false, "suffix" : "" }, { "dropping-particle" : "", "family" : "Zhang", "given" : "Y.", "non-dropping-particle" : "", "parse-names" : false, "suffix" : "" } ], "container-title" : "Numerical methods for partial differential equations", "id" : "ITEM-2", "issue" : "4", "issued" : { "date-parts" : [ [ "2007", "4" ] ] }, "page" : "904-922", "title" : "Dynamic Data-Driven Finite Element Models for Laser Treatment of Cancer", "type" : "article-journal", "volume" : "23" }, "uris" : [ "http://www.mendeley.com/documents/?uuid=0e742ca1-9627-4dcd-b07d-f180aa3ee494" ] }, { "id" : "ITEM-3", "itemData" : { "author" : [ { "dropping-particle" : "", "family" : "Diller", "given" : "K. R.", "non-dropping-particle" : "", "parse-names" : false, "suffix" : "" }, { "dropping-particle" : "", "family" : "Oden", "given" : "J. T.", "non-dropping-particle" : "", "parse-names" : false, "suffix" : "" }, { "dropping-particle" : "", "family" : "Bajaj", "given" : "C.", "non-dropping-particle" : "", "parse-names" : false, "suffix" : "" }, { "dropping-particle" : "", "family" : "Browne", "given" : "J. C.", "non-dropping-particle" : "", "parse-names" : false, "suffix" : "" }, { "dropping-particle" : "", "family" : "Hazle", "given" : "J. D.", "non-dropping-particle" : "", "parse-names" : false, "suffix" : "" }, { "dropping-particle" : "", "family" : "Babu\u0161ka", "given" : "I.", "non-dropping-particle" : "", "parse-names" : false, "suffix" : "" }, { "dropping-particle" : "", "family" : "Bass", "given" : "J.", "non-dropping-particle" : "", "parse-names" : false, "suffix" : "" }, { "dropping-particle" : "", "family" : "Biduat", "given" : "L.", "non-dropping-particle" : "", "parse-names" : false, "suffix" : "" }, { "dropping-particle" : "", "family" : "Demkowicz", "given" : "L.", "non-dropping-particle" : "", "parse-names" : false, "suffix" : "" }, { "dropping-particle" : "", "family" : "Elliott", "given" : "A.", "non-dropping-particle" : "", "parse-names" : false, "suffix" : "" }, { "dropping-particle" : "", "family" : "Feng", "given" : "Y.", "non-dropping-particle" : "", "parse-names" : false, "suffix" : "" }, { "dropping-particle" : "", "family" : "Fuentes", "given" : "D.", "non-dropping-particle" : "", "parse-names" : false, "suffix" : "" }, { "dropping-particle" : "", "family" : "Goswami", "given" : "S.", "non-dropping-particle" : "", "parse-names" : false, "suffix" : "" }, { "dropping-particle" : "", "family" : "Hawkins", "given" : "A.", "non-dropping-particle" : "", "parse-names" : false, "suffix" : "" }, { "dropping-particle" : "", "family" : "Khoshnevis", "given" : "B.", "non-dropping-particle" : "", "parse-names" : false, "suffix" : "" }, { "dropping-particle" : "", "family" : "Kwon", "given" : "S.", "non-dropping-particle" : "", "parse-names" : false, "suffix" : "" }, { "dropping-particle" : "", "family" : "Prudhomme", "given" : "S.", "non-dropping-particle" : "", "parse-names" : false, "suffix" : "" }, { "dropping-particle" : "", "family" : "Stafford", "given" : "R. J.", "non-dropping-particle" : "", "parse-names" : false, "suffix" : "" } ], "chapter-number" : "9", "container-title" : "Numerical Implementation of Bioheat Models and Equations", "id" : "ITEM-3", "issued" : { "date-parts" : [ [ "2009" ] ] }, "publisher" : "CRC Press", "publisher-place" : "New York, NY", "title" : "Computational Infrastructure for the Real-Time Patient-Specific Treatment of Cancer", "type" : "chapter" }, "uris" : [ "http://www.mendeley.com/documents/?uuid=d21658b0-60e0-4b93-a262-34eb900a60a8" ] }, { "id" : "ITEM-4", "itemData" : { "DOI" : "10.1007/s00366-008-0109-y", "ISSN" : "0177-0667", "abstract" : "Laser surgery, or laser-induced thermal therapy, is a minimally invasive alternative or adjuvant to surgical resection in treating tumors embedded in vital organs with poorly defined boundaries. Its use, however, is limited due to the lack of precise control of heating and slow rate of thermal diffusion in the tissue. Nanoparticles, such as nanoshells, can act as intense heat absorbers when they are injected into tumors. These nanoshells can enhance thermal energy deposition into target regions to improve the ability for destroying larger cancerous tissue volumes with lower thermal doses. The goal of this paper is to present an integrated computer model using a so-called nested-block optimization algorithm to simulate laser surgery and provide transient temperature field predictions. In particular, this algorithm aims to capture changes in optical and thermal properties due to nanoshell inclusion and tissue property variation during laser surgery. Numerical results show that this model is able to characterize variation of tissue properties for laser surgical procedures and predict transient temperature fields comparable to those measured by in vivo magnetic resonance temperature imaging techniques. Note that the computational approach presented in the study is quite general and can be applied to other types of nanoparticle inclusions.", "author" : [ { "dropping-particle" : "", "family" : "Feng", "given" : "Yusheng", "non-dropping-particle" : "", "parse-names" : false, "suffix" : "" }, { "dropping-particle" : "", "family" : "Fuentes", "given" : "David", "non-dropping-particle" : "", "parse-names" : false, "suffix" : "" }, { "dropping-particle" : "", "family" : "Hawkins", "given" : "Andrea", "non-dropping-particle" : "", "parse-names" : false, "suffix" : "" }, { "dropping-particle" : "", "family" : "Bass", "given" : "Jon", "non-dropping-particle" : "", "parse-names" : false, "suffix" : "" }, { "dropping-particle" : "", "family" : "Rylander", "given" : "Marissa Nichole", "non-dropping-particle" : "", "parse-names" : false, "suffix" : "" }, { "dropping-particle" : "", "family" : "Elliott", "given" : "Andrew", "non-dropping-particle" : "", "parse-names" : false, "suffix" : "" }, { "dropping-particle" : "", "family" : "Shetty", "given" : "Anil", "non-dropping-particle" : "", "parse-names" : false, "suffix" : "" }, { "dropping-particle" : "", "family" : "Stafford", "given" : "R. Jason", "non-dropping-particle" : "", "parse-names" : false, "suffix" : "" }, { "dropping-particle" : "", "family" : "Oden", "given" : "J. Tinsley", "non-dropping-particle" : "", "parse-names" : false, "suffix" : "" } ], "container-title" : "Engineering with Computers", "id" : "ITEM-4", "issue" : "1", "issued" : { "date-parts" : [ [ "2009" ] ] }, "language" : "ENG", "page" : "3-13", "title" : "Nanoshell-mediated laser surgery simulation for prostate cancer treatment", "type" : "article-journal", "volume" : "25" }, "uris" : [ "http://www.mendeley.com/documents/?uuid=7e7ce51f-bddc-4d60-8596-909f7a08764f" ] }, { "id" : "ITEM-5", "itemData" : { "DOI" : "10.1007/s10439-008-9631-8", "ISBN" : "1043900896", "abstract" : "An adaptive feedback control system is presented which employs a computational model of bioheat transfer in living tissue to guide, in real-time, laser treatments of prostate cancer monitored by magnetic resonance thermal imaging. The system is built on what can be referred to as cyberinfrastructure-a complex structure of high-speed network, large-scale parallel computing devices, laser optics, imaging, visualizations, inverse-analysis algorithms, mesh generation, and control systems that guide laser therapy to optimally control the ablation of cancerous tissue. The computational system has been successfully tested on in vivo, canine prostate. Over the course of an 18 min laser-induced thermal therapy performed at M.D. Anderson Cancer Center (MDACC) in Houston, Texas, the computational models were calibrated to intra-operative real-time thermal imaging treatment data and the calibrated models controlled the bioheat transfer to within 5 degrees C of the predetermined treatment plan. The computational arena is in Austin, Texas and managed at the Institute for Computational Engineering and Sciences (ICES). The system is designed to control the bioheat transfer remotely while simultaneously providing real-time remote visualization of the on-going treatment. Post-operative histology of the canine prostate reveal that the damage region was within the targeted 1.2 cm diameter treatment objective.", "author" : [ { "dropping-particle" : "", "family" : "Fuentes", "given" : "D", "non-dropping-particle" : "", "parse-names" : false, "suffix" : "" }, { "dropping-particle" : "", "family" : "Oden", "given" : "J T", "non-dropping-particle" : "", "parse-names" : false, "suffix" : "" }, { "dropping-particle" : "", "family" : "Diller", "given" : "K R", "non-dropping-particle" : "", "parse-names" : false, "suffix" : "" }, { "dropping-particle" : "", "family" : "Hazle", "given" : "J D", "non-dropping-particle" : "", "parse-names" : false, "suffix" : "" }, { "dropping-particle" : "", "family" : "Elliott", "given" : "A", "non-dropping-particle" : "", "parse-names" : false, "suffix" : "" }, { "dropping-particle" : "", "family" : "Shetty", "given" : "A", "non-dropping-particle" : "", "parse-names" : false, "suffix" : "" }, { "dropping-particle" : "", "family" : "Stafford", "given" : "R J", "non-dropping-particle" : "", "parse-names" : false, "suffix" : "" }, { "dropping-particle" : "", "family" : "Fuentes", "given" : "", "non-dropping-particle" : "", "parse-names" : false, "suffix" : "" }, { "dropping-particle" : "", "family" : "D.~Fuentes", "given" : "", "non-dropping-particle" : "", "parse-names" : false, "suffix" : "" }, { "dropping-particle" : "", "family" : "J.~T.~Oden", "given" : "", "non-dropping-particle" : "", "parse-names" : false, "suffix" : "" }, { "dropping-particle" : "", "family" : "K.~R.~Diller", "given" : "", "non-dropping-particle" : "", "parse-names" : false, "suffix" : "" }, { "dropping-particle" : "", "family" : "J.~Hazle", "given" : "", "non-dropping-particle" : "", "parse-names" : false, "suffix" : "" }, { "dropping-particle" : "", "family" : "A.~Elliott", "given" : "", "non-dropping-particle" : "", "parse-names" : false, "suffix" : "" }, { "dropping-particle" : "", "family" : "A.~Shetty", "given" : "", "non-dropping-particle" : "", "parse-names" : false, "suffix" : "" }, { "dropping-particle" : "", "family" : "R.~J.~Stafford", "given" : "", "non-dropping-particle" : "", "parse-names" : false, "suffix" : "" } ], "container-title" : "Annals of biomedical engineering", "id" : "ITEM-5", "issue" : "4", "issued" : { "date-parts" : [ [ "2009", "4" ] ] }, "page" : "763-82", "publisher" : "Springer Netherlands", "title" : "Computational modeling and real-time control of patient-specific laser treatment of cancer.", "type" : "article-journal", "volume" : "37" }, "uris" : [ "http://www.mendeley.com/documents/?uuid=f6dcc629-16e1-4128-bde1-a19913feca5e" ] } ], "mendeley" : { "formattedCitation" : "[26\u201330]", "plainTextFormattedCitation" : "[26\u201330]", "previouslyFormattedCitation" : "[26\u201330]" }, "properties" : { "noteIndex" : 0 }, "schema" : "https://github.com/citation-style-language/schema/raw/master/csl-citation.json" }</w:instrText>
+        <w:instrText>ADDIN CSL_CITATION { "citationItems" : [ { "id" : "ITEM-1", "itemData" : { "abstract" : "Quantitative analysis of the relationship between arterial blood and tissue temperatures has not been previously attempted. Bazett and McGlone's measurements of tissue temperature indicate that that the deep thermal gradient in the resting normal human forearm does not extend deeper than 2.5 cm.; deeper measurements are not reported. According to recent observations in this laboratory, the temperature gradient in intact human biceps muscle extended beyond this depth to approach the geometrical axis of the limb, as would be expected if the analytic theory of heatt flow by conduction is applicable to a localized arm segment. With the stimulus of this observation, the temperatures of the normal human forearm tissues and brachial arterial blood have been measured to evaluate the applicability of heat flow theory to the forearm in basic terms of local rate of tissue heat production and volume flow of blood.", "author" : [ { "dropping-particle" : "", "family" : "Pennes", "given" : "Harry H.", "non-dropping-particle" : "", "parse-names" : false, "suffix" : "" } ], "container-title" : "Journal of Applied Physiology", "id" : "ITEM-1", "issue" : "2", "issued" : { "date-parts" : [ [ "1948" ] ] }, "title" : "Analysis of Tissue and Arterial Blood Temperatures in the Resting Human Forearm", "type" : "article-journal", "volume" : "1" }, "uris" : [ "http://www.mendeley.com/documents/?uuid=e7993d92-9f77-47ab-a592-cb2cc477147b" ] }, { "id" : "ITEM-2", "itemData" : { "ISSN" : "0035-9246", "abstract" : "A generalized form of the cross-validation criterion is applied to the choice and assessment of prediction using the data-analytic concept of a prescription. The examples used to illustrate the application are drawn from the problem areas of univariate estimation, linear regression and analysis of variance.", "author" : [ { "dropping-particle" : "", "family" : "Stone", "given" : "M.", "non-dropping-particle" : "", "parse-names" : false, "suffix" : "" } ], "container-title" : "Journal of the Royal Statistical Society. Series B (Methodological)", "id" : "ITEM-2", "issue" : "2", "issued" : { "date-parts" : [ [ "1974", "1" ] ] }, "page" : "111-147", "title" : "Cross-Validatory Choice and Assessment of Statistical Predictions", "type" : "article-journal", "volume" : "36" }, "uris" : [ "http://www.mendeley.com/documents/?uuid=f6f89fd3-6f7f-457c-af39-8120f4214892" ] }, { "id" : "ITEM-3", "itemData" : { "DOI" : "10.1080/01621459.1975.10479865", "ISSN" : "0162-1459", "author" : [ { "dropping-particle" : "", "family" : "Geisser", "given" : "Seymour", "non-dropping-particle" : "", "parse-names" : false, "suffix" : "" } ], "container-title" : "Journal of the American Statistical Association", "id" : "ITEM-3", "issue" : "350", "issued" : { "date-parts" : [ [ "1975", "6" ] ] }, "page" : "320-328", "title" : "The predictive sample reuse method with applications", "type" : "article-journal", "volume" : "70" }, "uris" : [ "http://www.mendeley.com/documents/?uuid=234cb104-6f93-4164-bb87-ca415bb488e2" ] }, { "id" : "ITEM-4", "itemData" : { "author" : [ { "dropping-particle" : "", "family" : "Kohavi", "given" : "Ron", "non-dropping-particle" : "", "parse-names" : false, "suffix" : "" } ], "container-title" : "Proceedings of the Fourteenth International Joint Conference on Artificial Intelligence", "id" : "ITEM-4", "issued" : { "date-parts" : [ [ "1995" ] ] }, "page" : "1137-1143", "publisher-place" : "San Francisco, CA", "title" : "A study of cross-validation and bootstrap for accuracy estimation and model selection", "type" : "paper-conference" }, "uris" : [ "http://www.mendeley.com/documents/?uuid=15072528-b76f-4ed5-8876-778af1224fc3" ] }, { "id" : "ITEM-5", "itemData" : { "DOI" : "10.1006/jmps.1999.1279", "ISSN" : "0022-2496", "PMID" : "10733860", "abstract" : "This paper gives a review of cross-validation methods. The original applications in multiple linear regression are considered first. It is shown how predictive accuracy depends on sample size and the number of predictor variables. Both two-sample and single-sample cross-validation indices are investigated. The application of cross-validation methods to the analysis of moment structures is then justified. An equivalence of a single-sample cross-validation index and the Akaike information criterion is pointed out. It is seen that the optimal number of parameters suggested by both single-sample and two-sample cross-validation indices will depend on sample size. Copyright 2000 Academic Press.", "author" : [ { "dropping-particle" : "", "family" : "Browne", "given" : "MW", "non-dropping-particle" : "", "parse-names" : false, "suffix" : "" } ], "container-title" : "Journal of mathematical psychology", "id" : "ITEM-5", "issue" : "1", "issued" : { "date-parts" : [ [ "2000", "3" ] ] }, "page" : "108-132", "title" : "Cross-Validation Methods.", "type" : "article-journal", "volume" : "44" }, "uris" : [ "http://www.mendeley.com/documents/?uuid=205a6b47-896d-4bda-ac79-e783e9b010ac" ] } ], "mendeley" : { "formattedCitation" : "[26\u201330]", "plainTextFormattedCitation" : "[26\u201330]", "previouslyFormattedCitation" : "[26\u201330]" }, "properties" : { "noteIndex" : 0 }, "schema" : "https://github.com/citation-style-language/schema/raw/master/csl-citation.json" }</w:instrText>
       </w:r>
       <w:r>
         <w:rPr>
@@ -332,7 +332,7 @@
           <w:sz w:val="24"/>
           <w:szCs w:val="24"/>
         </w:rPr>
-        <w:instrText>ADDIN CSL_CITATION { "citationItems" : [ { "id" : "ITEM-1", "itemData" : { "ISBN" : "9780123884268", "abstract" : "As the computer industry retools to leverage massively parallel graphics processing units (GPUs), this book is designed to meet the needs of working software developers who need to understand GPU programming with CUDA and increase efficiency in their projects. CUDA Application Design and Development starts with an introduction to parallel computing concepts for readers with no previous parallel experience, and focuses on issues of immediate importance to working software developers: achieving high performance, maintaining competitiveness, analyzing CUDA benefits versus costs, and determining application lifespan. The book then details the thought behind CUDA and teaches how to create, analyze, and debug CUDA applications. Throughout, the focus is on software engineering issues: how to use CUDA in the context of existing application code, with existing compilers, languages, software tools, and industry-standard API libraries. Using an approach refined in a series of well-received articles at Dr Dobb's Journal, author Rob Farber takes the reader step-by-step from fundamentals to implementation, moving from language theory to practical coding. Includes multiple examples building from simple to more complex applications in four key areas: machine learning, visualization, vision recognition, and mobile computingAddresses the foundational issues for CUDA development: multi-threaded programming and the different memory hierarchyIncludes teaching chapters designed to give a full understanding of CUDA tools, techniques and structure.Presents CUDA techniques in the context of the hardware they are implemented on as well as other styles of programming that will help readers bridge into the new material", "author" : [ { "dropping-particle" : "", "family" : "Farber", "given" : "Rob", "non-dropping-particle" : "", "parse-names" : false, "suffix" : "" } ], "id" : "ITEM-1", "issued" : { "date-parts" : [ [ "2011" ] ] }, "language" : "en", "number-of-pages" : "338", "publisher" : "Elsevier", "title" : "CUDA Application Design and Development", "type" : "book" }, "uris" : [ "http://www.mendeley.com/documents/?uuid=99275352-c6ee-4178-bb73-e32fac7a4de7" ] }, { "id" : "ITEM-2", "itemData" : { "DOI" : "10.1007/s00791-014-0223-x", "ISSN" : "1432-9360, 1433-0369", "abstract" : "Many problems in geophysical and atmospheric modelling require the fast solution of elliptic partial differential equations (PDEs) in \u201cflat\u201d three dimensional geometries. In particular, an anisotropic elliptic PDE for the pressure correction has to be solved at every time step in the dynamical core of many numerical weather prediction (NWP) models, and equations of a very similar structure arise in global ocean models, subsurface flow simulations and gas and oil reservoir modelling. The elliptic solve is often the bottleneck of the forecast, and to meet operational requirements an algorithmically optimal method has to be used and implemented efficiently. Graphics Processing Units (GPUs) have been shown to be highly efficient (both in terms of absolute performance and power consumption) for a wide range of applications in scientific computing, and recently iterative solvers have been parallelised on these architectures. In this article we describe the GPU implementation and optimisation of a Preconditioned Conjugate Gradient (PCG) algorithm for the solution of a three dimensional anisotropic elliptic PDE for the pressure correction in NWP. Our implementation exploits the strong vertical anisotropy of the elliptic operator in the construction of a suitable preconditioner. As the algorithm is memory bound, performance can be improved significantly by reducing the amount of global memory access. We achieve this by using a matrix-free implementation which does not require explicit storage of the matrix and instead recalculates the local stencil. Global memory access can also be reduced by rewriting the PCG algorithm using loop fusion and we show that this further reduces the runtime on the GPU. We demonstrate the performance of our matrix-free GPU code by comparing it both to a sequential CPU implementation and to a matrix-explicit GPU code which uses existing CUDA libraries. The absolute performance of the algorithm for different problem sizes is quantified in terms of floating point throughput and global memory bandwidth.", "author" : [ { "dropping-particle" : "", "family" : "M\u00fcller", "given" : "Eike", "non-dropping-particle" : "", "parse-names" : false, "suffix" : "" }, { "dropping-particle" : "", "family" : "Guo", "given" : "Xu", "non-dropping-particle" : "", "parse-names" : false, "suffix" : "" }, { "dropping-particle" : "", "family" : "Scheichl", "given" : "Robert", "non-dropping-particle" : "", "parse-names" : false, "suffix" : "" }, { "dropping-particle" : "", "family" : "Shi", "given" : "Sinan", "non-dropping-particle" : "", "parse-names" : false, "suffix" : "" } ], "container-title" : "Computing and Visualization in Science", "id" : "ITEM-2", "issue" : "2", "issued" : { "date-parts" : [ [ "2014", "9" ] ] }, "language" : "en", "page" : "41-58", "title" : "Matrix-free GPU implementation of a preconditioned conjugate gradient solver for anisotropic elliptic PDEs", "type" : "article-journal", "volume" : "16" }, "uris" : [ "http://www.mendeley.com/documents/?uuid=243ba5f4-247c-43ad-9018-34dadc9e36ce" ] }, { "id" : "ITEM-3", "itemData" : { "DOI" : "10.1145/2427023.2427027", "ISSN" : "00983500", "abstract" : "We present a novel finite element integration method for low order elements on GPUs. We achieve more than 100GF for element integration on first order discretizations of both the Laplacian and Elasticity operators.", "author" : [ { "dropping-particle" : "", "family" : "Knepley", "given" : "Matthew G.", "non-dropping-particle" : "", "parse-names" : false, "suffix" : "" }, { "dropping-particle" : "", "family" : "Terrel", "given" : "Andy R.", "non-dropping-particle" : "", "parse-names" : false, "suffix" : "" } ], "container-title" : "ACM Transactions on Mathematical Software", "id" : "ITEM-3", "issue" : "2", "issued" : { "date-parts" : [ [ "2013", "2" ] ] }, "note" : "Comment: 16 pages, 3 figures", "page" : "1-13", "title" : "Finite Element Integration on GPUs", "type" : "article-journal", "volume" : "39" }, "uris" : [ "http://www.mendeley.com/documents/?uuid=dd4d4154-68d3-46ba-80e3-c2388f662263" ] }, { "id" : "ITEM-4", "itemData" : { "abstract" : "The inability to predict lasting languages and architectures led us to develop OCCA, a C++ library focused on host-device interaction. Using run-time compilation and macro expansions, the result is a novel single kernel language that expands to multiple threading languages. Currently, OCCA supports device kernel expansions for the OpenMP, OpenCL, and CUDA platforms. Computational results using finite difference, spectral element and discontinuous Galerkin methods show OCCA delivers portable high performance in different architectures and platforms.", "author" : [ { "dropping-particle" : "", "family" : "Medina", "given" : "David S.", "non-dropping-particle" : "", "parse-names" : false, "suffix" : "" }, { "dropping-particle" : "", "family" : "St-cyr", "given" : "Amik", "non-dropping-particle" : "", "parse-names" : false, "suffix" : "" }, { "dropping-particle" : "", "family" : "Warburton", "given" : "T.", "non-dropping-particle" : "", "parse-names" : false, "suffix" : "" } ], "container-title" : "arXiv", "id" : "ITEM-4", "issued" : { "date-parts" : [ [ "2014", "3" ] ] }, "page" : "1-25", "title" : "OCCA : A unified approach to multi-threading languages", "title-short" : "OCCA", "type" : "article-journal" }, "uris" : [ "http://www.mendeley.com/documents/?uuid=3f6564c5-3829-4e53-a619-d7824e7ea462" ] }, { "id" : "ITEM-5", "itemData" : { "ISSN" : "0035-9246", "abstract" : "A generalized form of the cross-validation criterion is applied to the choice and assessment of prediction using the data-analytic concept of a prescription. The examples used to illustrate the application are drawn from the problem areas of univariate estimation, linear regression and analysis of variance.", "author" : [ { "dropping-particle" : "", "family" : "Stone", "given" : "M.", "non-dropping-particle" : "", "parse-names" : false, "suffix" : "" } ], "container-title" : "Journal of the Royal Statistical Society. Series B (Methodological)", "id" : "ITEM-5", "issue" : "2", "issued" : { "date-parts" : [ [ "1974", "1" ] ] }, "page" : "111-147", "title" : "Cross-Validatory Choice and Assessment of Statistical Predictions", "type" : "article-journal", "volume" : "36" }, "uris" : [ "http://www.mendeley.com/documents/?uuid=f6f89fd3-6f7f-457c-af39-8120f4214892" ] } ], "mendeley" : { "formattedCitation" : "[31\u201335]", "plainTextFormattedCitation" : "[31\u201335]", "previouslyFormattedCitation" : "[31\u201335]" }, "properties" : { "noteIndex" : 0 }, "schema" : "https://github.com/citation-style-language/schema/raw/master/csl-citation.json" }</w:instrText>
+        <w:instrText>ADDIN CSL_CITATION { "citationItems" : [ { "id" : "ITEM-1", "itemData" : { "ISSN" : "1935-7516", "author" : [ { "dropping-particle" : "", "family" : "Arlot", "given" : "Sylvain", "non-dropping-particle" : "", "parse-names" : false, "suffix" : "" }, { "dropping-particle" : "", "family" : "Celisse", "given" : "Alain", "non-dropping-particle" : "", "parse-names" : false, "suffix" : "" } ], "container-title" : "Statistics Surveys", "id" : "ITEM-1", "issued" : { "date-parts" : [ [ "2010" ] ] }, "language" : "EN", "page" : "40-79", "publisher" : "The author, under a Creative Commons Attribution License", "title" : "A survey of cross-validation procedures for model selection", "type" : "article-journal", "volume" : "4" }, "uris" : [ "http://www.mendeley.com/documents/?uuid=9172b82c-f658-4a8e-9a55-b02de3292686" ] }, { "id" : "ITEM-2", "itemData" : { "DOI" : "10.1002/jmri.20157", "ISSN" : "1522-2586", "author" : [ { "dropping-particle" : "", "family" : "Stafford", "given" : "R. Jason", "non-dropping-particle" : "", "parse-names" : false, "suffix" : "" }, { "dropping-particle" : "", "family" : "Price", "given" : "Roger E", "non-dropping-particle" : "", "parse-names" : false, "suffix" : "" }, { "dropping-particle" : "", "family" : "Diederich", "given" : "Chris J", "non-dropping-particle" : "", "parse-names" : false, "suffix" : "" }, { "dropping-particle" : "", "family" : "Kangasniemi", "given" : "Marko", "non-dropping-particle" : "", "parse-names" : false, "suffix" : "" }, { "dropping-particle" : "", "family" : "Olsson", "given" : "Lars E", "non-dropping-particle" : "", "parse-names" : false, "suffix" : "" }, { "dropping-particle" : "", "family" : "Hazle", "given" : "John D", "non-dropping-particle" : "", "parse-names" : false, "suffix" : "" } ], "container-title" : "Journal of Magnetic Resonance Imaging", "id" : "ITEM-2", "issue" : "4", "issued" : { "date-parts" : [ [ "2004", "10" ] ] }, "language" : "en", "page" : "706-714", "title" : "Interleaved echo-planar imaging for fast multiplanar magnetic resonance temperature imaging of ultrasound thermal ablation therapy", "type" : "article-journal", "volume" : "20" }, "uris" : [ "http://www.mendeley.com/documents/?uuid=e3fe513c-e374-4501-bf21-3315764000c6" ] }, { "id" : "ITEM-3", "itemData" : { "ISSN" : "0740-3194", "abstract" : "A new temperature measurement procedure using phase mapping was developed that makes use of the temperature dependence of the water proton chemical shift. Highly accurate and fast measurements were obtained during phantom and in vivo experiments. In the pure water phantom experiments, an accuracy of more than +/- 0.5 degrees C was obtained within a few seconds/slice using a field echo pulse sequence (TR/TE = 115/13 ms, matrix = 128 x 128, number of slices = 5). The temperature dependence of the water proton chemical shift was found to be almost the same for different materials with a chemical composition similar to living tissues (water, glucide, protein). Using this method, the temperature change inside a cat's brain was obtained with an accuracy of more than +/- 1 degree C and an in-plane resolution of 0.6 x 0.6 mm. The temperature measurement error was affected by several factors in the living system (B0 shifts caused by position shifts of the sample, blood flow, etc.), the position shift effect being the most serious.", "author" : [ { "dropping-particle" : "", "family" : "Ishihara", "given" : "Y.", "non-dropping-particle" : "", "parse-names" : false, "suffix" : "" }, { "dropping-particle" : "", "family" : "Calderon", "given" : "A.", "non-dropping-particle" : "", "parse-names" : false, "suffix" : "" }, { "dropping-particle" : "", "family" : "Watanabe", "given" : "H.", "non-dropping-particle" : "", "parse-names" : false, "suffix" : "" }, { "dropping-particle" : "", "family" : "Okamoto", "given" : "K.", "non-dropping-particle" : "", "parse-names" : false, "suffix" : "" }, { "dropping-particle" : "", "family" : "Suzuki", "given" : "Y.", "non-dropping-particle" : "", "parse-names" : false, "suffix" : "" }, { "dropping-particle" : "", "family" : "Kuroda", "given" : "K.", "non-dropping-particle" : "", "parse-names" : false, "suffix" : "" }, { "dropping-particle" : "", "family" : "Suzuki", "given" : "Y.", "non-dropping-particle" : "", "parse-names" : false, "suffix" : "" } ], "container-title" : "Magnetic Resonance in Medicine: Official Journal of the Society of Magnetic Resonance in Medicine / Society of Magnetic Resonance in Medicine", "id" : "ITEM-3", "issue" : "6", "issued" : { "date-parts" : [ [ "1995", "12" ] ] }, "language" : "eng", "page" : "814-823", "title" : "A precise and fast temperature mapping using water proton chemical shift", "type" : "article-journal", "volume" : "34" }, "uris" : [ "http://www.mendeley.com/documents/?uuid=b328db0d-975b-44c2-a2a2-146042456eea" ] }, { "id" : "ITEM-4", "itemData" : { "ISBN" : "978-1-4757-6094-1, 978-1-4757-6092-7", "abstract" : "Kinetic models of thermal damage in tissues can be used to describe pathologic end points obtained with laser irradiation. Many treatment end-point goals involve relatively low temperature coagulation or desiccation of tissue, and these end points can be conveniently described by rate process models. Thermal damage is exponentially dependent on temperature and linearly dependent on time of exposure. Damage processes can be modeled as first-order rate processes for which two experimentally derived coefficients are sufficient. The rate process models apply well to the prediction of damage thresholds and less well as the damage becomes complete, since several of the fundamental assumptions are violated. In order to be useful in evaluating laser dosimetry, the kinetic model must be coupled to quantitative pathological analysis. This chapter describes quantitative markers of thermal damage and experimental methods for estimating relevant kinetic coefficients in both constant-temperature and transient thermal history experiments. As expected, transient in vivo thermal history data yield a noisy kinetic plot; however, estimates of the appropriate rate coefficients often can be made.", "author" : [ { "dropping-particle" : "", "family" : "Pearce", "given" : "John", "non-dropping-particle" : "", "parse-names" : false, "suffix" : "" }, { "dropping-particle" : "", "family" : "Thomsen", "given" : "Sharon", "non-dropping-particle" : "", "parse-names" : false, "suffix" : "" } ], "collection-title" : "Lasers, Photonics, and Electro-Optics", "editor" : [ { "dropping-particle" : "", "family" : "Welch", "given" : "Ashley J.", "non-dropping-particle" : "", "parse-names" : false, "suffix" : "" }, { "dropping-particle" : "Van", "family" : "Gemert", "given" : "Martin J. C.", "non-dropping-particle" : "", "parse-names" : false, "suffix" : "" } ], "id" : "ITEM-4", "issued" : { "date-parts" : [ [ "1995" ] ] }, "language" : "en", "page" : "561-606", "publisher" : "Springer US", "title" : "Rate Process Analysis of Thermal Damage", "type" : "chapter" }, "uris" : [ "http://www.mendeley.com/documents/?uuid=b74eee40-a927-4e09-abd4-621ef6fc273c" ] }, { "id" : "ITEM-5", "itemData" : { "abstract" : "MR techniques have been demonstrated to allow a reliable monitoring of laser-induced interstitial thermotherapy (LITT). However, an adequate on-line control of this coagulation technique requires an exact therapy planning. The latter is mandatory to interpret the MR-monitoring data correctly to guarantee a precise laser irradiation. Moreover, it is a prerequisite for on-line decisions if modifications of the therapeutic regimen are required. In this work, we present a new simulation technique for LITT planning. The model accounts for the specific geometry of the treatment site, the exact configuration of the applicator, and the optical and thermal properties of the tissue, including changes during the heating process. The simulation results were compared with MR scans of laser-induced lesions in three patients with World Health Organization (WHO) grade II astrocytoma. Special interest was directed toward the role of blood perfusion, which was studied parametrically. Good agreement between the simulation results and the MR data was found if the appropriate blood perfusion rates were taken into account. Thus, the model can generate valid therapy plans allowing a precise on-line control of laser irradiation using MR techniques. Neglecting adequate perfusion parameters resulted in substantial errors with respect to the prediction of the final laser lesion.", "author" : [ { "dropping-particle" : "", "family" : "Schwarzmaier", "given" : "H J", "non-dropping-particle" : "", "parse-names" : false, "suffix" : "" }, { "dropping-particle" : "V", "family" : "Yaroslavsky", "given" : "I", "non-dropping-particle" : "", "parse-names" : false, "suffix" : "" }, { "dropping-particle" : "", "family" : "Yaroslavsky", "given" : "a N", "non-dropping-particle" : "", "parse-names" : false, "suffix" : "" }, { "dropping-particle" : "", "family" : "Fiedler", "given" : "V", "non-dropping-particle" : "", "parse-names" : false, "suffix" : "" }, { "dropping-particle" : "", "family" : "Ulrich", "given" : "F", "non-dropping-particle" : "", "parse-names" : false, "suffix" : "" }, { "dropping-particle" : "", "family" : "Kahn", "given" : "T", "non-dropping-particle" : "", "parse-names" : false, "suffix" : "" } ], "container-title" : "Journal of magnetic resonance imaging : JMRI", "id" : "ITEM-5", "issue" : "1", "issued" : { "date-parts" : [ [ "0" ] ] }, "page" : "121-7", "title" : "Treatment planning for MRI-guided laser-induced interstitial thermotherapy of brain tumors--the role of blood perfusion.", "type" : "article-journal", "volume" : "8" }, "uris" : [ "http://www.mendeley.com/documents/?uuid=431c7ce6-c5f5-4ff2-9451-177c3a43d683" ] } ], "mendeley" : { "formattedCitation" : "[31\u201335]", "plainTextFormattedCitation" : "[31\u201335]", "previouslyFormattedCitation" : "[31\u201335]" }, "properties" : { "noteIndex" : 0 }, "schema" : "https://github.com/citation-style-language/schema/raw/master/csl-citation.json" }</w:instrText>
       </w:r>
       <w:r>
         <w:rPr>
@@ -382,7 +382,7 @@
           <w:sz w:val="24"/>
           <w:szCs w:val="24"/>
         </w:rPr>
-        <w:instrText>ADDIN CSL_CITATION { "citationItems" : [ { "id" : "ITEM-1", "itemData" : { "DOI" : "10.1080/01621459.1975.10479865", "ISSN" : "0162-1459", "author" : [ { "dropping-particle" : "", "family" : "Geisser", "given" : "Seymour", "non-dropping-particle" : "", "parse-names" : false, "suffix" : "" } ], "container-title" : "Journal of the American Statistical Association", "id" : "ITEM-1", "issue" : "350", "issued" : { "date-parts" : [ [ "1975", "6" ] ] }, "page" : "320-328", "title" : "The predictive sample reuse method with applications", "type" : "article-journal", "volume" : "70" }, "uris" : [ "http://www.mendeley.com/documents/?uuid=234cb104-6f93-4164-bb87-ca415bb488e2" ] }, { "id" : "ITEM-2", "itemData" : { "author" : [ { "dropping-particle" : "", "family" : "Kohavi", "given" : "Ron", "non-dropping-particle" : "", "parse-names" : false, "suffix" : "" } ], "container-title" : "Proceedings of the Fourteenth International Joint Conference on Artificial Intelligence", "id" : "ITEM-2", "issued" : { "date-parts" : [ [ "1995" ] ] }, "page" : "1137-1143", "publisher-place" : "San Francisco, CA", "title" : "A study of cross-validation and bootstrap for accuracy estimation and model selection", "type" : "paper-conference" }, "uris" : [ "http://www.mendeley.com/documents/?uuid=15072528-b76f-4ed5-8876-778af1224fc3" ] }, { "id" : "ITEM-3", "itemData" : { "DOI" : "10.1006/jmps.1999.1279", "ISSN" : "0022-2496", "PMID" : "10733860", "abstract" : "This paper gives a review of cross-validation methods. The original applications in multiple linear regression are considered first. It is shown how predictive accuracy depends on sample size and the number of predictor variables. Both two-sample and single-sample cross-validation indices are investigated. The application of cross-validation methods to the analysis of moment structures is then justified. An equivalence of a single-sample cross-validation index and the Akaike information criterion is pointed out. It is seen that the optimal number of parameters suggested by both single-sample and two-sample cross-validation indices will depend on sample size. Copyright 2000 Academic Press.", "author" : [ { "dropping-particle" : "", "family" : "Browne", "given" : "MW", "non-dropping-particle" : "", "parse-names" : false, "suffix" : "" } ], "container-title" : "Journal of mathematical psychology", "id" : "ITEM-3", "issue" : "1", "issued" : { "date-parts" : [ [ "2000", "3" ] ] }, "page" : "108-132", "title" : "Cross-Validation Methods.", "type" : "article-journal", "volume" : "44" }, "uris" : [ "http://www.mendeley.com/documents/?uuid=205a6b47-896d-4bda-ac79-e783e9b010ac" ] }, { "id" : "ITEM-4", "itemData" : { "ISSN" : "1935-7516", "author" : [ { "dropping-particle" : "", "family" : "Arlot", "given" : "Sylvain", "non-dropping-particle" : "", "parse-names" : false, "suffix" : "" }, { "dropping-particle" : "", "family" : "Celisse", "given" : "Alain", "non-dropping-particle" : "", "parse-names" : false, "suffix" : "" } ], "container-title" : "Statistics Surveys", "id" : "ITEM-4", "issued" : { "date-parts" : [ [ "2010" ] ] }, "language" : "EN", "page" : "40-79", "publisher" : "The author, under a Creative Commons Attribution License", "title" : "A survey of cross-validation procedures for model selection", "type" : "article-journal", "volume" : "4" }, "uris" : [ "http://www.mendeley.com/documents/?uuid=9172b82c-f658-4a8e-9a55-b02de3292686" ] }, { "id" : "ITEM-5", "itemData" : { "DOI" : "10.1002/jmri.20157", "ISSN" : "1522-2586", "author" : [ { "dropping-particle" : "", "family" : "Stafford", "given" : "R. Jason", "non-dropping-particle" : "", "parse-names" : false, "suffix" : "" }, { "dropping-particle" : "", "family" : "Price DVM", "given" : "Roger E", "non-dropping-particle" : "", "parse-names" : false, "suffix" : "" }, { "dropping-particle" : "", "family" : "Diederich", "given" : "Chris J", "non-dropping-particle" : "", "parse-names" : false, "suffix" : "" }, { "dropping-particle" : "", "family" : "Kangasniemi", "given" : "Marko", "non-dropping-particle" : "", "parse-names" : false, "suffix" : "" }, { "dropping-particle" : "", "family" : "Olsson", "given" : "Lars E", "non-dropping-particle" : "", "parse-names" : false, "suffix" : "" }, { "dropping-particle" : "", "family" : "Hazle", "given" : "John D", "non-dropping-particle" : "", "parse-names" : false, "suffix" : "" } ], "container-title" : "Journal of Magnetic Resonance Imaging", "id" : "ITEM-5", "issue" : "4", "issued" : { "date-parts" : [ [ "2004", "10" ] ] }, "language" : "en", "page" : "706-714", "title" : "Interleaved echo\u2010planar imaging for fast multiplanar magnetic resonance temperature imaging of ultrasound thermal ablation therapy", "type" : "article-journal", "volume" : "20" }, "uris" : [ "http://www.mendeley.com/documents/?uuid=e3fe513c-e374-4501-bf21-3315764000c6" ] } ], "mendeley" : { "formattedCitation" : "[36\u201340]", "plainTextFormattedCitation" : "[36\u201340]", "previouslyFormattedCitation" : "[36\u201340]" }, "properties" : { "noteIndex" : 0 }, "schema" : "https://github.com/citation-style-language/schema/raw/master/csl-citation.json" }</w:instrText>
+        <w:instrText>ADDIN CSL_CITATION { "citationItems" : [ { "id" : "ITEM-1", "itemData" : { "DOI" : "10.1002/lsm.10243", "ISSN" : "0196-8092", "PMID" : "14755424", "abstract" : "The goal of this study was to explore the feasibility of magnetic resonance thermal imaging (MRTI)-based feedback control of intracerebral laser interstitial thermal therapy (LITT), using a computer workstation and 980-nm diode laser interfaced to an MR scanner.", "author" : [ { "dropping-particle" : "", "family" : "McNichols", "given" : "Roger J", "non-dropping-particle" : "", "parse-names" : false, "suffix" : "" }, { "dropping-particle" : "", "family" : "Gowda", "given" : "Ashok", "non-dropping-particle" : "", "parse-names" : false, "suffix" : "" }, { "dropping-particle" : "", "family" : "Kangasniemi", "given" : "Marko", "non-dropping-particle" : "", "parse-names" : false, "suffix" : "" }, { "dropping-particle" : "", "family" : "Bankson", "given" : "James a", "non-dropping-particle" : "", "parse-names" : false, "suffix" : "" }, { "dropping-particle" : "", "family" : "Price", "given" : "Roger E", "non-dropping-particle" : "", "parse-names" : false, "suffix" : "" }, { "dropping-particle" : "", "family" : "Hazle", "given" : "John D", "non-dropping-particle" : "", "parse-names" : false, "suffix" : "" } ], "container-title" : "Lasers in surgery and medicine", "id" : "ITEM-1", "issue" : "1", "issued" : { "date-parts" : [ [ "2004", "1" ] ] }, "page" : "48-55", "title" : "MR thermometry-based feedback control of laser interstitial thermal therapy at 980 nm.", "type" : "article-journal", "volume" : "34" }, "uris" : [ "http://www.mendeley.com/documents/?uuid=a7486ede-3473-4cdf-b748-7f1c87d6fb15" ] }, { "id" : "ITEM-2", "itemData" : { "DOI" : "10.1007/s11548-013-0948-x", "ISSN" : "1861-6429", "PMID" : "24091853", "abstract" : "PURPOSE: An open-source software system for planning magnetic resonance (MR)-guided laser-induced thermal therapy (MRgLITT) in brain is presented. The system was designed to provide a streamlined and operator-friendly graphical user interface (GUI) for simulating and visualizing potential outcomes of various treatment scenarios to aid in decisions on treatment approach or feasibility. METHODS: A portable software module was developed on the 3D Slicer platform, an open-source medical imaging and visualization framework. The module introduces an interactive GUI for investigating different laser positions and power settings as well as the influence of patient-specific tissue properties for quickly creating and evaluating custom treatment options. It also provides a common treatment planning interface for use by both open-source and commercial finite element solvers. In this study, an open-source finite element solver for Pennes' bioheat equation is interfaced to the module to provide rapid 3D estimates of the steady-state temperature distribution and potential tissue damage in the presence of patient-specific tissue boundary conditions identified on segmented MR images. RESULTS: The total time to initialize and simulate an MRgLITT procedure using the GUI was [Formula: see text]5 min. Each independent simulation took [Formula: see text]30 s, including the time to visualize the results fused with the planning MRI. For demonstration purposes, a simulated steady-state isotherm contour [Formula: see text] was correlated with MR temperature imaging (N = 5). The mean Hausdorff distance between simulated and actual contours was 2.0 mm [Formula: see text], whereas the mean Dice similarity coefficient was 0.93 [Formula: see text]. CONCLUSIONS: We have designed, implemented, and conducted initial feasibility evaluations of a software tool for intuitive and rapid planning of MRgLITT in brain. The retrospective in vivo dataset presented herein illustrates the feasibility and potential of incorporating fast, image-based bioheat predictions into an interactive virtual planning environment for such procedures.", "author" : [ { "dropping-particle" : "", "family" : "Yeniaras", "given" : "E", "non-dropping-particle" : "", "parse-names" : false, "suffix" : "" }, { "dropping-particle" : "", "family" : "Fuentes", "given" : "D T", "non-dropping-particle" : "", "parse-names" : false, "suffix" : "" }, { "dropping-particle" : "", "family" : "Fahrenholtz", "given" : "S J", "non-dropping-particle" : "", "parse-names" : false, "suffix" : "" }, { "dropping-particle" : "", "family" : "Weinberg", "given" : "J S", "non-dropping-particle" : "", "parse-names" : false, "suffix" : "" }, { "dropping-particle" : "", "family" : "Maier", "given" : "F", "non-dropping-particle" : "", "parse-names" : false, "suffix" : "" }, { "dropping-particle" : "", "family" : "Hazle", "given" : "J D", "non-dropping-particle" : "", "parse-names" : false, "suffix" : "" }, { "dropping-particle" : "", "family" : "Stafford", "given" : "R J", "non-dropping-particle" : "", "parse-names" : false, "suffix" : "" } ], "container-title" : "International journal of computer assisted radiology and surgery", "id" : "ITEM-2", "issued" : { "date-parts" : [ [ "2013", "10", "5" ] ] }, "title" : "Design and initial evaluation of a treatment planning software system for MRI-guided laser ablation in the brain.", "type" : "article-journal" }, "uris" : [ "http://www.mendeley.com/documents/?uuid=516f36b1-1532-42c6-a93d-f0e9b2218073" ] }, { "id" : "ITEM-3", "itemData" : { "author" : [ { "dropping-particle" : "", "family" : "Diller", "given" : "K. R.", "non-dropping-particle" : "", "parse-names" : false, "suffix" : "" }, { "dropping-particle" : "", "family" : "Valvano", "given" : "J. W.", "non-dropping-particle" : "", "parse-names" : false, "suffix" : "" }, { "dropping-particle" : "", "family" : "Pearce", "given" : "J. A", "non-dropping-particle" : "", "parse-names" : false, "suffix" : "" } ], "chapter-number" : "4.10", "container-title" : "The CRC Handbook of Mechanical Engineering", "edition" : "2", "editor" : [ { "dropping-particle" : "", "family" : "Kreith", "given" : "F.", "non-dropping-particle" : "", "parse-names" : false, "suffix" : "" }, { "dropping-particle" : "", "family" : "Goswami", "given" : "Y.", "non-dropping-particle" : "", "parse-names" : false, "suffix" : "" } ], "id" : "ITEM-3", "issued" : { "date-parts" : [ [ "2005" ] ] }, "page" : "4-278", "publisher" : "CRC Press", "publisher-place" : "Boca Raton", "title" : "Bioheat transfer", "type" : "chapter" }, "uris" : [ "http://www.mendeley.com/documents/?uuid=cb366d7d-02c7-4683-89b4-89cf5a359b6b" ] }, { "id" : "ITEM-4", "itemData" : { "ISBN" : "9789048188307", "abstract" : "The second edition maintains the standard of excellence established in the first edition, while adjusting the content to reflect changes in tissue optics and medical applications since 1995. The material concerning light propagation now contains new chapters devoted to electromagnetic theory for coherent light. The material concerning thermal laser-tissue interactions contains a new chapter on pulse ablation of tissue. The medical applications section now includes several new chapters on Optical Coherent Tomography, acoustic imaging, molecular imaging, forensic optics and nerve stimulation. A detailed overview is provided of the optical and thermal response of tissue to laser irradiation along with diagnostic and therapeutic examples including fiber optics. Sufficient theory is included in the book so that it is suitable for a one or two semester graduate or for senior elective courses. Material covered includes (1) light propagation and diagnostic application; (2) the thermal response of tissue and therapeutic application; (3) denaturation; and (4) ablation.The theory and applications provide researchers with sufficient detail that this volume will become the primary reference for laser-tissue interactions and medical applications.", "author" : [ { "dropping-particle" : "", "family" : "Welch", "given" : "Ashley J.", "non-dropping-particle" : "", "parse-names" : false, "suffix" : "" }, { "dropping-particle" : "van", "family" : "Gemert", "given" : "Martin J C", "non-dropping-particle" : "", "parse-names" : false, "suffix" : "" } ], "edition" : "2nd", "id" : "ITEM-4", "issued" : { "date-parts" : [ [ "2010", "12" ] ] }, "language" : "en", "number-of-pages" : "951", "publisher" : "Springer", "title" : "Optical-Thermal Response of Laser-Irradiated Tissue", "type" : "book" }, "uris" : [ "http://www.mendeley.com/documents/?uuid=8ac5d2a6-62ab-4f66-aedf-ae03c9737292" ] }, { "id" : "ITEM-5", "itemData" : { "author" : [ { "dropping-particle" : "", "family" : "Duck", "given" : "F.A.", "non-dropping-particle" : "", "parse-names" : false, "suffix" : "" } ], "id" : "ITEM-5", "issued" : { "date-parts" : [ [ "1990" ] ] }, "publisher" : "Academic Pr", "title" : "Physical properties of tissue: a comprehensive reference book", "type" : "book" }, "uris" : [ "http://www.mendeley.com/documents/?uuid=041d8fc0-015d-430a-afae-065f4b220c2c" ] } ], "mendeley" : { "formattedCitation" : "[36\u201340]", "plainTextFormattedCitation" : "[36\u201340]", "previouslyFormattedCitation" : "[36\u201340]" }, "properties" : { "noteIndex" : 0 }, "schema" : "https://github.com/citation-style-language/schema/raw/master/csl-citation.json" }</w:instrText>
       </w:r>
       <w:r>
         <w:rPr>
@@ -432,7 +432,7 @@
           <w:sz w:val="24"/>
           <w:szCs w:val="24"/>
         </w:rPr>
-        <w:instrText>ADDIN CSL_CITATION { "citationItems" : [ { "id" : "ITEM-1", "itemData" : { "ISSN" : "0740-3194", "abstract" : "A new temperature measurement procedure using phase mapping was developed that makes use of the temperature dependence of the water proton chemical shift. Highly accurate and fast measurements were obtained during phantom and in vivo experiments. In the pure water phantom experiments, an accuracy of more than +/- 0.5 degrees C was obtained within a few seconds/slice using a field echo pulse sequence (TR/TE = 115/13 ms, matrix = 128 x 128, number of slices = 5). The temperature dependence of the water proton chemical shift was found to be almost the same for different materials with a chemical composition similar to living tissues (water, glucide, protein). Using this method, the temperature change inside a cat's brain was obtained with an accuracy of more than +/- 1 degree C and an in-plane resolution of 0.6 x 0.6 mm. The temperature measurement error was affected by several factors in the living system (B0 shifts caused by position shifts of the sample, blood flow, etc.), the position shift effect being the most serious.", "author" : [ { "dropping-particle" : "", "family" : "Ishihara", "given" : "Y.", "non-dropping-particle" : "", "parse-names" : false, "suffix" : "" }, { "dropping-particle" : "", "family" : "Calderon", "given" : "A.", "non-dropping-particle" : "", "parse-names" : false, "suffix" : "" }, { "dropping-particle" : "", "family" : "Watanabe", "given" : "H.", "non-dropping-particle" : "", "parse-names" : false, "suffix" : "" }, { "dropping-particle" : "", "family" : "Okamoto", "given" : "K.", "non-dropping-particle" : "", "parse-names" : false, "suffix" : "" }, { "dropping-particle" : "", "family" : "Suzuki", "given" : "Y.", "non-dropping-particle" : "", "parse-names" : false, "suffix" : "" }, { "dropping-particle" : "", "family" : "Kuroda", "given" : "K.", "non-dropping-particle" : "", "parse-names" : false, "suffix" : "" }, { "dropping-particle" : "", "family" : "Suzuki", "given" : "Y.", "non-dropping-particle" : "", "parse-names" : false, "suffix" : "" } ], "container-title" : "Magnetic Resonance in Medicine: Official Journal of the Society of Magnetic Resonance in Medicine / Society of Magnetic Resonance in Medicine", "id" : "ITEM-1", "issue" : "6", "issued" : { "date-parts" : [ [ "1995", "12" ] ] }, "language" : "eng", "page" : "814-823", "title" : "A precise and fast temperature mapping using water proton chemical shift", "type" : "article-journal", "volume" : "34" }, "uris" : [ "http://www.mendeley.com/documents/?uuid=b328db0d-975b-44c2-a2a2-146042456eea" ] }, { "id" : "ITEM-2", "itemData" : { "ISBN" : "978-1-4757-6094-1, 978-1-4757-6092-7", "abstract" : "Kinetic models of thermal damage in tissues can be used to describe pathologic end points obtained with laser irradiation. Many treatment end-point goals involve relatively low temperature coagulation or desiccation of tissue, and these end points can be conveniently described by rate process models. Thermal damage is exponentially dependent on temperature and linearly dependent on time of exposure. Damage processes can be modeled as first-order rate processes for which two experimentally derived coefficients are sufficient. The rate process models apply well to the prediction of damage thresholds and less well as the damage becomes complete, since several of the fundamental assumptions are violated. In order to be useful in evaluating laser dosimetry, the kinetic model must be coupled to quantitative pathological analysis. This chapter describes quantitative markers of thermal damage and experimental methods for estimating relevant kinetic coefficients in both constant-temperature and transient thermal history experiments. As expected, transient in vivo thermal history data yield a noisy kinetic plot; however, estimates of the appropriate rate coefficients often can be made.", "author" : [ { "dropping-particle" : "", "family" : "Pearce", "given" : "John", "non-dropping-particle" : "", "parse-names" : false, "suffix" : "" }, { "dropping-particle" : "", "family" : "Thomsen", "given" : "Sharon", "non-dropping-particle" : "", "parse-names" : false, "suffix" : "" } ], "collection-title" : "Lasers, Photonics, and Electro-Optics", "editor" : [ { "dropping-particle" : "", "family" : "Welch", "given" : "Ashley J.", "non-dropping-particle" : "", "parse-names" : false, "suffix" : "" }, { "dropping-particle" : "Van", "family" : "Gemert", "given" : "Martin J. C.", "non-dropping-particle" : "", "parse-names" : false, "suffix" : "" } ], "id" : "ITEM-2", "issued" : { "date-parts" : [ [ "1995" ] ] }, "language" : "en", "page" : "561-606", "publisher" : "Springer US", "title" : "Rate Process Analysis of Thermal Damage", "type" : "chapter" }, "uris" : [ "http://www.mendeley.com/documents/?uuid=b74eee40-a927-4e09-abd4-621ef6fc273c" ] }, { "id" : "ITEM-3", "itemData" : { "DOI" : "10.1002/jmri.1880080124", "ISSN" : "1522-2586", "abstract" : "MR techniques have been demonstrated to allow a reliable monitoring of laser-induced interstitial thermotherapy (LITT). However, an adequate on-line control of this coagulation technique requires an exact therapy planning. The latter is mandatory to interpret the MR-monitoring data correctly to guarantee a precise laser irradiation. Moreover, it is a prerequisite for online decisions if modifications of the therapeutic regimen are required. In this work, we present a new simulation technique for LITT planning. The model accounts for the specific geometry of the treatment site, the exact configuration of the applicator, and the optical and thermal properties of the tissue, including changes during the heating process. The simulation results were compared with MR scans of laser-induced lesions in three patients with World Health Organization (WHO) grade II astrocytoma. Special interest was directed toward the role of blood perfusion, which was studied parametrically. Good agreement between the simulation results and the MR data was found if the appropriate blood perfusion rates were taken into account. Thus, the model can generate valid therapy plans allowing a precise on-line control of laser irradiation using MR techniques. Neglecting adequate perfusion parameters resulted in substantial errors with respect to the prediction of the final laser lesion.", "author" : [ { "dropping-particle" : "", "family" : "Schwarzmaier", "given" : "Hans\u2010Joachim", "non-dropping-particle" : "", "parse-names" : false, "suffix" : "" }, { "dropping-particle" : "V", "family" : "Yaroslavsky", "given" : "Ilya", "non-dropping-particle" : "", "parse-names" : false, "suffix" : "" }, { "dropping-particle" : "", "family" : "Yaroslavsky", "given" : "Anna N", "non-dropping-particle" : "", "parse-names" : false, "suffix" : "" }, { "dropping-particle" : "", "family" : "Fiedler", "given" : "Volkhard", "non-dropping-particle" : "", "parse-names" : false, "suffix" : "" }, { "dropping-particle" : "", "family" : "Ulrich", "given" : "Frank", "non-dropping-particle" : "", "parse-names" : false, "suffix" : "" }, { "dropping-particle" : "", "family" : "Kahn", "given" : "Thomas", "non-dropping-particle" : "", "parse-names" : false, "suffix" : "" } ], "container-title" : "Journal of Magnetic Resonance Imaging", "id" : "ITEM-3", "issue" : "1", "issued" : { "date-parts" : [ [ "1998", "1" ] ] }, "language" : "en", "note" : "Has good BHT values.", "page" : "121-127", "title" : "Treatment planning for MRI\u2010guided laser\u2010induced interstitial thermotherapy of brain tumors\u2014The role of blood perfusion", "type" : "article-journal", "volume" : "8" }, "uris" : [ "http://www.mendeley.com/documents/?uuid=645d306e-ccc5-43e8-9940-ada7ea26ec51" ] }, { "id" : "ITEM-4", "itemData" : { "DOI" : "10.1002/lsm.10243", "ISSN" : "0196-8092", "PMID" : "14755424", "abstract" : "The goal of this study was to explore the feasibility of magnetic resonance thermal imaging (MRTI)-based feedback control of intracerebral laser interstitial thermal therapy (LITT), using a computer workstation and 980-nm diode laser interfaced to an MR scanner.", "author" : [ { "dropping-particle" : "", "family" : "McNichols", "given" : "Roger J", "non-dropping-particle" : "", "parse-names" : false, "suffix" : "" }, { "dropping-particle" : "", "family" : "Gowda", "given" : "Ashok", "non-dropping-particle" : "", "parse-names" : false, "suffix" : "" }, { "dropping-particle" : "", "family" : "Kangasniemi", "given" : "Marko", "non-dropping-particle" : "", "parse-names" : false, "suffix" : "" }, { "dropping-particle" : "", "family" : "Bankson", "given" : "James a", "non-dropping-particle" : "", "parse-names" : false, "suffix" : "" }, { "dropping-particle" : "", "family" : "Price", "given" : "Roger E", "non-dropping-particle" : "", "parse-names" : false, "suffix" : "" }, { "dropping-particle" : "", "family" : "Hazle", "given" : "John D", "non-dropping-particle" : "", "parse-names" : false, "suffix" : "" } ], "container-title" : "Lasers in surgery and medicine", "id" : "ITEM-4", "issue" : "1", "issued" : { "date-parts" : [ [ "2004", "1" ] ] }, "page" : "48-55", "title" : "MR thermometry-based feedback control of laser interstitial thermal therapy at 980 nm.", "type" : "article-journal", "volume" : "34" }, "uris" : [ "http://www.mendeley.com/documents/?uuid=a7486ede-3473-4cdf-b748-7f1c87d6fb15" ] }, { "id" : "ITEM-5", "itemData" : { "DOI" : "10.1007/s11548-013-0948-x", "ISSN" : "1861-6429", "PMID" : "24091853", "abstract" : "PURPOSE: An open-source software system for planning magnetic resonance (MR)-guided laser-induced thermal therapy (MRgLITT) in brain is presented. The system was designed to provide a streamlined and operator-friendly graphical user interface (GUI) for simulating and visualizing potential outcomes of various treatment scenarios to aid in decisions on treatment approach or feasibility. METHODS: A portable software module was developed on the 3D Slicer platform, an open-source medical imaging and visualization framework. The module introduces an interactive GUI for investigating different laser positions and power settings as well as the influence of patient-specific tissue properties for quickly creating and evaluating custom treatment options. It also provides a common treatment planning interface for use by both open-source and commercial finite element solvers. In this study, an open-source finite element solver for Pennes' bioheat equation is interfaced to the module to provide rapid 3D estimates of the steady-state temperature distribution and potential tissue damage in the presence of patient-specific tissue boundary conditions identified on segmented MR images. RESULTS: The total time to initialize and simulate an MRgLITT procedure using the GUI was [Formula: see text]5 min. Each independent simulation took [Formula: see text]30 s, including the time to visualize the results fused with the planning MRI. For demonstration purposes, a simulated steady-state isotherm contour [Formula: see text] was correlated with MR temperature imaging (N = 5). The mean Hausdorff distance between simulated and actual contours was 2.0 mm [Formula: see text], whereas the mean Dice similarity coefficient was 0.93 [Formula: see text]. CONCLUSIONS: We have designed, implemented, and conducted initial feasibility evaluations of a software tool for intuitive and rapid planning of MRgLITT in brain. The retrospective in vivo dataset presented herein illustrates the feasibility and potential of incorporating fast, image-based bioheat predictions into an interactive virtual planning environment for such procedures.", "author" : [ { "dropping-particle" : "", "family" : "Yeniaras", "given" : "E", "non-dropping-particle" : "", "parse-names" : false, "suffix" : "" }, { "dropping-particle" : "", "family" : "Fuentes", "given" : "D T", "non-dropping-particle" : "", "parse-names" : false, "suffix" : "" }, { "dropping-particle" : "", "family" : "Fahrenholtz", "given" : "S J", "non-dropping-particle" : "", "parse-names" : false, "suffix" : "" }, { "dropping-particle" : "", "family" : "Weinberg", "given" : "J S", "non-dropping-particle" : "", "parse-names" : false, "suffix" : "" }, { "dropping-particle" : "", "family" : "Maier", "given" : "F", "non-dropping-particle" : "", "parse-names" : false, "suffix" : "" }, { "dropping-particle" : "", "family" : "Hazle", "given" : "J D", "non-dropping-particle" : "", "parse-names" : false, "suffix" : "" }, { "dropping-particle" : "", "family" : "Stafford", "given" : "R J", "non-dropping-particle" : "", "parse-names" : false, "suffix" : "" } ], "container-title" : "International journal of computer assisted radiology and surgery", "id" : "ITEM-5", "issued" : { "date-parts" : [ [ "2013", "10", "5" ] ] }, "title" : "Design and initial evaluation of a treatment planning software system for MRI-guided laser ablation in the brain.", "type" : "article-journal" }, "uris" : [ "http://www.mendeley.com/documents/?uuid=516f36b1-1532-42c6-a93d-f0e9b2218073" ] } ], "mendeley" : { "formattedCitation" : "[41\u201345]", "plainTextFormattedCitation" : "[41\u201345]", "previouslyFormattedCitation" : "[41\u201345]" }, "properties" : { "noteIndex" : 0 }, "schema" : "https://github.com/citation-style-language/schema/raw/master/csl-citation.json" }</w:instrText>
+        <w:instrText>ADDIN CSL_CITATION { "citationItems" : [ { "id" : "ITEM-1", "itemData" : { "abstract" : "The inability to predict lasting languages and architectures led us to develop OCCA, a C++ library focused on host-device interaction. Using run-time compilation and macro expansions, the result is a novel single kernel language that expands to multiple threading languages. Currently, OCCA supports device kernel expansions for the OpenMP, OpenCL, and CUDA platforms. Computational results using finite difference, spectral element and discontinuous Galerkin methods show OCCA delivers portable high performance in different architectures and platforms.", "author" : [ { "dropping-particle" : "", "family" : "Medina", "given" : "David S.", "non-dropping-particle" : "", "parse-names" : false, "suffix" : "" }, { "dropping-particle" : "", "family" : "St-cyr", "given" : "Amik", "non-dropping-particle" : "", "parse-names" : false, "suffix" : "" }, { "dropping-particle" : "", "family" : "Warburton", "given" : "T.", "non-dropping-particle" : "", "parse-names" : false, "suffix" : "" } ], "container-title" : "arXiv", "id" : "ITEM-1", "issued" : { "date-parts" : [ [ "2014", "3" ] ] }, "page" : "1-25", "title" : "OCCA : A unified approach to multi-threading languages", "title-short" : "OCCA", "type" : "article-journal" }, "uris" : [ "http://www.mendeley.com/documents/?uuid=3f6564c5-3829-4e53-a619-d7824e7ea462" ] }, { "id" : "ITEM-2", "itemData" : { "DOI" : "10.3109/02656736.2011.557028", "ISSN" : "1464-5157", "PMID" : "21756043", "abstract" : "Magnetic resonance-guided laser-induced thermal therapy (MRgLITT) is currently undergoing initial safety and feasibility clinical studies for the treatment of intracranial lesions in humans. As studies progress towards evaluation of treatment efficacy, predictive computational models may play an important role for prospective 3D treatment planning. The current work critically evaluates a computational model of laser induced bioheat transfer against retrospective multiplanar MR thermal imaging (MRTI) in a canine model of the MRgLITT procedure in the brain.", "author" : [ { "dropping-particle" : "", "family" : "Fuentes", "given" : "D", "non-dropping-particle" : "", "parse-names" : false, "suffix" : "" }, { "dropping-particle" : "", "family" : "Walker", "given" : "C", "non-dropping-particle" : "", "parse-names" : false, "suffix" : "" }, { "dropping-particle" : "", "family" : "Elliott", "given" : "A", "non-dropping-particle" : "", "parse-names" : false, "suffix" : "" }, { "dropping-particle" : "", "family" : "Shetty", "given" : "A", "non-dropping-particle" : "", "parse-names" : false, "suffix" : "" }, { "dropping-particle" : "", "family" : "Hazle", "given" : "J D", "non-dropping-particle" : "", "parse-names" : false, "suffix" : "" }, { "dropping-particle" : "", "family" : "Stafford", "given" : "R J", "non-dropping-particle" : "", "parse-names" : false, "suffix" : "" } ], "container-title" : "International Journal of Hyperthermia", "id" : "ITEM-2", "issue" : "5", "issued" : { "date-parts" : [ [ "2011", "1" ] ] }, "page" : "453-64", "title" : "Magnetic resonance temperature imaging validation of a bioheat transfer model for laser-induced thermal therapy.", "type" : "article-journal", "volume" : "27" }, "uris" : [ "http://www.mendeley.com/documents/?uuid=cb10cc5c-6cb8-4ce7-b4ca-08abdb7a7062" ] }, { "id" : "ITEM-3", "itemData" : { "ISBN" : "0471319996", "author" : [ { "dropping-particle" : "", "family" : "Boyce", "given" : "William E", "non-dropping-particle" : "", "parse-names" : false, "suffix" : "" }, { "dropping-particle" : "", "family" : "Diprima", "given" : "Richard C", "non-dropping-particle" : "", "parse-names" : false, "suffix" : "" }, { "dropping-particle" : "", "family" : "Haines", "given" : "Charles W", "non-dropping-particle" : "", "parse-names" : false, "suffix" : "" } ], "edition" : "7th", "id" : "ITEM-3", "issued" : { "date-parts" : [ [ "2001" ] ] }, "publisher" : "Wiley", "publisher-place" : "New York, NY, USA", "title" : "Elementary Differential Equations and Boundary Value Problems", "type" : "book" }, "uris" : [ "http://www.mendeley.com/documents/?uuid=ad3537d2-195d-40f2-841c-54b188a995b9" ] }, { "id" : "ITEM-4", "itemData" : { "DOI" : "10.3109/02656731003749643", "ISSN" : "1464-5157", "PMID" : "20578812", "abstract" : "Methods of predicting temperature profiles during local hyperthermia treatment are very important to avoid damage to healthy tissue. With this aim, fundamental solutions of Pennes' bioheat equation are derived in rectangular, cylindrical, and spherical coordinates. The medium is idealised as isotropic with effective thermal properties. Temperature distributions due to space- and time-dependent heat sources are obtained by the solution method presented. Applications of the fundamental solutions are addressed with emphasis on a particular problem of Magnetic Fluid Hyperthermia (MFH) consisting of a thin shell of magnetic nanoparticles in the outer surface of a spherical solid tumour. It is observed from the solution of this particular problem that the temperature profiles are strongly dependent on the distribution of the magnetic nanoparticles within the tissue. An almost uniform temperature profile is obtained inside the tumour with little penetration of therapeutic temperatures to the outer region of healthy tissue. The fundamental solutions obtained can be used to develop boundary element methods to predict temperature profiles with more complicated geometries.", "author" : [ { "dropping-particle" : "", "family" : "Giordano", "given" : "Mauricio A", "non-dropping-particle" : "", "parse-names" : false, "suffix" : "" }, { "dropping-particle" : "", "family" : "Gutierrez", "given" : "Gustavo", "non-dropping-particle" : "", "parse-names" : false, "suffix" : "" }, { "dropping-particle" : "", "family" : "Rinaldi", "given" : "Carlos", "non-dropping-particle" : "", "parse-names" : false, "suffix" : "" } ], "container-title" : "International journal of hyperthermia : the official journal of European Society for Hyperthermic Oncology, North American Hyperthermia Group", "id" : "ITEM-4", "issue" : "5", "issued" : { "date-parts" : [ [ "2010", "1", "2" ] ] }, "language" : "en", "page" : "475-84", "publisher" : "Informa UK Ltd  UK", "title" : "Fundamental solutions to the bioheat equation and their application to magnetic fluid hyperthermia.", "type" : "article-journal", "volume" : "26" }, "uris" : [ "http://www.mendeley.com/documents/?uuid=46043a6d-9c9b-4305-b171-6f1c9c6500a8" ] }, { "id" : "ITEM-5", "itemData" : { "DOI" : "10.1118/1.596767", "abstract" : "A Green\u2019s function solution to the tissue bioheat equation including blood flow in cylindrical geometry is obtained. Numerical results for temperature variation in the bovine muscle are reported when the tissue is exposed to neodymium\u2013yttrium\u2013aluminum garnett (Nd:YAG) lasers with Gaussian profile and a comparison with recent measurements is made. A strong dependence of the tissue temperature on the beam radius and pulse time is found.", "author" : [ { "dropping-particle" : "", "family" : "Vyas", "given" : "Reeta", "non-dropping-particle" : "", "parse-names" : false, "suffix" : "" }, { "dropping-particle" : "", "family" : "Rustgi", "given" : "M. L.", "non-dropping-particle" : "", "parse-names" : false, "suffix" : "" } ], "container-title" : "Medical Physics", "id" : "ITEM-5", "issue" : "5", "issued" : { "date-parts" : [ [ "1992" ] ] }, "page" : "1319-1324", "title" : "Green's function solution to the tissue bioheat equation", "type" : "article-journal", "volume" : "19" }, "uris" : [ "http://www.mendeley.com/documents/?uuid=6976f233-2e2b-435b-b5b9-86a72360d394" ] } ], "mendeley" : { "formattedCitation" : "[41\u201345]", "plainTextFormattedCitation" : "[41\u201345]", "previouslyFormattedCitation" : "[41\u201345]" }, "properties" : { "noteIndex" : 0 }, "schema" : "https://github.com/citation-style-language/schema/raw/master/csl-citation.json" }</w:instrText>
       </w:r>
       <w:r>
         <w:rPr>
@@ -482,7 +482,7 @@
           <w:sz w:val="24"/>
           <w:szCs w:val="24"/>
         </w:rPr>
-        <w:instrText>ADDIN CSL_CITATION { "citationItems" : [ { "id" : "ITEM-1", "itemData" : { "author" : [ { "dropping-particle" : "", "family" : "Diller", "given" : "K. R.", "non-dropping-particle" : "", "parse-names" : false, "suffix" : "" }, { "dropping-particle" : "", "family" : "Valvano", "given" : "J. W.", "non-dropping-particle" : "", "parse-names" : false, "suffix" : "" }, { "dropping-particle" : "", "family" : "Pearce", "given" : "J. A", "non-dropping-particle" : "", "parse-names" : false, "suffix" : "" } ], "chapter-number" : "4.10", "container-title" : "The CRC Handbook of Mechanical Engineering", "edition" : "2", "editor" : [ { "dropping-particle" : "", "family" : "Kreith", "given" : "F.", "non-dropping-particle" : "", "parse-names" : false, "suffix" : "" }, { "dropping-particle" : "", "family" : "Goswami", "given" : "Y.", "non-dropping-particle" : "", "parse-names" : false, "suffix" : "" } ], "id" : "ITEM-1", "issued" : { "date-parts" : [ [ "2005" ] ] }, "page" : "4-278", "publisher" : "CRC Press", "publisher-place" : "Boca Raton", "title" : "Bioheat transfer", "type" : "chapter" }, "uris" : [ "http://www.mendeley.com/documents/?uuid=cb366d7d-02c7-4683-89b4-89cf5a359b6b" ] }, { "id" : "ITEM-2", "itemData" : { "ISBN" : "9789048188307", "abstract" : "The second edition maintains the standard of excellence established in the first edition, while adjusting the content to reflect changes in tissue optics and medical applications since 1995. The material concerning light propagation now contains new chapters devoted to electromagnetic theory for coherent light. The material concerning thermal laser-tissue interactions contains a new chapter on pulse ablation of tissue. The medical applications section now includes several new chapters on Optical Coherent Tomography, acoustic imaging, molecular imaging, forensic optics and nerve stimulation. A detailed overview is provided of the optical and thermal response of tissue to laser irradiation along with diagnostic and therapeutic examples including fiber optics. Sufficient theory is included in the book so that it is suitable for a one or two semester graduate or for senior elective courses. Material covered includes (1) light propagation and diagnostic application; (2) the thermal response of tissue and therapeutic application; (3) denaturation; and (4) ablation.The theory and applications provide researchers with sufficient detail that this volume will become the primary reference for laser-tissue interactions and medical applications.", "author" : [ { "dropping-particle" : "", "family" : "Welch", "given" : "Ashley J.", "non-dropping-particle" : "", "parse-names" : false, "suffix" : "" }, { "dropping-particle" : "van", "family" : "Gemert", "given" : "Martin J C", "non-dropping-particle" : "", "parse-names" : false, "suffix" : "" } ], "edition" : "2nd", "id" : "ITEM-2", "issued" : { "date-parts" : [ [ "2010", "12" ] ] }, "language" : "en", "number-of-pages" : "951", "publisher" : "Springer", "title" : "Optical-Thermal Response of Laser-Irradiated Tissue", "type" : "book" }, "uris" : [ "http://www.mendeley.com/documents/?uuid=8ac5d2a6-62ab-4f66-aedf-ae03c9737292" ] }, { "id" : "ITEM-3", "itemData" : { "author" : [ { "dropping-particle" : "", "family" : "Duck", "given" : "F.A.", "non-dropping-particle" : "", "parse-names" : false, "suffix" : "" } ], "id" : "ITEM-3", "issued" : { "date-parts" : [ [ "1990" ] ] }, "publisher" : "Academic Pr", "title" : "Physical properties of tissue: a comprehensive reference book", "type" : "book" }, "uris" : [ "http://www.mendeley.com/documents/?uuid=041d8fc0-015d-430a-afae-065f4b220c2c" ] }, { "id" : "ITEM-4", "itemData" : { "ISBN" : "0471319996", "author" : [ { "dropping-particle" : "", "family" : "Boyce", "given" : "William E", "non-dropping-particle" : "", "parse-names" : false, "suffix" : "" }, { "dropping-particle" : "", "family" : "Diprima", "given" : "Richard C", "non-dropping-particle" : "", "parse-names" : false, "suffix" : "" }, { "dropping-particle" : "", "family" : "Haines", "given" : "Charles W", "non-dropping-particle" : "", "parse-names" : false, "suffix" : "" } ], "edition" : "7th", "id" : "ITEM-4", "issued" : { "date-parts" : [ [ "2001" ] ] }, "publisher" : "Wiley", "publisher-place" : "New York, NY, USA", "title" : "Elementary Differential Equations and Boundary Value Problems", "type" : "book" }, "uris" : [ "http://www.mendeley.com/documents/?uuid=ad3537d2-195d-40f2-841c-54b188a995b9" ] }, { "id" : "ITEM-5", "itemData" : { "DOI" : "10.3109/02656731003749643", "ISSN" : "1464-5157", "PMID" : "20578812", "abstract" : "Methods of predicting temperature profiles during local hyperthermia treatment are very important to avoid damage to healthy tissue. With this aim, fundamental solutions of Pennes' bioheat equation are derived in rectangular, cylindrical, and spherical coordinates. The medium is idealised as isotropic with effective thermal properties. Temperature distributions due to space- and time-dependent heat sources are obtained by the solution method presented. Applications of the fundamental solutions are addressed with emphasis on a particular problem of Magnetic Fluid Hyperthermia (MFH) consisting of a thin shell of magnetic nanoparticles in the outer surface of a spherical solid tumour. It is observed from the solution of this particular problem that the temperature profiles are strongly dependent on the distribution of the magnetic nanoparticles within the tissue. An almost uniform temperature profile is obtained inside the tumour with little penetration of therapeutic temperatures to the outer region of healthy tissue. The fundamental solutions obtained can be used to develop boundary element methods to predict temperature profiles with more complicated geometries.", "author" : [ { "dropping-particle" : "", "family" : "Giordano", "given" : "Mauricio A", "non-dropping-particle" : "", "parse-names" : false, "suffix" : "" }, { "dropping-particle" : "", "family" : "Gutierrez", "given" : "Gustavo", "non-dropping-particle" : "", "parse-names" : false, "suffix" : "" }, { "dropping-particle" : "", "family" : "Rinaldi", "given" : "Carlos", "non-dropping-particle" : "", "parse-names" : false, "suffix" : "" } ], "container-title" : "International journal of hyperthermia : the official journal of European Society for Hyperthermic Oncology, North American Hyperthermia Group", "id" : "ITEM-5", "issue" : "5", "issued" : { "date-parts" : [ [ "2010", "1", "2" ] ] }, "language" : "en", "page" : "475-84", "publisher" : "Informa UK Ltd  UK", "title" : "Fundamental solutions to the bioheat equation and their application to magnetic fluid hyperthermia.", "type" : "article-journal", "volume" : "26" }, "uris" : [ "http://www.mendeley.com/documents/?uuid=46043a6d-9c9b-4305-b171-6f1c9c6500a8" ] } ], "mendeley" : { "formattedCitation" : "[46\u201350]", "plainTextFormattedCitation" : "[46\u201350]", "previouslyFormattedCitation" : "[46\u201350]" }, "properties" : { "noteIndex" : 0 }, "schema" : "https://github.com/citation-style-language/schema/raw/master/csl-citation.json" }</w:instrText>
+        <w:instrText>ADDIN CSL_CITATION { "citationItems" : [ { "id" : "ITEM-1", "itemData" : { "DOI" : "10.1115/1.1516810", "ISSN" : "01480731", "author" : [ { "dropping-particle" : "", "family" : "Deng", "given" : "Zhong-Shan", "non-dropping-particle" : "", "parse-names" : false, "suffix" : "" }, { "dropping-particle" : "", "family" : "Liu", "given" : "Jing", "non-dropping-particle" : "", "parse-names" : false, "suffix" : "" } ], "container-title" : "Journal of Biomechanical Engineering", "id" : "ITEM-1", "issue" : "6", "issued" : { "date-parts" : [ [ "2002" ] ] }, "page" : "638", "title" : "Analytical Study on Bioheat Transfer Problems with Spatial or Transient Heating on Skin Surface or Inside Biological Bodies", "type" : "article-journal", "volume" : "124" }, "uris" : [ "http://www.mendeley.com/documents/?uuid=82ed135f-bd73-4186-ad0e-653663d17d2f" ] }, { "id" : "ITEM-2", "itemData" : { "DOI" : "10.3109/02656736.2013.798036", "ISSN" : "1464-5157", "PMID" : "23692295", "abstract" : "PURPOSE: A generalised polynomial chaos (gPC) method is used to incorporate constitutive parameter uncertainties within the Pennes representation of bioheat transfer phenomena. The stochastic temperature predictions of the mathematical model are critically evaluated against MR thermometry data for planning MR-guided laser-induced thermal therapies (MRgLITT). METHODS: The Pennes bioheat transfer model coupled with a diffusion theory approximation of laser tissue interaction was implemented as the underlying deterministic kernel. A probabilistic sensitivity study was used to identify parameters that provide the most variance in temperature output. Confidence intervals of the temperature predictions are compared to MR temperature imaging (MRTI) obtained during phantom and in vivo canine (n = 4) MRgLITT experiments. The gPC predictions were quantitatively compared to MRTI data using probabilistic linear and temporal profiles as well as 2-D 60 \u00b0C isotherms. RESULTS: Optical parameters provided the highest variance in the model output (peak standard deviation: anisotropy 3.51 \u00b0C, absorption 2.94 \u00b0C, scattering 1.84 \u00b0C, conductivity 1.43 \u00b0C, and perfusion 0.94 \u00b0C). Further, within the statistical sense considered, a non-linear model of the temperature and damage-dependent perfusion, absorption, and scattering is captured within the confidence intervals of the linear gPC method. Multivariate stochastic model predictions using parameters with the dominant sensitivities show good agreement with experimental MRTI data. CONCLUSIONS: Given parameter uncertainties and mathematical modelling approximations of the Pennes bioheat model, the statistical framework demonstrates conservative estimates of the therapeutic heating and has potential for use as a computational prediction tool for thermal therapy planning.", "author" : [ { "dropping-particle" : "", "family" : "Fahrenholtz", "given" : "Samuel J", "non-dropping-particle" : "", "parse-names" : false, "suffix" : "" }, { "dropping-particle" : "", "family" : "Stafford", "given" : "R Jason", "non-dropping-particle" : "", "parse-names" : false, "suffix" : "" }, { "dropping-particle" : "", "family" : "Maier", "given" : "Florian", "non-dropping-particle" : "", "parse-names" : false, "suffix" : "" }, { "dropping-particle" : "", "family" : "Hazle", "given" : "John D", "non-dropping-particle" : "", "parse-names" : false, "suffix" : "" }, { "dropping-particle" : "", "family" : "Fuentes", "given" : "David", "non-dropping-particle" : "", "parse-names" : false, "suffix" : "" } ], "container-title" : "International journal of hyperthermia : the official journal of European Society for Hyperthermic Oncology, North American Hyperthermia Group", "id" : "ITEM-2", "issue" : "4", "issued" : { "date-parts" : [ [ "2013", "6", "5" ] ] }, "language" : "en", "page" : "324-35", "publisher" : "Informa UK Ltd. London", "title" : "Generalised polynomial chaos-based uncertainty quantification for planning MRgLITT procedures.", "type" : "article-journal", "volume" : "29" }, "uris" : [ "http://www.mendeley.com/documents/?uuid=6392b89a-0ec9-4d2b-9372-e6ac23a3fb31" ] }, { "id" : "ITEM-3", "itemData" : { "author" : [ { "dropping-particle" : "", "family" : "Eldred", "given" : "M S", "non-dropping-particle" : "", "parse-names" : false, "suffix" : "" }, { "dropping-particle" : "", "family" : "Giunta", "given" : "A A", "non-dropping-particle" : "", "parse-names" : false, "suffix" : "" }, { "dropping-particle" : "", "family" : "Bloemen Waanders", "given" : "B G", "non-dropping-particle" : "van", "parse-names" : false, "suffix" : "" }, { "dropping-particle" : "", "family" : "Wojtkiewicz", "given" : "S F", "non-dropping-particle" : "", "parse-names" : false, "suffix" : "" }, { "dropping-particle" : "", "family" : "Hart", "given" : "W E", "non-dropping-particle" : "", "parse-names" : false, "suffix" : "" }, { "dropping-particle" : "", "family" : "Alleva", "given" : "M P", "non-dropping-particle" : "", "parse-names" : false, "suffix" : "" } ], "id" : "ITEM-3", "issued" : { "date-parts" : [ [ "2007" ] ] }, "publisher" : "Sandia National Laboratories Albuquerque, NM", "title" : "DAKOTA, a multilevel parallel object-oriented framework for design optimization, parameter estimation, uncertainty quantification, and sensitivity analysis: Version 4.1 reference manual", "type" : "book" }, "uris" : [ "http://www.mendeley.com/documents/?uuid=77c324fe-6e8e-49f8-b2a4-529aeeaa2241" ] }, { "id" : "ITEM-4", "itemData" : { "DOI" : "10.1118/1.3490085", "abstract" : "Purpose: Minimally invasive thermal ablative therapies as alternatives to conventional surgical management of solid tumors and other pathologies is increasing owing to the potential benefits of performing these procedures in an outpatient setting with reduced complications and comorbidity. Magnetic resonance temperature imaging (MRTI) measurement allows existing thermal dose models to use the spatiotemporal temperature history to estimate the thermal damage to tissue. However, the various thermal dose models presented in the literature employ different parameters and thresholds, affecting the reliability of thermal dosimetry. In this study, the authors quantitatively compared three thermal dose models (Arrhenius rate process, CEM43, and threshold temperature) using the dice similarity coefficient (DSC).\nMethods: The DSC was used to compare the spatial overlap between the region of thermal damage as predicted by the models for in vivo normal canine brain during thermal therapy to the region of thermal damage as revealed by contrast-enhanced T1-weighted images acquired immediately after therapy (&lt;20\u2002min). The outer edge of the hyperintense rim of the ablation region was used as the surrogate marker for the limits of thermal coagulation. The DSC was also used to investigate the impact of varying the thresholds on each models\u2019 ability to predict the zone of thermal necrosis.\nResults: At previously reported thresholds, the authors found that all three models showed good agreement (defined as DSC&gt;0.7) with post-treatment imaging. All three models examined across the range of commonly applied thresholds consistently showed highly accurate spatial overlap, low variability, and little dependence on temperature uncertainty. DSC values corresponding to cited thresholds were not significantly different from peak DSC values.\nConclusions: Thus, the authors conclude that the all three thermal dose models can be used as a reliable surrogate for postcontrast tissue damage verification imaging in rapid ablation procedures and can also be used to enhance the capability of MRTI to control thermal therapy in real time.", "author" : [ { "dropping-particle" : "", "family" : "Yung", "given" : "Joshua P.", "non-dropping-particle" : "", "parse-names" : false, "suffix" : "" }, { "dropping-particle" : "", "family" : "Shetty", "given" : "Anil", "non-dropping-particle" : "", "parse-names" : false, "suffix" : "" }, { "dropping-particle" : "", "family" : "Elliott", "given" : "Andrew", "non-dropping-particle" : "", "parse-names" : false, "suffix" : "" }, { "dropping-particle" : "", "family" : "Weinberg", "given" : "Jeffrey S.", "non-dropping-particle" : "", "parse-names" : false, "suffix" : "" }, { "dropping-particle" : "", "family" : "McNichols", "given" : "Roger J.", "non-dropping-particle" : "", "parse-names" : false, "suffix" : "" }, { "dropping-particle" : "", "family" : "Gowda", "given" : "Ashok", "non-dropping-particle" : "", "parse-names" : false, "suffix" : "" }, { "dropping-particle" : "", "family" : "Hazle", "given" : "John D.", "non-dropping-particle" : "", "parse-names" : false, "suffix" : "" }, { "dropping-particle" : "", "family" : "Stafford", "given" : "R. Jason", "non-dropping-particle" : "", "parse-names" : false, "suffix" : "" } ], "container-title" : "Medical Physics", "id" : "ITEM-4", "issue" : "10", "issued" : { "date-parts" : [ [ "2010" ] ] }, "page" : "5313-5321", "title" : "Quantitative comparison of thermal dose models in normal canine brain", "type" : "article-journal", "volume" : "37" }, "uris" : [ "http://www.mendeley.com/documents/?uuid=212fd2a0-157d-4df2-a5f2-07627326e510" ] }, { "id" : "ITEM-5", "itemData" : { "author" : [ { "dropping-particle" : "", "family" : "Dice", "given" : "Lee R", "non-dropping-particle" : "", "parse-names" : false, "suffix" : "" } ], "container-title" : "Ecological Society of America", "id" : "ITEM-5", "issue" : "3", "issued" : { "date-parts" : [ [ "1945" ] ] }, "page" : "297-302", "title" : "Measures of the Amount of Ecologic Association Between Species", "type" : "article-journal", "volume" : "26" }, "uris" : [ "http://www.mendeley.com/documents/?uuid=2a671e1c-8fdb-407f-af13-6c8eb91568c6" ] } ], "mendeley" : { "formattedCitation" : "[46\u201350]", "plainTextFormattedCitation" : "[46\u201350]", "previouslyFormattedCitation" : "[46\u201350]" }, "properties" : { "noteIndex" : 0 }, "schema" : "https://github.com/citation-style-language/schema/raw/master/csl-citation.json" }</w:instrText>
       </w:r>
       <w:r>
         <w:rPr>
@@ -532,7 +532,7 @@
           <w:sz w:val="24"/>
           <w:szCs w:val="24"/>
         </w:rPr>
-        <w:instrText>ADDIN CSL_CITATION { "citationItems" : [ { "id" : "ITEM-1", "itemData" : { "DOI" : "10.1118/1.596767", "abstract" : "A Green\u2019s function solution to the tissue bioheat equation including blood flow in cylindrical geometry is obtained. Numerical results for temperature variation in the bovine muscle are reported when the tissue is exposed to neodymium\u2013yttrium\u2013aluminum garnett (Nd:YAG) lasers with Gaussian profile and a comparison with recent measurements is made. A strong dependence of the tissue temperature on the beam radius and pulse time is found.", "author" : [ { "dropping-particle" : "", "family" : "Vyas", "given" : "Reeta", "non-dropping-particle" : "", "parse-names" : false, "suffix" : "" }, { "dropping-particle" : "", "family" : "Rustgi", "given" : "M. L.", "non-dropping-particle" : "", "parse-names" : false, "suffix" : "" } ], "container-title" : "Medical Physics", "id" : "ITEM-1", "issue" : "5", "issued" : { "date-parts" : [ [ "1992" ] ] }, "page" : "1319-1324", "title" : "Green's function solution to the tissue bioheat equation", "type" : "article-journal", "volume" : "19" }, "uris" : [ "http://www.mendeley.com/documents/?uuid=6976f233-2e2b-435b-b5b9-86a72360d394" ] }, { "id" : "ITEM-2", "itemData" : { "DOI" : "10.1115/1.1516810", "ISSN" : "01480731", "author" : [ { "dropping-particle" : "", "family" : "Deng", "given" : "Zhong-Shan", "non-dropping-particle" : "", "parse-names" : false, "suffix" : "" }, { "dropping-particle" : "", "family" : "Liu", "given" : "Jing", "non-dropping-particle" : "", "parse-names" : false, "suffix" : "" } ], "container-title" : "Journal of Biomechanical Engineering", "id" : "ITEM-2", "issue" : "6", "issued" : { "date-parts" : [ [ "2002" ] ] }, "page" : "638", "title" : "Analytical Study on Bioheat Transfer Problems with Spatial or Transient Heating on Skin Surface or Inside Biological Bodies", "type" : "article-journal", "volume" : "124" }, "uris" : [ "http://www.mendeley.com/documents/?uuid=82ed135f-bd73-4186-ad0e-653663d17d2f" ] }, { "id" : "ITEM-3", "itemData" : { "DOI" : "10.3109/02656736.2013.798036", "ISSN" : "1464-5157", "PMID" : "23692295", "abstract" : "PURPOSE: A generalised polynomial chaos (gPC) method is used to incorporate constitutive parameter uncertainties within the Pennes representation of bioheat transfer phenomena. The stochastic temperature predictions of the mathematical model are critically evaluated against MR thermometry data for planning MR-guided laser-induced thermal therapies (MRgLITT). METHODS: The Pennes bioheat transfer model coupled with a diffusion theory approximation of laser tissue interaction was implemented as the underlying deterministic kernel. A probabilistic sensitivity study was used to identify parameters that provide the most variance in temperature output. Confidence intervals of the temperature predictions are compared to MR temperature imaging (MRTI) obtained during phantom and in vivo canine (n = 4) MRgLITT experiments. The gPC predictions were quantitatively compared to MRTI data using probabilistic linear and temporal profiles as well as 2-D 60 \u00b0C isotherms. RESULTS: Optical parameters provided the highest variance in the model output (peak standard deviation: anisotropy 3.51 \u00b0C, absorption 2.94 \u00b0C, scattering 1.84 \u00b0C, conductivity 1.43 \u00b0C, and perfusion 0.94 \u00b0C). Further, within the statistical sense considered, a non-linear model of the temperature and damage-dependent perfusion, absorption, and scattering is captured within the confidence intervals of the linear gPC method. Multivariate stochastic model predictions using parameters with the dominant sensitivities show good agreement with experimental MRTI data. CONCLUSIONS: Given parameter uncertainties and mathematical modelling approximations of the Pennes bioheat model, the statistical framework demonstrates conservative estimates of the therapeutic heating and has potential for use as a computational prediction tool for thermal therapy planning.", "author" : [ { "dropping-particle" : "", "family" : "Fahrenholtz", "given" : "Samuel J", "non-dropping-particle" : "", "parse-names" : false, "suffix" : "" }, { "dropping-particle" : "", "family" : "Stafford", "given" : "R Jason", "non-dropping-particle" : "", "parse-names" : false, "suffix" : "" }, { "dropping-particle" : "", "family" : "Maier", "given" : "Florian", "non-dropping-particle" : "", "parse-names" : false, "suffix" : "" }, { "dropping-particle" : "", "family" : "Hazle", "given" : "John D", "non-dropping-particle" : "", "parse-names" : false, "suffix" : "" }, { "dropping-particle" : "", "family" : "Fuentes", "given" : "David", "non-dropping-particle" : "", "parse-names" : false, "suffix" : "" } ], "container-title" : "International journal of hyperthermia : the official journal of European Society for Hyperthermic Oncology, North American Hyperthermia Group", "id" : "ITEM-3", "issue" : "4", "issued" : { "date-parts" : [ [ "2013", "6", "5" ] ] }, "language" : "en", "page" : "324-35", "publisher" : "Informa UK Ltd. London", "title" : "Generalised polynomial chaos-based uncertainty quantification for planning MRgLITT procedures.", "type" : "article-journal", "volume" : "29" }, "uris" : [ "http://www.mendeley.com/documents/?uuid=6392b89a-0ec9-4d2b-9372-e6ac23a3fb31" ] }, { "id" : "ITEM-4", "itemData" : { "author" : [ { "dropping-particle" : "", "family" : "Eldred", "given" : "M S", "non-dropping-particle" : "", "parse-names" : false, "suffix" : "" }, { "dropping-particle" : "", "family" : "Giunta", "given" : "A A", "non-dropping-particle" : "", "parse-names" : false, "suffix" : "" }, { "dropping-particle" : "", "family" : "Bloemen Waanders", "given" : "B G", "non-dropping-particle" : "van", "parse-names" : false, "suffix" : "" }, { "dropping-particle" : "", "family" : "Wojtkiewicz", "given" : "S F", "non-dropping-particle" : "", "parse-names" : false, "suffix" : "" }, { "dropping-particle" : "", "family" : "Hart", "given" : "W E", "non-dropping-particle" : "", "parse-names" : false, "suffix" : "" }, { "dropping-particle" : "", "family" : "Alleva", "given" : "M P", "non-dropping-particle" : "", "parse-names" : false, "suffix" : "" } ], "id" : "ITEM-4", "issued" : { "date-parts" : [ [ "2007" ] ] }, "publisher" : "Sandia National Laboratories Albuquerque, NM", "title" : "DAKOTA, a multilevel parallel object-oriented framework for design optimization, parameter estimation, uncertainty quantification, and sensitivity analysis: Version 4.1 reference manual", "type" : "book" }, "uris" : [ "http://www.mendeley.com/documents/?uuid=77c324fe-6e8e-49f8-b2a4-529aeeaa2241" ] }, { "id" : "ITEM-5", "itemData" : { "DOI" : "10.1118/1.3490085", "abstract" : "Purpose: Minimally invasive thermal ablative therapies as alternatives to conventional surgical management of solid tumors and other pathologies is increasing owing to the potential benefits of performing these procedures in an outpatient setting with reduced complications and comorbidity. Magnetic resonance temperature imaging (MRTI) measurement allows existing thermal dose models to use the spatiotemporal temperature history to estimate the thermal damage to tissue. However, the various thermal dose models presented in the literature employ different parameters and thresholds, affecting the reliability of thermal dosimetry. In this study, the authors quantitatively compared three thermal dose models (Arrhenius rate process, CEM43, and threshold temperature) using the dice similarity coefficient (DSC).\nMethods: The DSC was used to compare the spatial overlap between the region of thermal damage as predicted by the models for in vivo normal canine brain during thermal therapy to the region of thermal damage as revealed by contrast-enhanced T1-weighted images acquired immediately after therapy (&lt;20\u2002min). The outer edge of the hyperintense rim of the ablation region was used as the surrogate marker for the limits of thermal coagulation. The DSC was also used to investigate the impact of varying the thresholds on each models\u2019 ability to predict the zone of thermal necrosis.\nResults: At previously reported thresholds, the authors found that all three models showed good agreement (defined as DSC&gt;0.7) with post-treatment imaging. All three models examined across the range of commonly applied thresholds consistently showed highly accurate spatial overlap, low variability, and little dependence on temperature uncertainty. DSC values corresponding to cited thresholds were not significantly different from peak DSC values.\nConclusions: Thus, the authors conclude that the all three thermal dose models can be used as a reliable surrogate for postcontrast tissue damage verification imaging in rapid ablation procedures and can also be used to enhance the capability of MRTI to control thermal therapy in real time.", "author" : [ { "dropping-particle" : "", "family" : "Yung", "given" : "Joshua P.", "non-dropping-particle" : "", "parse-names" : false, "suffix" : "" }, { "dropping-particle" : "", "family" : "Shetty", "given" : "Anil", "non-dropping-particle" : "", "parse-names" : false, "suffix" : "" }, { "dropping-particle" : "", "family" : "Elliott", "given" : "Andrew", "non-dropping-particle" : "", "parse-names" : false, "suffix" : "" }, { "dropping-particle" : "", "family" : "Weinberg", "given" : "Jeffrey S.", "non-dropping-particle" : "", "parse-names" : false, "suffix" : "" }, { "dropping-particle" : "", "family" : "McNichols", "given" : "Roger J.", "non-dropping-particle" : "", "parse-names" : false, "suffix" : "" }, { "dropping-particle" : "", "family" : "Gowda", "given" : "Ashok", "non-dropping-particle" : "", "parse-names" : false, "suffix" : "" }, { "dropping-particle" : "", "family" : "Hazle", "given" : "John D.", "non-dropping-particle" : "", "parse-names" : false, "suffix" : "" }, { "dropping-particle" : "", "family" : "Stafford", "given" : "R. Jason", "non-dropping-particle" : "", "parse-names" : false, "suffix" : "" } ], "container-title" : "Medical Physics", "id" : "ITEM-5", "issue" : "10", "issued" : { "date-parts" : [ [ "2010" ] ] }, "page" : "5313-5321", "title" : "Quantitative comparison of thermal dose models in normal canine brain", "type" : "article-journal", "volume" : "37" }, "uris" : [ "http://www.mendeley.com/documents/?uuid=212fd2a0-157d-4df2-a5f2-07627326e510" ] } ], "mendeley" : { "formattedCitation" : "[51\u201355]", "plainTextFormattedCitation" : "[51\u201355]", "previouslyFormattedCitation" : "[51\u201355]" }, "properties" : { "noteIndex" : 0 }, "schema" : "https://github.com/citation-style-language/schema/raw/master/csl-citation.json" }</w:instrText>
+        <w:instrText>ADDIN CSL_CITATION { "citationItems" : [ { "id" : "ITEM-1", "itemData" : { "DOI" : "10.1002/sim.1723", "ISSN" : "0277-6715", "PMID" : "15083482", "abstract" : "The validity of brain tumour segmentation is an important issue in image processing because it has a direct impact on surgical planning. We examined the segmentation accuracy based on three two-sample validation metrics against the estimated composite latent gold standard, which was derived from several experts' manual segmentations by an EM algorithm. The distribution functions of the tumour and control pixel data were parametrically assumed to be a mixture of two beta distributions with different shape parameters. We estimated the corresponding receiver operating characteristic curve, Dice similarity coefficient, and mutual information, over all possible decision thresholds. Based on each validation metric, an optimal threshold was then computed via maximization. We illustrated these methods on MR imaging data from nine brain tumour cases of three different tumour types, each consisting of a large number of pixels. The automated segmentation yielded satisfactory accuracy with varied optimal thresholds. The performances of these validation metrics were also investigated via Monte Carlo simulation. Extensions of incorporating spatial correlation structures using a Markov random field model were considered.", "author" : [ { "dropping-particle" : "", "family" : "Zou", "given" : "Kelly H", "non-dropping-particle" : "", "parse-names" : false, "suffix" : "" }, { "dropping-particle" : "", "family" : "Wells", "given" : "William M", "non-dropping-particle" : "", "parse-names" : false, "suffix" : "" }, { "dropping-particle" : "", "family" : "Kikinis", "given" : "Ron", "non-dropping-particle" : "", "parse-names" : false, "suffix" : "" }, { "dropping-particle" : "", "family" : "Warfield", "given" : "Simon K", "non-dropping-particle" : "", "parse-names" : false, "suffix" : "" } ], "container-title" : "Statistics in medicine", "id" : "ITEM-1", "issue" : "8", "issued" : { "date-parts" : [ [ "2004", "4", "30" ] ] }, "page" : "1259-82", "title" : "Three validation metrics for automated probabilistic image segmentation of brain tumours.", "type" : "article-journal", "volume" : "23" }, "uris" : [ "http://www.mendeley.com/documents/?uuid=421c1b5b-6cbc-4005-a1f7-08e9f50f75d9" ] }, { "id" : "ITEM-2", "itemData" : { "DOI" : "10.1007/s00791-014-0223-x", "ISSN" : "1432-9360, 1433-0369", "abstract" : "Many problems in geophysical and atmospheric modelling require the fast solution of elliptic partial differential equations (PDEs) in \u201cflat\u201d three dimensional geometries. In particular, an anisotropic elliptic PDE for the pressure correction has to be solved at every time step in the dynamical core of many numerical weather prediction (NWP) models, and equations of a very similar structure arise in global ocean models, subsurface flow simulations and gas and oil reservoir modelling. The elliptic solve is often the bottleneck of the forecast, and to meet operational requirements an algorithmically optimal method has to be used and implemented efficiently. Graphics Processing Units (GPUs) have been shown to be highly efficient (both in terms of absolute performance and power consumption) for a wide range of applications in scientific computing, and recently iterative solvers have been parallelised on these architectures. In this article we describe the GPU implementation and optimisation of a Preconditioned Conjugate Gradient (PCG) algorithm for the solution of a three dimensional anisotropic elliptic PDE for the pressure correction in NWP. Our implementation exploits the strong vertical anisotropy of the elliptic operator in the construction of a suitable preconditioner. As the algorithm is memory bound, performance can be improved significantly by reducing the amount of global memory access. We achieve this by using a matrix-free implementation which does not require explicit storage of the matrix and instead recalculates the local stencil. Global memory access can also be reduced by rewriting the PCG algorithm using loop fusion and we show that this further reduces the runtime on the GPU. We demonstrate the performance of our matrix-free GPU code by comparing it both to a sequential CPU implementation and to a matrix-explicit GPU code which uses existing CUDA libraries. The absolute performance of the algorithm for different problem sizes is quantified in terms of floating point throughput and global memory bandwidth.", "author" : [ { "dropping-particle" : "", "family" : "M\u00fcller", "given" : "Eike", "non-dropping-particle" : "", "parse-names" : false, "suffix" : "" }, { "dropping-particle" : "", "family" : "Guo", "given" : "Xu", "non-dropping-particle" : "", "parse-names" : false, "suffix" : "" }, { "dropping-particle" : "", "family" : "Scheichl", "given" : "Robert", "non-dropping-particle" : "", "parse-names" : false, "suffix" : "" }, { "dropping-particle" : "", "family" : "Shi", "given" : "Sinan", "non-dropping-particle" : "", "parse-names" : false, "suffix" : "" } ], "container-title" : "Computing and Visualization in Science", "id" : "ITEM-2", "issue" : "2", "issued" : { "date-parts" : [ [ "2014", "9" ] ] }, "language" : "en", "page" : "41-58", "title" : "Matrix-free GPU implementation of a preconditioned conjugate gradient solver for anisotropic elliptic PDEs", "type" : "article-journal", "volume" : "16" }, "uris" : [ "http://www.mendeley.com/documents/?uuid=243ba5f4-247c-43ad-9018-34dadc9e36ce" ] }, { "id" : "ITEM-3", "itemData" : { "DOI" : "10.1145/2427023.2427027", "ISSN" : "00983500", "abstract" : "We present a novel finite element integration method for low order elements on GPUs. We achieve more than 100GF for element integration on first order discretizations of both the Laplacian and Elasticity operators.", "author" : [ { "dropping-particle" : "", "family" : "Knepley", "given" : "Matthew G.", "non-dropping-particle" : "", "parse-names" : false, "suffix" : "" }, { "dropping-particle" : "", "family" : "Terrel", "given" : "Andy R.", "non-dropping-particle" : "", "parse-names" : false, "suffix" : "" } ], "container-title" : "ACM Transactions on Mathematical Software", "id" : "ITEM-3", "issue" : "2", "issued" : { "date-parts" : [ [ "2013", "2" ] ] }, "note" : "Comment: 16 pages, 3 figures", "page" : "1-13", "title" : "Finite Element Integration on GPUs", "type" : "article-journal", "volume" : "39" }, "uris" : [ "http://www.mendeley.com/documents/?uuid=dd4d4154-68d3-46ba-80e3-c2388f662263" ] }, { "id" : "ITEM-4", "itemData" : { "ISBN" : "9780521592710", "abstract" : "The standard rules of probability can be interpreted as uniquely valid principles in logic. In this book, E. T. Jaynes dispels the imaginary distinction between 'probability theory' and 'statistical inference', leaving a logical unity and simplicity, which provides greater technical power and flexibility in applications. This book goes beyond the conventional mathematics of probability theory, viewing the subject in a wider context. New results are discussed, along with applications of probability theory to a wide variety of problems in physics, mathematics, economics, chemistry and biology. It contains many exercises and problems, and is suitable for use as a textbook on graduate level courses involving data analysis. The material is aimed at readers who are already familiar with applied mathematics at an advanced undergraduate level or higher. The book will be of interest to scientists working in any area where inference from incomplete information is necessary.", "author" : [ { "dropping-particle" : "", "family" : "Jaynes", "given" : "E. T.", "non-dropping-particle" : "", "parse-names" : false, "suffix" : "" }, { "dropping-particle" : "", "family" : "Bretthorst", "given" : "G. Larry", "non-dropping-particle" : "", "parse-names" : false, "suffix" : "" } ], "id" : "ITEM-4", "issued" : { "date-parts" : [ [ "2003", "4" ] ] }, "language" : "en", "number-of-pages" : "762", "publisher" : "Cambridge University Press", "title" : "Probability Theory: The Logic of Science", "title-short" : "Probability Theory", "type" : "book" }, "uris" : [ "http://www.mendeley.com/documents/?uuid=495610df-773b-48af-a735-026c37f915db" ] }, { "id" : "ITEM-5", "itemData" : { "abstract" : "We examine residual evaluation, perhaps the most basic operation in numerical simulation. By raising the level of abstraction in this operation, we can eliminate specialized code, enable optimization, and greatly increase the extensibility of existing code.", "author" : [ { "dropping-particle" : "", "family" : "Knepley", "given" : "Matthew G.", "non-dropping-particle" : "", "parse-names" : false, "suffix" : "" }, { "dropping-particle" : "", "family" : "Brown", "given" : "Jed", "non-dropping-particle" : "", "parse-names" : false, "suffix" : "" }, { "dropping-particle" : "", "family" : "Rupp", "given" : "Karl", "non-dropping-particle" : "", "parse-names" : false, "suffix" : "" }, { "dropping-particle" : "", "family" : "Smith", "given" : "Barry F.", "non-dropping-particle" : "", "parse-names" : false, "suffix" : "" } ], "container-title" : "arXiv", "id" : "ITEM-5", "issued" : { "date-parts" : [ [ "2013", "9" ] ] }, "note" : "Comment: 4 pages, 1 figure", "page" : "4", "title" : "Achieving High Performance with Unified Residual Evaluation", "type" : "article-journal" }, "uris" : [ "http://www.mendeley.com/documents/?uuid=3e54e741-893c-4268-a386-23f0620bf635" ] } ], "mendeley" : { "formattedCitation" : "[51\u201355]", "plainTextFormattedCitation" : "[51\u201355]", "previouslyFormattedCitation" : "[51\u201355]" }, "properties" : { "noteIndex" : 0 }, "schema" : "https://github.com/citation-style-language/schema/raw/master/csl-citation.json" }</w:instrText>
       </w:r>
       <w:r>
         <w:rPr>
@@ -582,7 +582,7 @@
           <w:sz w:val="24"/>
           <w:szCs w:val="24"/>
         </w:rPr>
-        <w:instrText>ADDIN CSL_CITATION { "citationItems" : [ { "id" : "ITEM-1", "itemData" : { "author" : [ { "dropping-particle" : "", "family" : "Dice", "given" : "Lee R", "non-dropping-particle" : "", "parse-names" : false, "suffix" : "" } ], "container-title" : "Ecological Society of America", "id" : "ITEM-1", "issue" : "3", "issued" : { "date-parts" : [ [ "1945" ] ] }, "page" : "297-302", "title" : "Measures of the Amount of Ecologic Association Between Species", "type" : "article-journal", "volume" : "26" }, "uris" : [ "http://www.mendeley.com/documents/?uuid=2a671e1c-8fdb-407f-af13-6c8eb91568c6" ] }, { "id" : "ITEM-2", "itemData" : { "DOI" : "10.1002/sim.1723", "ISSN" : "0277-6715", "PMID" : "15083482", "abstract" : "The validity of brain tumour segmentation is an important issue in image processing because it has a direct impact on surgical planning. We examined the segmentation accuracy based on three two-sample validation metrics against the estimated composite latent gold standard, which was derived from several experts' manual segmentations by an EM algorithm. The distribution functions of the tumour and control pixel data were parametrically assumed to be a mixture of two beta distributions with different shape parameters. We estimated the corresponding receiver operating characteristic curve, Dice similarity coefficient, and mutual information, over all possible decision thresholds. Based on each validation metric, an optimal threshold was then computed via maximization. We illustrated these methods on MR imaging data from nine brain tumour cases of three different tumour types, each consisting of a large number of pixels. The automated segmentation yielded satisfactory accuracy with varied optimal thresholds. The performances of these validation metrics were also investigated via Monte Carlo simulation. Extensions of incorporating spatial correlation structures using a Markov random field model were considered.", "author" : [ { "dropping-particle" : "", "family" : "Zou", "given" : "Kelly H", "non-dropping-particle" : "", "parse-names" : false, "suffix" : "" }, { "dropping-particle" : "", "family" : "Wells", "given" : "William M", "non-dropping-particle" : "", "parse-names" : false, "suffix" : "" }, { "dropping-particle" : "", "family" : "Kikinis", "given" : "Ron", "non-dropping-particle" : "", "parse-names" : false, "suffix" : "" }, { "dropping-particle" : "", "family" : "Warfield", "given" : "Simon K", "non-dropping-particle" : "", "parse-names" : false, "suffix" : "" } ], "container-title" : "Statistics in medicine", "id" : "ITEM-2", "issue" : "8", "issued" : { "date-parts" : [ [ "2004", "4", "30" ] ] }, "page" : "1259-82", "title" : "Three validation metrics for automated probabilistic image segmentation of brain tumours.", "type" : "article-journal", "volume" : "23" }, "uris" : [ "http://www.mendeley.com/documents/?uuid=421c1b5b-6cbc-4005-a1f7-08e9f50f75d9" ] }, { "id" : "ITEM-3", "itemData" : { "ISBN" : "9780521592710", "abstract" : "The standard rules of probability can be interpreted as uniquely valid principles in logic. In this book, E. T. Jaynes dispels the imaginary distinction between 'probability theory' and 'statistical inference', leaving a logical unity and simplicity, which provides greater technical power and flexibility in applications. This book goes beyond the conventional mathematics of probability theory, viewing the subject in a wider context. New results are discussed, along with applications of probability theory to a wide variety of problems in physics, mathematics, economics, chemistry and biology. It contains many exercises and problems, and is suitable for use as a textbook on graduate level courses involving data analysis. The material is aimed at readers who are already familiar with applied mathematics at an advanced undergraduate level or higher. The book will be of interest to scientists working in any area where inference from incomplete information is necessary.", "author" : [ { "dropping-particle" : "", "family" : "Jaynes", "given" : "E. T.", "non-dropping-particle" : "", "parse-names" : false, "suffix" : "" }, { "dropping-particle" : "", "family" : "Bretthorst", "given" : "G. Larry", "non-dropping-particle" : "", "parse-names" : false, "suffix" : "" } ], "id" : "ITEM-3", "issued" : { "date-parts" : [ [ "2003", "4" ] ] }, "language" : "en", "number-of-pages" : "762", "publisher" : "Cambridge University Press", "title" : "Probability Theory: The Logic of Science", "title-short" : "Probability Theory", "type" : "book" }, "uris" : [ "http://www.mendeley.com/documents/?uuid=495610df-773b-48af-a735-026c37f915db" ] }, { "id" : "ITEM-4", "itemData" : { "abstract" : "We examine residual evaluation, perhaps the most basic operation in numerical simulation. By raising the level of abstraction in this operation, we can eliminate specialized code, enable optimization, and greatly increase the extensibility of existing code.", "author" : [ { "dropping-particle" : "", "family" : "Knepley", "given" : "Matthew G.", "non-dropping-particle" : "", "parse-names" : false, "suffix" : "" }, { "dropping-particle" : "", "family" : "Brown", "given" : "Jed", "non-dropping-particle" : "", "parse-names" : false, "suffix" : "" }, { "dropping-particle" : "", "family" : "Rupp", "given" : "Karl", "non-dropping-particle" : "", "parse-names" : false, "suffix" : "" }, { "dropping-particle" : "", "family" : "Smith", "given" : "Barry F.", "non-dropping-particle" : "", "parse-names" : false, "suffix" : "" } ], "container-title" : "arXiv", "id" : "ITEM-4", "issued" : { "date-parts" : [ [ "2013", "9" ] ] }, "note" : "Comment: 4 pages, 1 figure", "page" : "4", "title" : "Achieving High Performance with Unified Residual Evaluation", "type" : "article-journal" }, "uris" : [ "http://www.mendeley.com/documents/?uuid=3e54e741-893c-4268-a386-23f0620bf635" ] }, { "id" : "ITEM-5", "itemData" : { "DOI" : "10.1117/1.1695412", "ISSN" : "1083-3668", "abstract" : "Using the \u03b4-P1 approximation to the Boltzmann transport equation we develop analytic solutions for the fluence rate produced by planar (1-D) and Gaussian beam (2-D) irradiation of a homogeneous, turbid, semi-infinite medium. To assess the performance of these solutions we compare the predictions for the fluence rate and two metrics of the optical penetration depth with Monte Carlo simulations. We provide results under both refractive-index matched and mismatched conditions for optical properties where the ratio of reduced scattering to absorption lies in the range 0\u2264(\u03bcs\u2032/\u03bca)\u2264104. For planar irradiation, the \u03b4-P1 approximation provides fluence rate profiles accurate to \u00b116% for depths up to six transport mean free paths (l\u2217) over the full range of optical properties. Metrics for optical penetration depth are predicted with an accuracy of \u00b14%. For Gaussian irradiation using beam radii r0\u22653l\u2217, the accuracy of the fluence rate predictions is no worse than in the planar irradiation case. For smaller beam radii, the predictions degrade significantly. Specifically for media with (\u03bcs\u2032/\u03bca)=1 irradiated with a beam radius of r0=l\u2217, the error in the fluence rate approaches 100%. Nevertheless, the accuracy of the optical penetration depth predictions remains excellent for Gaussian beam irradiation, and degrades to only \u00b120% for r0=l\u2217. These results show that for a given set of optical properties (\u03bcs\u2032/\u03bca), the optical penetration depth decreases with a reduction in the beam diameter. Graphs are provided to indicate the optical and geometrical conditions under which one must replace the \u03b4-P1 results for planar irradiation with those for Gaussian beam irradiation to maintain accurate dosimetry predictions. \u00a9 2004 Society of Photo-Optical Instrumentation Engineers.", "author" : [ { "dropping-particle" : "", "family" : "Carp", "given" : "Stefan A.", "non-dropping-particle" : "", "parse-names" : false, "suffix" : "" }, { "dropping-particle" : "", "family" : "Prahl", "given" : "Scott A.", "non-dropping-particle" : "", "parse-names" : false, "suffix" : "" }, { "dropping-particle" : "", "family" : "Venugopalan", "given" : "Vasan", "non-dropping-particle" : "", "parse-names" : false, "suffix" : "" } ], "container-title" : "Journal of Biomedical Optics", "id" : "ITEM-5", "issue" : "3", "issued" : { "date-parts" : [ [ "2004" ] ] }, "page" : "632-647", "title" : "Radiative transport in the delta-P1 approximation: accuracy of fluence rate and optical penetration depth predictions in turbid semi-infinite media", "title-short" : "Radiative transport in the delta-P1 approximation", "type" : "article-journal", "volume" : "9" }, "uris" : [ "http://www.mendeley.com/documents/?uuid=78fc5adc-fd9a-4bcf-b0c1-9aeda44c4df3" ] } ], "mendeley" : { "formattedCitation" : "[56\u201360]", "plainTextFormattedCitation" : "[56\u201360]", "previouslyFormattedCitation" : "[56\u201360]" }, "properties" : { "noteIndex" : 0 }, "schema" : "https://github.com/citation-style-language/schema/raw/master/csl-citation.json" }</w:instrText>
+        <w:instrText>ADDIN CSL_CITATION { "citationItems" : [ { "id" : "ITEM-1", "itemData" : { "author" : [ { "dropping-particle" : "", "family" : "Knepley", "given" : "Matthew G", "non-dropping-particle" : "", "parse-names" : false, "suffix" : "" }, { "dropping-particle" : "", "family" : "Kupp", "given" : "K.", "non-dropping-particle" : "", "parse-names" : false, "suffix" : "" }, { "dropping-particle" : "", "family" : "Terrel", "given" : "Andy R.", "non-dropping-particle" : "", "parse-names" : false, "suffix" : "" } ], "container-title" : "ACM Transactions on Mathematical Software", "id" : "ITEM-1", "issue" : "0", "issued" : { "date-parts" : [ [ "2015" ] ] }, "title" : "Finite element integration with quadrature on accelerators", "type" : "article-journal", "volume" : "0" }, "uris" : [ "http://www.mendeley.com/documents/?uuid=8eb832fe-88a4-49b4-ae85-d1785c9fdef7" ] }, { "id" : "ITEM-2", "itemData" : { "DOI" : "10.1117/1.1695412", "ISSN" : "1083-3668", "abstract" : "Using the \u03b4-P1 approximation to the Boltzmann transport equation we develop analytic solutions for the fluence rate produced by planar (1-D) and Gaussian beam (2-D) irradiation of a homogeneous, turbid, semi-infinite medium. To assess the performance of these solutions we compare the predictions for the fluence rate and two metrics of the optical penetration depth with Monte Carlo simulations. We provide results under both refractive-index matched and mismatched conditions for optical properties where the ratio of reduced scattering to absorption lies in the range 0\u2264(\u03bcs\u2032/\u03bca)\u2264104. For planar irradiation, the \u03b4-P1 approximation provides fluence rate profiles accurate to \u00b116% for depths up to six transport mean free paths (l\u2217) over the full range of optical properties. Metrics for optical penetration depth are predicted with an accuracy of \u00b14%. For Gaussian irradiation using beam radii r0\u22653l\u2217, the accuracy of the fluence rate predictions is no worse than in the planar irradiation case. For smaller beam radii, the predictions degrade significantly. Specifically for media with (\u03bcs\u2032/\u03bca)=1 irradiated with a beam radius of r0=l\u2217, the error in the fluence rate approaches 100%. Nevertheless, the accuracy of the optical penetration depth predictions remains excellent for Gaussian beam irradiation, and degrades to only \u00b120% for r0=l\u2217. These results show that for a given set of optical properties (\u03bcs\u2032/\u03bca), the optical penetration depth decreases with a reduction in the beam diameter. Graphs are provided to indicate the optical and geometrical conditions under which one must replace the \u03b4-P1 results for planar irradiation with those for Gaussian beam irradiation to maintain accurate dosimetry predictions. \u00a9 2004 Society of Photo-Optical Instrumentation Engineers.", "author" : [ { "dropping-particle" : "", "family" : "Carp", "given" : "Stefan A.", "non-dropping-particle" : "", "parse-names" : false, "suffix" : "" }, { "dropping-particle" : "", "family" : "Prahl", "given" : "Scott A.", "non-dropping-particle" : "", "parse-names" : false, "suffix" : "" }, { "dropping-particle" : "", "family" : "Venugopalan", "given" : "Vasan", "non-dropping-particle" : "", "parse-names" : false, "suffix" : "" } ], "container-title" : "Journal of Biomedical Optics", "id" : "ITEM-2", "issue" : "3", "issued" : { "date-parts" : [ [ "2004" ] ] }, "page" : "632-647", "title" : "Radiative transport in the delta-P1 approximation: accuracy of fluence rate and optical penetration depth predictions in turbid semi-infinite media", "title-short" : "Radiative transport in the delta-P1 approximation", "type" : "article-journal", "volume" : "9" }, "uris" : [ "http://www.mendeley.com/documents/?uuid=78fc5adc-fd9a-4bcf-b0c1-9aeda44c4df3" ] }, { "id" : "ITEM-3", "itemData" : { "DOI" : "10.1186/1475-925X-4-2", "ISSN" : "1475-925X", "PMID" : "15631630", "abstract" : "Laser Interstitial ThermoTherapy (LITT) is a well established surgical method. The use of LITT is so far limited to homogeneous tissues, e.g. the liver. One of the reasons is the limited capability of existing treatment planning models to calculate accurately the damage zone. The treatment planning in inhomogeneous tissues, especially of regions near main vessels, poses still a challenge. In order to extend the application of LITT to a wider range of anatomical regions new simulation methods are needed. The model described with this article enables efficient simulation for predicting damaged tissue as a basis for a future laser-surgical planning system. Previously we described the dependency of the model on geometry. With the presented paper including two video files we focus on the methodological, physical and mathematical background of the model.", "author" : [ { "dropping-particle" : "", "family" : "Mohammed", "given" : "Yassene", "non-dropping-particle" : "", "parse-names" : false, "suffix" : "" }, { "dropping-particle" : "", "family" : "Verhey", "given" : "Janko F", "non-dropping-particle" : "", "parse-names" : false, "suffix" : "" } ], "container-title" : "Biomedical engineering online", "id" : "ITEM-3", "issue" : "1", "issued" : { "date-parts" : [ [ "2005", "1" ] ] }, "note" : "From Duplicate 1 ( A finite element method model to simulate laser interstitial thermo therapy in anatomical inhomogeneous regions. - Mohammed, Yassene; Verhey, Janko F )", "page" : "2", "title" : "A finite element method model to simulate laser interstitial thermo therapy in anatomical inhomogeneous regions.", "type" : "article-journal", "volume" : "4" }, "uris" : [ "http://www.mendeley.com/documents/?uuid=0328bff2-2863-448d-ae10-e19116df8e76" ] }, { "id" : "ITEM-4", "itemData" : { "DOI" : "10.1118/1.2948388", "ISSN" : "00942405", "abstract" : "Purpose: Finite element method (FEM) models are commonly used to simulate radio frequency (RF) tumor ablation. Prior FEM models of RF ablation have either ignored the temperature dependent effect of microvascular perfusion, or implemented the effect using simplified algorithms to reduce computational complexity. In this FEM modeling study, the authors compared the effect of different microvascular perfusion algorithms on ablation zone dimensions with two commercial RF electrodes in hepatic tissue. They also examine the effect of tissue type and inter-patient variation of perfusion on ablation zone dimensions. Methods and Materials: The authors created FEM models of an internally cooled and multi-tined expandable electrode. RF voltage was applied to both electrodes (for 12 or 15 min, respectively) such that the maximum temperature in the model was 105 \u00b0C. Temperature dependent microvascular perfusion was implemented using three previously reported methodologies: cessation above 60 \u00b0C, a standard first-order Arrhenius model with decreasing perfusion with increasing degree of vascular stasis, and an Arrhenius model that included the effects of increasing perfusion at the ablation zone boundary due to hyperemia. To examine the effects of interpatient variation, simulations were performed with base line and \u00b11 standard deviation values of perfusion. The base line perfusion was also varied to simulate the difference between normal and cirrhotic liver tissue. Results: The ablation zone volumes with the cessation above 60 \u00b0C perfusion algorithm and with the more complex Arrhenius model were up to 70% and 25% smaller, respectively, compared to the standard Arrhenius model. Ablation zone volumes were up to \u223c175% and \u223c100% different between the simulations where \u22121 and +1 standard deviation values of perfusion were used in normal and cirrhotic liver tissue, respectively. Conclusions: The choice of microvascular perfusion algorithm has significant effects on final ablation zone dimensions in FEM models of RF ablation. The authors also found that both interpatient variation in base line tissue perfusion and the reduction in perfusion due to cirrhosis have considerable effect on ablation zone dimensions.", "author" : [ { "dropping-particle" : "", "family" : "Schutt", "given" : "David J.", "non-dropping-particle" : "", "parse-names" : false, "suffix" : "" }, { "dropping-particle" : "", "family" : "Haemmerich", "given" : "Dieter", "non-dropping-particle" : "", "parse-names" : false, "suffix" : "" } ], "container-title" : "Medical Physics", "id" : "ITEM-4", "issue" : "8", "issued" : { "date-parts" : [ [ "2008" ] ] }, "page" : "3462", "title" : "Effects of variation in perfusion rates and of perfusion models in computational models of radio frequency tumor ablation", "type" : "article-journal", "volume" : "35" }, "uris" : [ "http://www.mendeley.com/documents/?uuid=70d0871d-db7c-49a0-b1be-bcdd2e19c104" ] }, { "id" : "ITEM-5", "itemData" : { "DOI" : "10.1007/s10439-012-0638-9", "ISSN" : "0090-6964, 1573-9686", "abstract" : "Quantification of local variations in the optical properties of tumor tissue introduced by the presence of gold\u2013silica nanoparticles (NP) presents significant opportunities in monitoring and control of NP-mediated laser induced thermal therapy (LITT) procedures. Finite element methods of inverse parameter recovery constrained by a Pennes bioheat transfer model were applied to estimate the optical parameters. Magnetic resonance temperature imaging (MRTI) acquired during a NP-mediated LITT of a canine transmissible venereal tumor in brain was used in the presented statistical inverse problem formulation. The maximum likelihood (ML) value of the optical parameters illustrated a marked change in the periphery of the tumor corresponding with the expected location of NP and area of selective heating observed on MRTI. Parameter recovery information became increasingly difficult to infer in distal regions of tissue where photon fluence had been significantly attenuated. Finite element temperature predictions using the ML parameter values obtained from the solution of the inverse problem are able to reproduce the NP selective heating within 5 \u00b0C of measured MRTI estimations along selected temperature profiles. Results indicate the ML solution found is able to sufficiently reproduce the selectivity of the NP mediated laser induced heating and therefore the ML solution is likely to return useful optical parameters within the region of significant laser fluence.", "author" : [ { "dropping-particle" : "", "family" : "Fuentes", "given" : "D.", "non-dropping-particle" : "", "parse-names" : false, "suffix" : "" }, { "dropping-particle" : "", "family" : "Elliott", "given" : "A.", "non-dropping-particle" : "", "parse-names" : false, "suffix" : "" }, { "dropping-particle" : "", "family" : "Weinberg", "given" : "J. S.", "non-dropping-particle" : "", "parse-names" : false, "suffix" : "" }, { "dropping-particle" : "", "family" : "Shetty", "given" : "A.", "non-dropping-particle" : "", "parse-names" : false, "suffix" : "" }, { "dropping-particle" : "", "family" : "Hazle", "given" : "J. D.", "non-dropping-particle" : "", "parse-names" : false, "suffix" : "" }, { "dropping-particle" : "", "family" : "Stafford", "given" : "R. J.", "non-dropping-particle" : "", "parse-names" : false, "suffix" : "" } ], "container-title" : "Annals of Biomedical Engineering", "id" : "ITEM-5", "issue" : "1", "issued" : { "date-parts" : [ [ "2012", "8" ] ] }, "language" : "en", "page" : "100-111", "title" : "An Inverse Problem Approach to Recovery of In Vivo Nanoparticle Concentrations from Thermal Image Monitoring of MR-Guided Laser Induced Thermal Therapy", "type" : "article-journal", "volume" : "41" }, "uris" : [ "http://www.mendeley.com/documents/?uuid=0782a016-9f28-4817-9063-02aff94fd1c4" ] } ], "mendeley" : { "formattedCitation" : "[56\u201360]", "plainTextFormattedCitation" : "[56\u201360]", "previouslyFormattedCitation" : "[56\u201360]" }, "properties" : { "noteIndex" : 0 }, "schema" : "https://github.com/citation-style-language/schema/raw/master/csl-citation.json" }</w:instrText>
       </w:r>
       <w:r>
         <w:rPr>
@@ -632,7 +632,7 @@
           <w:sz w:val="24"/>
           <w:szCs w:val="24"/>
         </w:rPr>
-        <w:instrText>ADDIN CSL_CITATION { "citationItems" : [ { "id" : "ITEM-1", "itemData" : { "DOI" : "10.1186/1475-925X-4-2", "ISSN" : "1475-925X", "PMID" : "15631630", "abstract" : "Laser Interstitial ThermoTherapy (LITT) is a well established surgical method. The use of LITT is so far limited to homogeneous tissues, e.g. the liver. One of the reasons is the limited capability of existing treatment planning models to calculate accurately the damage zone. The treatment planning in inhomogeneous tissues, especially of regions near main vessels, poses still a challenge. In order to extend the application of LITT to a wider range of anatomical regions new simulation methods are needed. The model described with this article enables efficient simulation for predicting damaged tissue as a basis for a future laser-surgical planning system. Previously we described the dependency of the model on geometry. With the presented paper including two video files we focus on the methodological, physical and mathematical background of the model.", "author" : [ { "dropping-particle" : "", "family" : "Mohammed", "given" : "Yassene", "non-dropping-particle" : "", "parse-names" : false, "suffix" : "" }, { "dropping-particle" : "", "family" : "Verhey", "given" : "Janko F", "non-dropping-particle" : "", "parse-names" : false, "suffix" : "" } ], "container-title" : "Biomedical engineering online", "id" : "ITEM-1", "issue" : "1", "issued" : { "date-parts" : [ [ "2005", "1" ] ] }, "note" : "From Duplicate 1 ( A finite element method model to simulate laser interstitial thermo therapy in anatomical inhomogeneous regions. - Mohammed, Yassene; Verhey, Janko F )", "page" : "2", "title" : "A finite element method model to simulate laser interstitial thermo therapy in anatomical inhomogeneous regions.", "type" : "article-journal", "volume" : "4" }, "uris" : [ "http://www.mendeley.com/documents/?uuid=0328bff2-2863-448d-ae10-e19116df8e76" ] }, { "id" : "ITEM-2", "itemData" : { "DOI" : "10.1118/1.2948388", "ISSN" : "00942405", "abstract" : "Purpose: Finite element method (FEM) models are commonly used to simulate radio frequency (RF) tumor ablation. Prior FEM models of RF ablation have either ignored the temperature dependent effect of microvascular perfusion, or implemented the effect using simplified algorithms to reduce computational complexity. In this FEM modeling study, the authors compared the effect of different microvascular perfusion algorithms on ablation zone dimensions with two commercial RF electrodes in hepatic tissue. They also examine the effect of tissue type and inter-patient variation of perfusion on ablation zone dimensions. Methods and Materials: The authors created FEM models of an internally cooled and multi-tined expandable electrode. RF voltage was applied to both electrodes (for 12 or 15 min, respectively) such that the maximum temperature in the model was 105 \u00b0C. Temperature dependent microvascular perfusion was implemented using three previously reported methodologies: cessation above 60 \u00b0C, a standard first-order Arrhenius model with decreasing perfusion with increasing degree of vascular stasis, and an Arrhenius model that included the effects of increasing perfusion at the ablation zone boundary due to hyperemia. To examine the effects of interpatient variation, simulations were performed with base line and \u00b11 standard deviation values of perfusion. The base line perfusion was also varied to simulate the difference between normal and cirrhotic liver tissue. Results: The ablation zone volumes with the cessation above 60 \u00b0C perfusion algorithm and with the more complex Arrhenius model were up to 70% and 25% smaller, respectively, compared to the standard Arrhenius model. Ablation zone volumes were up to \u223c175% and \u223c100% different between the simulations where \u22121 and +1 standard deviation values of perfusion were used in normal and cirrhotic liver tissue, respectively. Conclusions: The choice of microvascular perfusion algorithm has significant effects on final ablation zone dimensions in FEM models of RF ablation. The authors also found that both interpatient variation in base line tissue perfusion and the reduction in perfusion due to cirrhosis have considerable effect on ablation zone dimensions.", "author" : [ { "dropping-particle" : "", "family" : "Schutt", "given" : "David J.", "non-dropping-particle" : "", "parse-names" : false, "suffix" : "" }, { "dropping-particle" : "", "family" : "Haemmerich", "given" : "Dieter", "non-dropping-particle" : "", "parse-names" : false, "suffix" : "" } ], "container-title" : "Medical Physics", "id" : "ITEM-2", "issue" : "8", "issued" : { "date-parts" : [ [ "2008" ] ] }, "page" : "3462", "title" : "Effects of variation in perfusion rates and of perfusion models in computational models of radio frequency tumor ablation", "type" : "article-journal", "volume" : "35" }, "uris" : [ "http://www.mendeley.com/documents/?uuid=70d0871d-db7c-49a0-b1be-bcdd2e19c104" ] }, { "id" : "ITEM-3", "itemData" : { "DOI" : "10.1007/s10439-012-0638-9", "ISSN" : "0090-6964, 1573-9686", "abstract" : "Quantification of local variations in the optical properties of tumor tissue introduced by the presence of gold\u2013silica nanoparticles (NP) presents significant opportunities in monitoring and control of NP-mediated laser induced thermal therapy (LITT) procedures. Finite element methods of inverse parameter recovery constrained by a Pennes bioheat transfer model were applied to estimate the optical parameters. Magnetic resonance temperature imaging (MRTI) acquired during a NP-mediated LITT of a canine transmissible venereal tumor in brain was used in the presented statistical inverse problem formulation. The maximum likelihood (ML) value of the optical parameters illustrated a marked change in the periphery of the tumor corresponding with the expected location of NP and area of selective heating observed on MRTI. Parameter recovery information became increasingly difficult to infer in distal regions of tissue where photon fluence had been significantly attenuated. Finite element temperature predictions using the ML parameter values obtained from the solution of the inverse problem are able to reproduce the NP selective heating within 5 \u00b0C of measured MRTI estimations along selected temperature profiles. Results indicate the ML solution found is able to sufficiently reproduce the selectivity of the NP mediated laser induced heating and therefore the ML solution is likely to return useful optical parameters within the region of significant laser fluence.", "author" : [ { "dropping-particle" : "", "family" : "Fuentes", "given" : "D.", "non-dropping-particle" : "", "parse-names" : false, "suffix" : "" }, { "dropping-particle" : "", "family" : "Elliott", "given" : "A.", "non-dropping-particle" : "", "parse-names" : false, "suffix" : "" }, { "dropping-particle" : "", "family" : "Weinberg", "given" : "J. S.", "non-dropping-particle" : "", "parse-names" : false, "suffix" : "" }, { "dropping-particle" : "", "family" : "Shetty", "given" : "A.", "non-dropping-particle" : "", "parse-names" : false, "suffix" : "" }, { "dropping-particle" : "", "family" : "Hazle", "given" : "J. D.", "non-dropping-particle" : "", "parse-names" : false, "suffix" : "" }, { "dropping-particle" : "", "family" : "Stafford", "given" : "R. J.", "non-dropping-particle" : "", "parse-names" : false, "suffix" : "" } ], "container-title" : "Annals of Biomedical Engineering", "id" : "ITEM-3", "issue" : "1", "issued" : { "date-parts" : [ [ "2012", "8" ] ] }, "language" : "en", "page" : "100-111", "title" : "An Inverse Problem Approach to Recovery of In Vivo Nanoparticle Concentrations from Thermal Image Monitoring of MR-Guided Laser Induced Thermal Therapy", "type" : "article-journal", "volume" : "41" }, "uris" : [ "http://www.mendeley.com/documents/?uuid=0782a016-9f28-4817-9063-02aff94fd1c4" ] }, { "id" : "ITEM-4", "itemData" : { "abstract" : "Abstract. We give a basic introduction to Gaussian Process regression models. We focus on understanding the role of the stochastic process and how it is used to define a distribution over functions. We present the simple equations for incorporating training data and examine how to learn the hyperparameters using the marginal likelihood. We explain the practical advantages of Gaussian Process and end with conclusions and a look at the current trends in GP work. Supervised learning in the form of regression (for continuous outputs) and classification (for discrete outputs) is an important constituent of statistics and machine learning, either for analysis of data sets, or as a subgoal of a more complex problem. Traditionally parametric 1 models have been used for this purpose. These have a possible advantage in ease of interpretability, but for complex data sets, simple parametric models may lack expressive power, and their more complex counterparts (such as feed forward neural networks) may not be easy to work with in practice. The advent of kernel machines, such as Support Vector Machines and Gaussian Processes has opened the possibility of flexible models which are practical to work with. In this short tutorial we present the basic idea on how Gaussian Process models can be used to formulate a Bayesian framework for regression. We will focus on understanding the stochastic process and how it is used in supervised learning. Secondly, we will discuss practical matters regarding the role of hyperparameters in the covariance function, the marginal likelihood and the automatic Occam\u2019s razor. For broader introductions to Gaussian processes, consult [1], [2]. 1 Gaussian Processes In this section we define Gaussian Processes and show how they can very naturally be used to define distributions over functions. In the following section we continue to show how this distribution is updated in the light of training examples. 1 By a parametric model, we here mean a model which during training \u201cabsorbs \u201d the information from the training data into the parameters; after training the data can be discarded.", "author" : [ { "dropping-particle" : "", "family" : "Rasmussen", "given" : "Carl Edward", "non-dropping-particle" : "", "parse-names" : false, "suffix" : "" } ], "id" : "ITEM-4", "issued" : { "date-parts" : [ [ "2006" ] ] }, "publisher" : "MIT Press", "title" : "Gaussian processes for machine learning", "type" : "paper-conference" }, "uris" : [ "http://www.mendeley.com/documents/?uuid=c5b7bd82-e841-45f9-ab38-64ba7a8975a2" ] }, { "id" : "ITEM-5", "itemData" : { "author" : [ { "dropping-particle" : "", "family" : "Constantinescu", "given" : "E. M.", "non-dropping-particle" : "", "parse-names" : false, "suffix" : "" }, { "dropping-particle" : "", "family" : "Anitescu", "given" : "M.", "non-dropping-particle" : "", "parse-names" : false, "suffix" : "" } ], "container-title" : "International Journal for Uncertainty Quantification", "id" : "ITEM-5", "issue" : "1", "issued" : { "date-parts" : [ [ "2013" ] ] }, "title" : "Physics-Based Covariance Models for Gaussian Processes with Multiple Outputs", "type" : "article-journal", "volume" : "3" }, "uris" : [ "http://www.mendeley.com/documents/?uuid=b9853f56-8d5d-449b-a21a-55cade404c5f" ] } ], "mendeley" : { "formattedCitation" : "[61\u201365]", "plainTextFormattedCitation" : "[61\u201365]", "previouslyFormattedCitation" : "[61\u201365]" }, "properties" : { "noteIndex" : 0 }, "schema" : "https://github.com/citation-style-language/schema/raw/master/csl-citation.json" }</w:instrText>
+        <w:instrText>ADDIN CSL_CITATION { "citationItems" : [ { "id" : "ITEM-1", "itemData" : { "author" : [ { "dropping-particle" : "", "family" : "Diller", "given" : "K. R.", "non-dropping-particle" : "", "parse-names" : false, "suffix" : "" }, { "dropping-particle" : "", "family" : "Oden", "given" : "J. T.", "non-dropping-particle" : "", "parse-names" : false, "suffix" : "" }, { "dropping-particle" : "", "family" : "Bajaj", "given" : "C.", "non-dropping-particle" : "", "parse-names" : false, "suffix" : "" }, { "dropping-particle" : "", "family" : "Browne", "given" : "J. C.", "non-dropping-particle" : "", "parse-names" : false, "suffix" : "" }, { "dropping-particle" : "", "family" : "Hazle", "given" : "J. D.", "non-dropping-particle" : "", "parse-names" : false, "suffix" : "" }, { "dropping-particle" : "", "family" : "Babu\u0161ka", "given" : "I.", "non-dropping-particle" : "", "parse-names" : false, "suffix" : "" }, { "dropping-particle" : "", "family" : "Bass", "given" : "J.", "non-dropping-particle" : "", "parse-names" : false, "suffix" : "" }, { "dropping-particle" : "", "family" : "Biduat", "given" : "L.", "non-dropping-particle" : "", "parse-names" : false, "suffix" : "" }, { "dropping-particle" : "", "family" : "Demkowicz", "given" : "L.", "non-dropping-particle" : "", "parse-names" : false, "suffix" : "" }, { "dropping-particle" : "", "family" : "Elliott", "given" : "A.", "non-dropping-particle" : "", "parse-names" : false, "suffix" : "" }, { "dropping-particle" : "", "family" : "Feng", "given" : "Y.", "non-dropping-particle" : "", "parse-names" : false, "suffix" : "" }, { "dropping-particle" : "", "family" : "Fuentes", "given" : "D.", "non-dropping-particle" : "", "parse-names" : false, "suffix" : "" }, { "dropping-particle" : "", "family" : "Goswami", "given" : "S.", "non-dropping-particle" : "", "parse-names" : false, "suffix" : "" }, { "dropping-particle" : "", "family" : "Hawkins", "given" : "A.", "non-dropping-particle" : "", "parse-names" : false, "suffix" : "" }, { "dropping-particle" : "", "family" : "Khoshnevis", "given" : "B.", "non-dropping-particle" : "", "parse-names" : false, "suffix" : "" }, { "dropping-particle" : "", "family" : "Kwon", "given" : "S.", "non-dropping-particle" : "", "parse-names" : false, "suffix" : "" }, { "dropping-particle" : "", "family" : "Prudhomme", "given" : "S.", "non-dropping-particle" : "", "parse-names" : false, "suffix" : "" }, { "dropping-particle" : "", "family" : "Stafford", "given" : "R. J.", "non-dropping-particle" : "", "parse-names" : false, "suffix" : "" } ], "chapter-number" : "9", "container-title" : "Numerical Implementation of Bioheat Models and Equations", "id" : "ITEM-1", "issued" : { "date-parts" : [ [ "2009" ] ] }, "publisher" : "CRC Press", "publisher-place" : "New York, NY", "title" : "Computational Infrastructure for the Real-Time Patient-Specific Treatment of Cancer", "type" : "chapter" }, "uris" : [ "http://www.mendeley.com/documents/?uuid=d21658b0-60e0-4b93-a262-34eb900a60a8" ] }, { "id" : "ITEM-2", "itemData" : { "DOI" : "10.1016/j.cma.2008.12.027", "ISSN" : "0045-7825", "abstract" : "Predicting the outcome of thermotherapies in cancer treatment requires an accurate characterization of the bioheat transfer processes in soft tissues. Due to the biological and structural complexity of tumor (soft tissue) composition and vasculature, it is often very difficult to obtain reliable tissue properties that is one of the key factors for the accurate treatment outcome prediction. Efficient algorithms employing in vivo thermal measurements to determine heterogeneous thermal tissues properties in conjunction with a detailed sensitivity analysis can produce essential information for model development and optimal control. The goals of this paper are to present a general formulation of the bioheat transfer equation for heterogeneous soft tissues, review models and algorithms developed for cell damage, heat shock proteins, and soft tissues with nanoparticle inclusion, and demonstrate an overall computational strategy for developing a laser treatment framework with the ability to perform real-time robust calibrations and optimal control. This computational strategy can be applied to other thermotherapies using the heat source such as radio frequency or high intensity focused ultrasound.", "author" : [ { "dropping-particle" : "", "family" : "Feng", "given" : "Yusheng", "non-dropping-particle" : "", "parse-names" : false, "suffix" : "" }, { "dropping-particle" : "", "family" : "Fuentes", "given" : "David", "non-dropping-particle" : "", "parse-names" : false, "suffix" : "" }, { "dropping-particle" : "", "family" : "Hawkins", "given" : "Andrea", "non-dropping-particle" : "", "parse-names" : false, "suffix" : "" }, { "dropping-particle" : "", "family" : "Bass", "given" : "Jon M.", "non-dropping-particle" : "", "parse-names" : false, "suffix" : "" }, { "dropping-particle" : "", "family" : "Rylander", "given" : "Marissa Nichole", "non-dropping-particle" : "", "parse-names" : false, "suffix" : "" } ], "container-title" : "Computer methods in applied mechanics and engineering", "id" : "ITEM-2", "issue" : "21", "issued" : { "date-parts" : [ [ "2009" ] ] }, "page" : "1742-1750", "title" : "Optimization and real-time control for laser treatment of heterogeneous soft tissues", "type" : "article-journal", "volume" : "198" }, "uris" : [ "http://www.mendeley.com/documents/?uuid=eeeffef2-cf30-4082-a4ae-2eb2b75c37e4" ] }, { "id" : "ITEM-3", "itemData" : { "abstract" : "Abstract. We give a basic introduction to Gaussian Process regression models. We focus on understanding the role of the stochastic process and how it is used to define a distribution over functions. We present the simple equations for incorporating training data and examine how to learn the hyperparameters using the marginal likelihood. We explain the practical advantages of Gaussian Process and end with conclusions and a look at the current trends in GP work. Supervised learning in the form of regression (for continuous outputs) and classification (for discrete outputs) is an important constituent of statistics and machine learning, either for analysis of data sets, or as a subgoal of a more complex problem. Traditionally parametric 1 models have been used for this purpose. These have a possible advantage in ease of interpretability, but for complex data sets, simple parametric models may lack expressive power, and their more complex counterparts (such as feed forward neural networks) may not be easy to work with in practice. The advent of kernel machines, such as Support Vector Machines and Gaussian Processes has opened the possibility of flexible models which are practical to work with. In this short tutorial we present the basic idea on how Gaussian Process models can be used to formulate a Bayesian framework for regression. We will focus on understanding the stochastic process and how it is used in supervised learning. Secondly, we will discuss practical matters regarding the role of hyperparameters in the covariance function, the marginal likelihood and the automatic Occam\u2019s razor. For broader introductions to Gaussian processes, consult [1], [2]. 1 Gaussian Processes In this section we define Gaussian Processes and show how they can very naturally be used to define distributions over functions. In the following section we continue to show how this distribution is updated in the light of training examples. 1 By a parametric model, we here mean a model which during training \u201cabsorbs \u201d the information from the training data into the parameters; after training the data can be discarded.", "author" : [ { "dropping-particle" : "", "family" : "Rasmussen", "given" : "Carl Edward", "non-dropping-particle" : "", "parse-names" : false, "suffix" : "" } ], "id" : "ITEM-3", "issued" : { "date-parts" : [ [ "2006" ] ] }, "publisher" : "MIT Press", "title" : "Gaussian processes for machine learning", "type" : "paper-conference" }, "uris" : [ "http://www.mendeley.com/documents/?uuid=c5b7bd82-e841-45f9-ab38-64ba7a8975a2" ] }, { "id" : "ITEM-4", "itemData" : { "author" : [ { "dropping-particle" : "", "family" : "Constantinescu", "given" : "E. M.", "non-dropping-particle" : "", "parse-names" : false, "suffix" : "" }, { "dropping-particle" : "", "family" : "Anitescu", "given" : "M.", "non-dropping-particle" : "", "parse-names" : false, "suffix" : "" } ], "container-title" : "International Journal for Uncertainty Quantification", "id" : "ITEM-4", "issue" : "1", "issued" : { "date-parts" : [ [ "2013" ] ] }, "title" : "Physics-Based Covariance Models for Gaussian Processes with Multiple Outputs", "type" : "article-journal", "volume" : "3" }, "uris" : [ "http://www.mendeley.com/documents/?uuid=b9853f56-8d5d-449b-a21a-55cade404c5f" ] }, { "id" : "ITEM-5", "itemData" : { "DOI" : "10.1109/TMI.2014.2377694", "ISBN" : "1558-254X (Electronic); 0278-0062 (Linking)", "ISSN" : "0278-0062", "abstract" : "In this paper we report the set-up and results of the Multimodal Brain Tumor Image Segmentation Benchmark (BRATS) organized in conjunction with the MICCAI 2012 and 2013 conferences. Twenty state-of-the-art tumor segmentation algorithms were applied to a set of 65 multi-contrast MR scans of low- and high-grade glioma patients \u2013 manually annotated by up to four raters \u2013 and to 65 comparable scans generated using tumor image simulation software. Quantitative evaluations revealed considerable disagreement between the human raters in segmenting various tumor sub-regions (Dice scores in the range 74-85%), illustrating the difficulty of this task. We found that different algorithms worked best for different sub-regions (reaching performance comparable to human inter-rater variability), but that no single algorithm ranked in the top for all subregions simultaneously. Fusing several good algorithms using a hierarchical majority vote yielded segmentations that consistently ranked above all individual algorithms, indicating remaining opportunities for further methodological improvements. The BRATS image data and manual annotations continue to be publicly available through an online evaluation system as an ongoing benchmarking resource.", "author" : [ { "dropping-particle" : "", "family" : "Menze", "given" : "B", "non-dropping-particle" : "", "parse-names" : false, "suffix" : "" }, { "dropping-particle" : "", "family" : "Jakab", "given" : "Andras", "non-dropping-particle" : "", "parse-names" : false, "suffix" : "" }, { "dropping-particle" : "", "family" : "Bauer", "given" : "Stefan", "non-dropping-particle" : "", "parse-names" : false, "suffix" : "" }, { "dropping-particle" : "", "family" : "Kalpathy-Cramer", "given" : "J", "non-dropping-particle" : "", "parse-names" : false, "suffix" : "" }, { "dropping-particle" : "", "family" : "Farahani", "given" : "K", "non-dropping-particle" : "", "parse-names" : false, "suffix" : "" }, { "dropping-particle" : "", "family" : "Kirby", "given" : "J", "non-dropping-particle" : "", "parse-names" : false, "suffix" : "" }, { "dropping-particle" : "", "family" : "Burren", "given" : "Y", "non-dropping-particle" : "", "parse-names" : false, "suffix" : "" }, { "dropping-particle" : "", "family" : "Porz", "given" : "N", "non-dropping-particle" : "", "parse-names" : false, "suffix" : "" }, { "dropping-particle" : "", "family" : "Slotboom", "given" : "J", "non-dropping-particle" : "", "parse-names" : false, "suffix" : "" }, { "dropping-particle" : "", "family" : "Wiest", "given" : "R", "non-dropping-particle" : "", "parse-names" : false, "suffix" : "" }, { "dropping-particle" : "", "family" : "Lanczi", "given" : "L", "non-dropping-particle" : "", "parse-names" : false, "suffix" : "" }, { "dropping-particle" : "", "family" : "Gerstner", "given" : "E", "non-dropping-particle" : "", "parse-names" : false, "suffix" : "" } ], "container-title" : "Ieee Transactions on Medical Imaging", "id" : "ITEM-5", "issue" : "99", "issued" : { "date-parts" : [ [ "2014" ] ] }, "page" : "1-32", "title" : "The Multimodal Brain Tumor Image Segmentation Benchmark (BRATS)", "type" : "article-journal", "volume" : "PP" }, "uris" : [ "http://www.mendeley.com/documents/?uuid=2062aa81-a78e-4ca3-97b1-d5ff65bff9a4" ] } ], "mendeley" : { "formattedCitation" : "[61\u201365]", "plainTextFormattedCitation" : "[61\u201365]", "previouslyFormattedCitation" : "[61\u201365]" }, "properties" : { "noteIndex" : 0 }, "schema" : "https://github.com/citation-style-language/schema/raw/master/csl-citation.json" }</w:instrText>
       </w:r>
       <w:r>
         <w:rPr>
@@ -682,7 +682,7 @@
           <w:sz w:val="24"/>
           <w:szCs w:val="24"/>
         </w:rPr>
-        <w:instrText>ADDIN CSL_CITATION { "citationItems" : [ { "id" : "ITEM-1", "itemData" : { "DOI" : "10.1109/TMI.2014.2377694", "ISSN" : "0278-0062", "abstract" : "In this paper we report the set-up and results of the Multimodal Brain Tumor Image Segmentation Benchmark (BRATS) organized in conjunction with the MICCAI 2012 and 2013 conferences. Twenty state-of-the-art tumor segmentation algorithms were applied to a set of 65 multi-contrast MR scans of low- and high-grade glioma patients \u2013 manually annotated by up to four raters \u2013 and to 65 comparable scans generated using tumor image simulation software. Quantitative evaluations revealed considerable disagreement between the human raters in segmenting various tumor sub-regions (Dice scores in the range 74-85%), illustrating the difficulty of this task. We found that different algorithms worked best for different sub-regions (reaching performance comparable to human inter-rater variability), but that no single algorithm ranked in the top for all subregions simultaneously. Fusing several good algorithms using a hierarchical majority vote yielded segmentations that consistently ranked above all individual algorithms, indicating remaining opportunities for further methodological improvements. The BRATS image data and manual annotations continue to be publicly available through an online evaluation system as an ongoing benchmarking resource.", "author" : [ { "dropping-particle" : "", "family" : "Menze", "given" : "B.", "non-dropping-particle" : "", "parse-names" : false, "suffix" : "" }, { "dropping-particle" : "", "family" : "Reyes", "given" : "M.", "non-dropping-particle" : "", "parse-names" : false, "suffix" : "" }, { "dropping-particle" : "", "family" : "Leemput", "given" : "K.", "non-dropping-particle" : "Van", "parse-names" : false, "suffix" : "" } ], "container-title" : "IEEE Transactions on Medical Imaging", "id" : "ITEM-1", "issue" : "99", "issued" : { "date-parts" : [ [ "2014" ] ] }, "page" : "1-1", "title" : "The Multimodal Brain TumorImage Segmentation Benchmark (BRATS)", "type" : "article-journal", "volume" : "PP" }, "uris" : [ "http://www.mendeley.com/documents/?uuid=2062aa81-a78e-4ca3-97b1-d5ff65bff9a4" ] }, { "id" : "ITEM-2", "itemData" : { "author" : [ { "dropping-particle" : "", "family" : "Ibanez", "given" : "L", "non-dropping-particle" : "", "parse-names" : false, "suffix" : "" }, { "dropping-particle" : "", "family" : "Schroeder", "given" : "W", "non-dropping-particle" : "", "parse-names" : false, "suffix" : "" }, { "dropping-particle" : "", "family" : "Ng", "given" : "L", "non-dropping-particle" : "", "parse-names" : false, "suffix" : "" }, { "dropping-particle" : "", "family" : "Cates", "given" : "J", "non-dropping-particle" : "", "parse-names" : false, "suffix" : "" } ], "edition" : "Second", "id" : "ITEM-2", "issued" : { "date-parts" : [ [ "2005" ] ] }, "publisher-place" : "http://www.itk.org/ItkSoftwareGuide.pdf", "title" : "The {ITK} {S}oftware {G}uide", "type" : "article" }, "uris" : [ "http://www.mendeley.com/documents/?uuid=f3f9fbba-bd7d-4c64-92b2-3f21ff141f85" ] }, { "id" : "ITEM-3", "itemData" : { "author" : [ { "dropping-particle" : "", "family" : "Henderson", "given" : "A", "non-dropping-particle" : "", "parse-names" : false, "suffix" : "" }, { "dropping-particle" : "", "family" : "Ahrens", "given" : "J", "non-dropping-particle" : "", "parse-names" : false, "suffix" : "" } ], "id" : "ITEM-3", "issued" : { "date-parts" : [ [ "2004" ] ] }, "publisher" : "Kitware", "title" : "The ParaView Guide", "type" : "book" }, "uris" : [ "http://www.mendeley.com/documents/?uuid=afd44c5b-72f6-48f0-9e2a-3a306b7bec75" ] }, { "id" : "ITEM-4", "itemData" : { "author" : [ { "dropping-particle" : "", "family" : "Blacker, T.D. and Bohnhoff, WJ and Edwards", "given" : "TL", "non-dropping-particle" : "", "parse-names" : false, "suffix" : "" } ], "id" : "ITEM-4", "issued" : { "date-parts" : [ [ "2004" ] ] }, "publisher" : "Sandia National Laboratories Albuquerque, NM", "title" : "CUBIT mesh generation environment. Volume 1: Users manual", "type" : "article" }, "uris" : [ "http://www.mendeley.com/documents/?uuid=4cb3ed0b-3a46-48da-8b3b-83badf584ae0" ] } ], "mendeley" : { "formattedCitation" : "[66\u201369]", "plainTextFormattedCitation" : "[66\u201369]", "previouslyFormattedCitation" : "[66\u201369]" }, "properties" : { "noteIndex" : 0 }, "schema" : "https://github.com/citation-style-language/schema/raw/master/csl-citation.json" }</w:instrText>
+        <w:instrText>ADDIN CSL_CITATION { "citationItems" : [ { "id" : "ITEM-1", "itemData" : { "author" : [ { "dropping-particle" : "", "family" : "Ibanez", "given" : "L", "non-dropping-particle" : "", "parse-names" : false, "suffix" : "" }, { "dropping-particle" : "", "family" : "Schroeder", "given" : "W", "non-dropping-particle" : "", "parse-names" : false, "suffix" : "" }, { "dropping-particle" : "", "family" : "Ng", "given" : "L", "non-dropping-particle" : "", "parse-names" : false, "suffix" : "" }, { "dropping-particle" : "", "family" : "Cates", "given" : "J", "non-dropping-particle" : "", "parse-names" : false, "suffix" : "" } ], "edition" : "Second", "id" : "ITEM-1", "issued" : { "date-parts" : [ [ "2005" ] ] }, "publisher-place" : "http://www.itk.org/ItkSoftwareGuide.pdf", "title" : "The {ITK} {S}oftware {G}uide", "type" : "article" }, "uris" : [ "http://www.mendeley.com/documents/?uuid=f3f9fbba-bd7d-4c64-92b2-3f21ff141f85" ] }, { "id" : "ITEM-2", "itemData" : { "author" : [ { "dropping-particle" : "", "family" : "Henderson", "given" : "A", "non-dropping-particle" : "", "parse-names" : false, "suffix" : "" }, { "dropping-particle" : "", "family" : "Ahrens", "given" : "J", "non-dropping-particle" : "", "parse-names" : false, "suffix" : "" } ], "id" : "ITEM-2", "issued" : { "date-parts" : [ [ "2004" ] ] }, "publisher" : "Kitware", "title" : "The ParaView Guide", "type" : "book" }, "uris" : [ "http://www.mendeley.com/documents/?uuid=afd44c5b-72f6-48f0-9e2a-3a306b7bec75" ] }, { "id" : "ITEM-3", "itemData" : { "author" : [ { "dropping-particle" : "", "family" : "Blacker, T.D. and Bohnhoff, WJ and Edwards", "given" : "TL", "non-dropping-particle" : "", "parse-names" : false, "suffix" : "" } ], "id" : "ITEM-3", "issued" : { "date-parts" : [ [ "2004" ] ] }, "publisher" : "Sandia National Laboratories Albuquerque, NM", "title" : "CUBIT mesh generation environment. Volume 1: Users manual", "type" : "article" }, "uris" : [ "http://www.mendeley.com/documents/?uuid=4cb3ed0b-3a46-48da-8b3b-83badf584ae0" ] } ], "mendeley" : { "formattedCitation" : "[66\u201368]", "plainTextFormattedCitation" : "[66\u201368]", "previouslyFormattedCitation" : "[66\u201368]" }, "properties" : { "noteIndex" : 0 }, "schema" : "https://github.com/citation-style-language/schema/raw/master/csl-citation.json" }</w:instrText>
       </w:r>
       <w:r>
         <w:rPr>
@@ -699,7 +699,7 @@
           <w:sz w:val="24"/>
           <w:szCs w:val="24"/>
         </w:rPr>
-        <w:t>[66–69]</w:t>
+        <w:t>[66–68]</w:t>
       </w:r>
       <w:r>
         <w:rPr>
@@ -749,7 +749,7 @@
       <w:pPr>
         <w:pStyle w:val="NormalWeb"/>
         <w:ind w:left="640" w:hanging="640"/>
-        <w:divId w:val="2068407826"/>
+        <w:divId w:val="666396669"/>
         <w:rPr>
           <w:noProof/>
         </w:rPr>
@@ -781,7 +781,7 @@
       <w:pPr>
         <w:pStyle w:val="NormalWeb"/>
         <w:ind w:left="640" w:hanging="640"/>
-        <w:divId w:val="2068407826"/>
+        <w:divId w:val="666396669"/>
         <w:rPr>
           <w:noProof/>
         </w:rPr>
@@ -804,7 +804,7 @@
       <w:pPr>
         <w:pStyle w:val="NormalWeb"/>
         <w:ind w:left="640" w:hanging="640"/>
-        <w:divId w:val="2068407826"/>
+        <w:divId w:val="666396669"/>
         <w:rPr>
           <w:noProof/>
         </w:rPr>
@@ -827,7 +827,7 @@
       <w:pPr>
         <w:pStyle w:val="NormalWeb"/>
         <w:ind w:left="640" w:hanging="640"/>
-        <w:divId w:val="2068407826"/>
+        <w:divId w:val="666396669"/>
         <w:rPr>
           <w:noProof/>
         </w:rPr>
@@ -850,7 +850,7 @@
       <w:pPr>
         <w:pStyle w:val="NormalWeb"/>
         <w:ind w:left="640" w:hanging="640"/>
-        <w:divId w:val="2068407826"/>
+        <w:divId w:val="666396669"/>
         <w:rPr>
           <w:noProof/>
         </w:rPr>
@@ -873,7 +873,7 @@
       <w:pPr>
         <w:pStyle w:val="NormalWeb"/>
         <w:ind w:left="640" w:hanging="640"/>
-        <w:divId w:val="2068407826"/>
+        <w:divId w:val="666396669"/>
         <w:rPr>
           <w:noProof/>
         </w:rPr>
@@ -896,7 +896,7 @@
       <w:pPr>
         <w:pStyle w:val="NormalWeb"/>
         <w:ind w:left="640" w:hanging="640"/>
-        <w:divId w:val="2068407826"/>
+        <w:divId w:val="666396669"/>
         <w:rPr>
           <w:noProof/>
         </w:rPr>
@@ -919,7 +919,7 @@
       <w:pPr>
         <w:pStyle w:val="NormalWeb"/>
         <w:ind w:left="640" w:hanging="640"/>
-        <w:divId w:val="2068407826"/>
+        <w:divId w:val="666396669"/>
         <w:rPr>
           <w:noProof/>
         </w:rPr>
@@ -942,7 +942,7 @@
       <w:pPr>
         <w:pStyle w:val="NormalWeb"/>
         <w:ind w:left="640" w:hanging="640"/>
-        <w:divId w:val="2068407826"/>
+        <w:divId w:val="666396669"/>
         <w:rPr>
           <w:noProof/>
         </w:rPr>
@@ -965,7 +965,7 @@
       <w:pPr>
         <w:pStyle w:val="NormalWeb"/>
         <w:ind w:left="640" w:hanging="640"/>
-        <w:divId w:val="2068407826"/>
+        <w:divId w:val="666396669"/>
         <w:rPr>
           <w:noProof/>
         </w:rPr>
@@ -988,7 +988,7 @@
       <w:pPr>
         <w:pStyle w:val="NormalWeb"/>
         <w:ind w:left="640" w:hanging="640"/>
-        <w:divId w:val="2068407826"/>
+        <w:divId w:val="666396669"/>
         <w:rPr>
           <w:noProof/>
         </w:rPr>
@@ -1011,7 +1011,7 @@
       <w:pPr>
         <w:pStyle w:val="NormalWeb"/>
         <w:ind w:left="640" w:hanging="640"/>
-        <w:divId w:val="2068407826"/>
+        <w:divId w:val="666396669"/>
         <w:rPr>
           <w:noProof/>
         </w:rPr>
@@ -1034,7 +1034,7 @@
       <w:pPr>
         <w:pStyle w:val="NormalWeb"/>
         <w:ind w:left="640" w:hanging="640"/>
-        <w:divId w:val="2068407826"/>
+        <w:divId w:val="666396669"/>
         <w:rPr>
           <w:noProof/>
         </w:rPr>
@@ -1058,7 +1058,7 @@
       <w:pPr>
         <w:pStyle w:val="NormalWeb"/>
         <w:ind w:left="640" w:hanging="640"/>
-        <w:divId w:val="2068407826"/>
+        <w:divId w:val="666396669"/>
         <w:rPr>
           <w:noProof/>
         </w:rPr>
@@ -1081,7 +1081,7 @@
       <w:pPr>
         <w:pStyle w:val="NormalWeb"/>
         <w:ind w:left="640" w:hanging="640"/>
-        <w:divId w:val="2068407826"/>
+        <w:divId w:val="666396669"/>
         <w:rPr>
           <w:noProof/>
         </w:rPr>
@@ -1104,7 +1104,7 @@
       <w:pPr>
         <w:pStyle w:val="NormalWeb"/>
         <w:ind w:left="640" w:hanging="640"/>
-        <w:divId w:val="2068407826"/>
+        <w:divId w:val="666396669"/>
         <w:rPr>
           <w:noProof/>
         </w:rPr>
@@ -1127,7 +1127,7 @@
       <w:pPr>
         <w:pStyle w:val="NormalWeb"/>
         <w:ind w:left="640" w:hanging="640"/>
-        <w:divId w:val="2068407826"/>
+        <w:divId w:val="666396669"/>
         <w:rPr>
           <w:noProof/>
         </w:rPr>
@@ -1150,7 +1150,7 @@
       <w:pPr>
         <w:pStyle w:val="NormalWeb"/>
         <w:ind w:left="640" w:hanging="640"/>
-        <w:divId w:val="2068407826"/>
+        <w:divId w:val="666396669"/>
         <w:rPr>
           <w:noProof/>
         </w:rPr>
@@ -1173,7 +1173,7 @@
       <w:pPr>
         <w:pStyle w:val="NormalWeb"/>
         <w:ind w:left="640" w:hanging="640"/>
-        <w:divId w:val="2068407826"/>
+        <w:divId w:val="666396669"/>
         <w:rPr>
           <w:noProof/>
         </w:rPr>
@@ -1196,7 +1196,7 @@
       <w:pPr>
         <w:pStyle w:val="NormalWeb"/>
         <w:ind w:left="640" w:hanging="640"/>
-        <w:divId w:val="2068407826"/>
+        <w:divId w:val="666396669"/>
         <w:rPr>
           <w:noProof/>
         </w:rPr>
@@ -1219,7 +1219,7 @@
       <w:pPr>
         <w:pStyle w:val="NormalWeb"/>
         <w:ind w:left="640" w:hanging="640"/>
-        <w:divId w:val="2068407826"/>
+        <w:divId w:val="666396669"/>
         <w:rPr>
           <w:noProof/>
         </w:rPr>
@@ -1242,7 +1242,7 @@
       <w:pPr>
         <w:pStyle w:val="NormalWeb"/>
         <w:ind w:left="640" w:hanging="640"/>
-        <w:divId w:val="2068407826"/>
+        <w:divId w:val="666396669"/>
         <w:rPr>
           <w:noProof/>
         </w:rPr>
@@ -1265,7 +1265,7 @@
       <w:pPr>
         <w:pStyle w:val="NormalWeb"/>
         <w:ind w:left="640" w:hanging="640"/>
-        <w:divId w:val="2068407826"/>
+        <w:divId w:val="666396669"/>
         <w:rPr>
           <w:noProof/>
         </w:rPr>
@@ -1281,6 +1281,29 @@
           <w:noProof/>
         </w:rPr>
         <w:tab/>
+        <w:t>Tovar-Spinoza Z, Carter D, Ferrone D, Eksioglu Y, Huckins S. The use of MRI-guided laser-induced thermal ablation for epilepsy. Child’s Nerv Syst 2013;29:2089–94.</w:t>
+      </w:r>
+    </w:p>
+    <w:p>
+      <w:pPr>
+        <w:pStyle w:val="NormalWeb"/>
+        <w:ind w:left="640" w:hanging="640"/>
+        <w:divId w:val="666396669"/>
+        <w:rPr>
+          <w:noProof/>
+        </w:rPr>
+      </w:pPr>
+      <w:r>
+        <w:rPr>
+          <w:noProof/>
+        </w:rPr>
+        <w:t>[24]</w:t>
+      </w:r>
+      <w:r>
+        <w:rPr>
+          <w:noProof/>
+        </w:rPr>
+        <w:tab/>
         <w:t>Breiman L. Statistical Modeling: The Two Cultures (with comments and a rejoinder by the author). Stat Sci 2001;16:199–231.</w:t>
       </w:r>
     </w:p>
@@ -1288,30 +1311,7 @@
       <w:pPr>
         <w:pStyle w:val="NormalWeb"/>
         <w:ind w:left="640" w:hanging="640"/>
-        <w:divId w:val="2068407826"/>
-        <w:rPr>
-          <w:noProof/>
-        </w:rPr>
-      </w:pPr>
-      <w:r>
-        <w:rPr>
-          <w:noProof/>
-        </w:rPr>
-        <w:t>[24]</w:t>
-      </w:r>
-      <w:r>
-        <w:rPr>
-          <w:noProof/>
-        </w:rPr>
-        <w:tab/>
-        <w:t>Hastie T, Tibshirani R, Friedman J. The elements of statistical learning: data mining, inference and prediction. Math Intell 2008;27:83–5.</w:t>
-      </w:r>
-    </w:p>
-    <w:p>
-      <w:pPr>
-        <w:pStyle w:val="NormalWeb"/>
-        <w:ind w:left="640" w:hanging="640"/>
-        <w:divId w:val="2068407826"/>
+        <w:divId w:val="666396669"/>
         <w:rPr>
           <w:noProof/>
         </w:rPr>
@@ -1327,6 +1327,30 @@
           <w:noProof/>
         </w:rPr>
         <w:tab/>
+        <w:t>Hastie T, Tibshirani R, Friedman J. The elements of statistical learning: data mining, inference and prediction. Math Intell 2005;27:83–5.</w:t>
+      </w:r>
+    </w:p>
+    <w:p>
+      <w:pPr>
+        <w:pStyle w:val="NormalWeb"/>
+        <w:ind w:left="640" w:hanging="640"/>
+        <w:divId w:val="666396669"/>
+        <w:rPr>
+          <w:noProof/>
+        </w:rPr>
+      </w:pPr>
+      <w:r>
+        <w:rPr>
+          <w:noProof/>
+        </w:rPr>
+        <w:lastRenderedPageBreak/>
+        <w:t>[26]</w:t>
+      </w:r>
+      <w:r>
+        <w:rPr>
+          <w:noProof/>
+        </w:rPr>
+        <w:tab/>
         <w:t>Pennes HH. Analysis of Tissue and Arterial Blood Temperatures in the Resting Human Forearm. J Appl Physiol 1948;1.</w:t>
       </w:r>
     </w:p>
@@ -1334,30 +1358,7 @@
       <w:pPr>
         <w:pStyle w:val="NormalWeb"/>
         <w:ind w:left="640" w:hanging="640"/>
-        <w:divId w:val="2068407826"/>
-        <w:rPr>
-          <w:noProof/>
-        </w:rPr>
-      </w:pPr>
-      <w:r>
-        <w:rPr>
-          <w:noProof/>
-        </w:rPr>
-        <w:t>[26]</w:t>
-      </w:r>
-      <w:r>
-        <w:rPr>
-          <w:noProof/>
-        </w:rPr>
-        <w:tab/>
-        <w:t>Fuentes D, Feng Y, Elliott A, Shetty A, McNichols RJ, Oden JT, et al. Adaptive real-time bioheat transfer models for computer-driven MR-guided laser induced thermal therapy. IEEE Trans Biomed Eng 2010;57:1024–30.</w:t>
-      </w:r>
-    </w:p>
-    <w:p>
-      <w:pPr>
-        <w:pStyle w:val="NormalWeb"/>
-        <w:ind w:left="640" w:hanging="640"/>
-        <w:divId w:val="2068407826"/>
+        <w:divId w:val="666396669"/>
         <w:rPr>
           <w:noProof/>
         </w:rPr>
@@ -1373,14 +1374,14 @@
           <w:noProof/>
         </w:rPr>
         <w:tab/>
-        <w:t>Oden JT, Diller KR, Bajaj C, Browne JC, Hazle J, Babuška I, et al. Dynamic Data-Driven Finite Element Models for Laser Treatment of Cancer. Numer Methods Partial Differ Equ 2007;23:904–22.</w:t>
-      </w:r>
-    </w:p>
-    <w:p>
-      <w:pPr>
-        <w:pStyle w:val="NormalWeb"/>
-        <w:ind w:left="640" w:hanging="640"/>
-        <w:divId w:val="2068407826"/>
+        <w:t>Stone M. Cross-Validatory Choice and Assessment of Statistical Predictions. J R Stat Soc Ser B 1974;36:111–47.</w:t>
+      </w:r>
+    </w:p>
+    <w:p>
+      <w:pPr>
+        <w:pStyle w:val="NormalWeb"/>
+        <w:ind w:left="640" w:hanging="640"/>
+        <w:divId w:val="666396669"/>
         <w:rPr>
           <w:noProof/>
         </w:rPr>
@@ -1396,6 +1397,767 @@
           <w:noProof/>
         </w:rPr>
         <w:tab/>
+        <w:t>Geisser S. The predictive sample reuse method with applications. J Am Stat Assoc 1975;70:320–8.</w:t>
+      </w:r>
+    </w:p>
+    <w:p>
+      <w:pPr>
+        <w:pStyle w:val="NormalWeb"/>
+        <w:ind w:left="640" w:hanging="640"/>
+        <w:divId w:val="666396669"/>
+        <w:rPr>
+          <w:noProof/>
+        </w:rPr>
+      </w:pPr>
+      <w:r>
+        <w:rPr>
+          <w:noProof/>
+        </w:rPr>
+        <w:t>[29]</w:t>
+      </w:r>
+      <w:r>
+        <w:rPr>
+          <w:noProof/>
+        </w:rPr>
+        <w:tab/>
+        <w:t>Kohavi R. A study of cross-validation and bootstrap for accuracy estimation and model selection. Proc. Fourteenth Int. Jt. Conf. Artif. Intell. San Francisco, CA: 1995:1137–43.</w:t>
+      </w:r>
+    </w:p>
+    <w:p>
+      <w:pPr>
+        <w:pStyle w:val="NormalWeb"/>
+        <w:ind w:left="640" w:hanging="640"/>
+        <w:divId w:val="666396669"/>
+        <w:rPr>
+          <w:noProof/>
+        </w:rPr>
+      </w:pPr>
+      <w:r>
+        <w:rPr>
+          <w:noProof/>
+        </w:rPr>
+        <w:t>[30]</w:t>
+      </w:r>
+      <w:r>
+        <w:rPr>
+          <w:noProof/>
+        </w:rPr>
+        <w:tab/>
+        <w:t>Browne M. Cross-Validation Methods. J Math Psychol 2000;44:108–32.</w:t>
+      </w:r>
+    </w:p>
+    <w:p>
+      <w:pPr>
+        <w:pStyle w:val="NormalWeb"/>
+        <w:ind w:left="640" w:hanging="640"/>
+        <w:divId w:val="666396669"/>
+        <w:rPr>
+          <w:noProof/>
+        </w:rPr>
+      </w:pPr>
+      <w:r>
+        <w:rPr>
+          <w:noProof/>
+        </w:rPr>
+        <w:t>[31]</w:t>
+      </w:r>
+      <w:r>
+        <w:rPr>
+          <w:noProof/>
+        </w:rPr>
+        <w:tab/>
+        <w:t>Arlot S, Celisse A. A survey of cross-validation procedures for model selection. Stat Surv 2010;4:40–79.</w:t>
+      </w:r>
+    </w:p>
+    <w:p>
+      <w:pPr>
+        <w:pStyle w:val="NormalWeb"/>
+        <w:ind w:left="640" w:hanging="640"/>
+        <w:divId w:val="666396669"/>
+        <w:rPr>
+          <w:noProof/>
+        </w:rPr>
+      </w:pPr>
+      <w:r>
+        <w:rPr>
+          <w:noProof/>
+        </w:rPr>
+        <w:t>[32]</w:t>
+      </w:r>
+      <w:r>
+        <w:rPr>
+          <w:noProof/>
+        </w:rPr>
+        <w:tab/>
+        <w:t>Stafford RJ, Price RE, Diederich CJ, Kangasniemi M, Olsson LE, Hazle JD. Interleaved echo-planar imaging for fast multiplanar magnetic resonance temperature imaging of ultrasound thermal ablation therapy. J Magn Reson Imaging 2004;20:706–14.</w:t>
+      </w:r>
+    </w:p>
+    <w:p>
+      <w:pPr>
+        <w:pStyle w:val="NormalWeb"/>
+        <w:ind w:left="640" w:hanging="640"/>
+        <w:divId w:val="666396669"/>
+        <w:rPr>
+          <w:noProof/>
+        </w:rPr>
+      </w:pPr>
+      <w:r>
+        <w:rPr>
+          <w:noProof/>
+        </w:rPr>
+        <w:t>[33]</w:t>
+      </w:r>
+      <w:r>
+        <w:rPr>
+          <w:noProof/>
+        </w:rPr>
+        <w:tab/>
+        <w:t>Ishihara Y, Calderon A, Watanabe H, Okamoto K, Suzuki Y, Kuroda K, et al. A precise and fast temperature mapping using water proton chemical shift. Magn Reson Med Off J Soc Magn Reson Med / Soc Magn Reson Med 1995;34:814–23.</w:t>
+      </w:r>
+    </w:p>
+    <w:p>
+      <w:pPr>
+        <w:pStyle w:val="NormalWeb"/>
+        <w:ind w:left="640" w:hanging="640"/>
+        <w:divId w:val="666396669"/>
+        <w:rPr>
+          <w:noProof/>
+        </w:rPr>
+      </w:pPr>
+      <w:r>
+        <w:rPr>
+          <w:noProof/>
+        </w:rPr>
+        <w:t>[34]</w:t>
+      </w:r>
+      <w:r>
+        <w:rPr>
+          <w:noProof/>
+        </w:rPr>
+        <w:tab/>
+        <w:t>Pearce J, Thomsen S. Rate Process Analysis of Thermal Damage. In: Welch AJ, Gemert MJC Van, eds. Springer US,1995:561–606.</w:t>
+      </w:r>
+    </w:p>
+    <w:p>
+      <w:pPr>
+        <w:pStyle w:val="NormalWeb"/>
+        <w:ind w:left="640" w:hanging="640"/>
+        <w:divId w:val="666396669"/>
+        <w:rPr>
+          <w:noProof/>
+        </w:rPr>
+      </w:pPr>
+      <w:r>
+        <w:rPr>
+          <w:noProof/>
+        </w:rPr>
+        <w:t>[35]</w:t>
+      </w:r>
+      <w:r>
+        <w:rPr>
+          <w:noProof/>
+        </w:rPr>
+        <w:tab/>
+        <w:t>Schwarzmaier HJ, Yaroslavsky I V, Yaroslavsky a N, Fiedler V, Ulrich F, Kahn T. Treatment planning for MRI-guided laser-induced interstitial thermotherapy of brain tumors--the role of blood perfusion. J Magn Reson Imaging n.d.;8:121–7.</w:t>
+      </w:r>
+    </w:p>
+    <w:p>
+      <w:pPr>
+        <w:pStyle w:val="NormalWeb"/>
+        <w:ind w:left="640" w:hanging="640"/>
+        <w:divId w:val="666396669"/>
+        <w:rPr>
+          <w:noProof/>
+        </w:rPr>
+      </w:pPr>
+      <w:r>
+        <w:rPr>
+          <w:noProof/>
+        </w:rPr>
+        <w:t>[36]</w:t>
+      </w:r>
+      <w:r>
+        <w:rPr>
+          <w:noProof/>
+        </w:rPr>
+        <w:tab/>
+        <w:t>McNichols RJ, Gowda A, Kangasniemi M, Bankson J a, Price RE, Hazle JD. MR thermometry-based feedback control of laser interstitial thermal therapy at 980 nm. Lasers Surg Med 2004;34:48–55.</w:t>
+      </w:r>
+    </w:p>
+    <w:p>
+      <w:pPr>
+        <w:pStyle w:val="NormalWeb"/>
+        <w:ind w:left="640" w:hanging="640"/>
+        <w:divId w:val="666396669"/>
+        <w:rPr>
+          <w:noProof/>
+        </w:rPr>
+      </w:pPr>
+      <w:r>
+        <w:rPr>
+          <w:noProof/>
+        </w:rPr>
+        <w:t>[37]</w:t>
+      </w:r>
+      <w:r>
+        <w:rPr>
+          <w:noProof/>
+        </w:rPr>
+        <w:tab/>
+        <w:t>Yeniaras E, Fuentes DT, Fahrenholtz SJ, Weinberg JS, Maier F, Hazle JD, et al. Design and initial evaluation of a treatment planning software system for MRI-guided laser ablation in the brain. Int J Comput Assist Radiol Surg 2013.</w:t>
+      </w:r>
+    </w:p>
+    <w:p>
+      <w:pPr>
+        <w:pStyle w:val="NormalWeb"/>
+        <w:ind w:left="640" w:hanging="640"/>
+        <w:divId w:val="666396669"/>
+        <w:rPr>
+          <w:noProof/>
+        </w:rPr>
+      </w:pPr>
+      <w:r>
+        <w:rPr>
+          <w:noProof/>
+        </w:rPr>
+        <w:t>[38]</w:t>
+      </w:r>
+      <w:r>
+        <w:rPr>
+          <w:noProof/>
+        </w:rPr>
+        <w:tab/>
+        <w:t>Diller KR, Valvano JW, Pearce JA. Bioheat transfer. In: Kreith F, Goswami Y, eds. CRC Handb. Mech. Eng. 2nd ed. Boca Raton: CRC Press,2005:4–278.</w:t>
+      </w:r>
+    </w:p>
+    <w:p>
+      <w:pPr>
+        <w:pStyle w:val="NormalWeb"/>
+        <w:ind w:left="640" w:hanging="640"/>
+        <w:divId w:val="666396669"/>
+        <w:rPr>
+          <w:noProof/>
+        </w:rPr>
+      </w:pPr>
+      <w:r>
+        <w:rPr>
+          <w:noProof/>
+        </w:rPr>
+        <w:t>[39]</w:t>
+      </w:r>
+      <w:r>
+        <w:rPr>
+          <w:noProof/>
+        </w:rPr>
+        <w:tab/>
+        <w:t>Welch AJ, Gemert MJC van. Optical-Thermal Response of Laser-Irradiated Tissue. 2nd ed. Springer,2010.</w:t>
+      </w:r>
+    </w:p>
+    <w:p>
+      <w:pPr>
+        <w:pStyle w:val="NormalWeb"/>
+        <w:ind w:left="640" w:hanging="640"/>
+        <w:divId w:val="666396669"/>
+        <w:rPr>
+          <w:noProof/>
+        </w:rPr>
+      </w:pPr>
+      <w:r>
+        <w:rPr>
+          <w:noProof/>
+        </w:rPr>
+        <w:lastRenderedPageBreak/>
+        <w:t>[40]</w:t>
+      </w:r>
+      <w:r>
+        <w:rPr>
+          <w:noProof/>
+        </w:rPr>
+        <w:tab/>
+        <w:t>Duck FA. Physical properties of tissue: a comprehensive reference book. Academic Pr,1990.</w:t>
+      </w:r>
+    </w:p>
+    <w:p>
+      <w:pPr>
+        <w:pStyle w:val="NormalWeb"/>
+        <w:ind w:left="640" w:hanging="640"/>
+        <w:divId w:val="666396669"/>
+        <w:rPr>
+          <w:noProof/>
+        </w:rPr>
+      </w:pPr>
+      <w:r>
+        <w:rPr>
+          <w:noProof/>
+        </w:rPr>
+        <w:t>[41]</w:t>
+      </w:r>
+      <w:r>
+        <w:rPr>
+          <w:noProof/>
+        </w:rPr>
+        <w:tab/>
+        <w:t>Medina DS, St-cyr A, Warburton T. OCCA : A unified approach to multi-threading languages. arXiv 2014:1–25.</w:t>
+      </w:r>
+    </w:p>
+    <w:p>
+      <w:pPr>
+        <w:pStyle w:val="NormalWeb"/>
+        <w:ind w:left="640" w:hanging="640"/>
+        <w:divId w:val="666396669"/>
+        <w:rPr>
+          <w:noProof/>
+        </w:rPr>
+      </w:pPr>
+      <w:r>
+        <w:rPr>
+          <w:noProof/>
+        </w:rPr>
+        <w:t>[42]</w:t>
+      </w:r>
+      <w:r>
+        <w:rPr>
+          <w:noProof/>
+        </w:rPr>
+        <w:tab/>
+        <w:t>Fuentes D, Walker C, Elliott A, Shetty A, Hazle JD, Stafford RJ. Magnetic resonance temperature imaging validation of a bioheat transfer model for laser-induced thermal therapy. Int J Hyperth 2011;27:453–64.</w:t>
+      </w:r>
+    </w:p>
+    <w:p>
+      <w:pPr>
+        <w:pStyle w:val="NormalWeb"/>
+        <w:ind w:left="640" w:hanging="640"/>
+        <w:divId w:val="666396669"/>
+        <w:rPr>
+          <w:noProof/>
+        </w:rPr>
+      </w:pPr>
+      <w:r>
+        <w:rPr>
+          <w:noProof/>
+        </w:rPr>
+        <w:t>[43]</w:t>
+      </w:r>
+      <w:r>
+        <w:rPr>
+          <w:noProof/>
+        </w:rPr>
+        <w:tab/>
+        <w:t>Boyce WE, Diprima RC, Haines CW. Elementary Differential Equations and Boundary Value Problems. 7th ed. New York, NY, USA: Wiley,2001.</w:t>
+      </w:r>
+    </w:p>
+    <w:p>
+      <w:pPr>
+        <w:pStyle w:val="NormalWeb"/>
+        <w:ind w:left="640" w:hanging="640"/>
+        <w:divId w:val="666396669"/>
+        <w:rPr>
+          <w:noProof/>
+        </w:rPr>
+      </w:pPr>
+      <w:r>
+        <w:rPr>
+          <w:noProof/>
+        </w:rPr>
+        <w:t>[44]</w:t>
+      </w:r>
+      <w:r>
+        <w:rPr>
+          <w:noProof/>
+        </w:rPr>
+        <w:tab/>
+        <w:t>Giordano MA, Gutierrez G, Rinaldi C. Fundamental solutions to the bioheat equation and their application to magnetic fluid hyperthermia. Int J Hyperthermia 2010;26:475–84.</w:t>
+      </w:r>
+    </w:p>
+    <w:p>
+      <w:pPr>
+        <w:pStyle w:val="NormalWeb"/>
+        <w:ind w:left="640" w:hanging="640"/>
+        <w:divId w:val="666396669"/>
+        <w:rPr>
+          <w:noProof/>
+        </w:rPr>
+      </w:pPr>
+      <w:r>
+        <w:rPr>
+          <w:noProof/>
+        </w:rPr>
+        <w:t>[45]</w:t>
+      </w:r>
+      <w:r>
+        <w:rPr>
+          <w:noProof/>
+        </w:rPr>
+        <w:tab/>
+        <w:t>Vyas R, Rustgi ML. Green’s function solution to the tissue bioheat equation. Med Phys 1992;19:1319–24.</w:t>
+      </w:r>
+    </w:p>
+    <w:p>
+      <w:pPr>
+        <w:pStyle w:val="NormalWeb"/>
+        <w:ind w:left="640" w:hanging="640"/>
+        <w:divId w:val="666396669"/>
+        <w:rPr>
+          <w:noProof/>
+        </w:rPr>
+      </w:pPr>
+      <w:r>
+        <w:rPr>
+          <w:noProof/>
+        </w:rPr>
+        <w:t>[46]</w:t>
+      </w:r>
+      <w:r>
+        <w:rPr>
+          <w:noProof/>
+        </w:rPr>
+        <w:tab/>
+        <w:t>Deng Z-S, Liu J. Analytical Study on Bioheat Transfer Problems with Spatial or Transient Heating on Skin Surface or Inside Biological Bodies. J Biomech Eng 2002;124:638.</w:t>
+      </w:r>
+    </w:p>
+    <w:p>
+      <w:pPr>
+        <w:pStyle w:val="NormalWeb"/>
+        <w:ind w:left="640" w:hanging="640"/>
+        <w:divId w:val="666396669"/>
+        <w:rPr>
+          <w:noProof/>
+        </w:rPr>
+      </w:pPr>
+      <w:r>
+        <w:rPr>
+          <w:noProof/>
+        </w:rPr>
+        <w:t>[47]</w:t>
+      </w:r>
+      <w:r>
+        <w:rPr>
+          <w:noProof/>
+        </w:rPr>
+        <w:tab/>
+        <w:t>Fahrenholtz SJ, Stafford RJ, Maier F, Hazle JD, Fuentes D. Generalised polynomial chaos-based uncertainty quantification for planning MRgLITT procedures. Int J Hyperthermia 2013;29:324–35.</w:t>
+      </w:r>
+    </w:p>
+    <w:p>
+      <w:pPr>
+        <w:pStyle w:val="NormalWeb"/>
+        <w:ind w:left="640" w:hanging="640"/>
+        <w:divId w:val="666396669"/>
+        <w:rPr>
+          <w:noProof/>
+        </w:rPr>
+      </w:pPr>
+      <w:r>
+        <w:rPr>
+          <w:noProof/>
+        </w:rPr>
+        <w:t>[48]</w:t>
+      </w:r>
+      <w:r>
+        <w:rPr>
+          <w:noProof/>
+        </w:rPr>
+        <w:tab/>
+        <w:t>Eldred MS, Giunta AA, van Bloemen Waanders BG, Wojtkiewicz SF, Hart WE, Alleva MP. DAKOTA, a multilevel parallel object-oriented framework for design optimization, parameter estimation, uncertainty quantification, and sensitivity analysis: Version 4.1 reference manual. Sandia National Laboratories Albuquerque, NM,2007.</w:t>
+      </w:r>
+    </w:p>
+    <w:p>
+      <w:pPr>
+        <w:pStyle w:val="NormalWeb"/>
+        <w:ind w:left="640" w:hanging="640"/>
+        <w:divId w:val="666396669"/>
+        <w:rPr>
+          <w:noProof/>
+        </w:rPr>
+      </w:pPr>
+      <w:r>
+        <w:rPr>
+          <w:noProof/>
+        </w:rPr>
+        <w:t>[49]</w:t>
+      </w:r>
+      <w:r>
+        <w:rPr>
+          <w:noProof/>
+        </w:rPr>
+        <w:tab/>
+        <w:t>Yung JP, Shetty A, Elliott A, Weinberg JS, McNichols RJ, Gowda A, et al. Quantitative comparison of thermal dose models in normal canine brain. Med Phys 2010;37:5313–21.</w:t>
+      </w:r>
+    </w:p>
+    <w:p>
+      <w:pPr>
+        <w:pStyle w:val="NormalWeb"/>
+        <w:ind w:left="640" w:hanging="640"/>
+        <w:divId w:val="666396669"/>
+        <w:rPr>
+          <w:noProof/>
+        </w:rPr>
+      </w:pPr>
+      <w:r>
+        <w:rPr>
+          <w:noProof/>
+        </w:rPr>
+        <w:t>[50]</w:t>
+      </w:r>
+      <w:r>
+        <w:rPr>
+          <w:noProof/>
+        </w:rPr>
+        <w:tab/>
+        <w:t>Dice LR. Measures of the Amount of Ecologic Association Between Species. Ecol Soc Am 1945;26:297–302.</w:t>
+      </w:r>
+    </w:p>
+    <w:p>
+      <w:pPr>
+        <w:pStyle w:val="NormalWeb"/>
+        <w:ind w:left="640" w:hanging="640"/>
+        <w:divId w:val="666396669"/>
+        <w:rPr>
+          <w:noProof/>
+        </w:rPr>
+      </w:pPr>
+      <w:r>
+        <w:rPr>
+          <w:noProof/>
+        </w:rPr>
+        <w:t>[51]</w:t>
+      </w:r>
+      <w:r>
+        <w:rPr>
+          <w:noProof/>
+        </w:rPr>
+        <w:tab/>
+        <w:t>Zou KH, Wells WM, Kikinis R, Warfield SK. Three validation metrics for automated probabilistic image segmentation of brain tumours. Stat Med 2004;23:1259–82.</w:t>
+      </w:r>
+    </w:p>
+    <w:p>
+      <w:pPr>
+        <w:pStyle w:val="NormalWeb"/>
+        <w:ind w:left="640" w:hanging="640"/>
+        <w:divId w:val="666396669"/>
+        <w:rPr>
+          <w:noProof/>
+        </w:rPr>
+      </w:pPr>
+      <w:r>
+        <w:rPr>
+          <w:noProof/>
+        </w:rPr>
+        <w:t>[52]</w:t>
+      </w:r>
+      <w:r>
+        <w:rPr>
+          <w:noProof/>
+        </w:rPr>
+        <w:tab/>
+        <w:t>Müller E, Guo X, Scheichl R, Shi S. Matrix-free GPU implementation of a preconditioned conjugate gradient solver for anisotropic elliptic PDEs. Comput Vis Sci 2014;16:41–58.</w:t>
+      </w:r>
+    </w:p>
+    <w:p>
+      <w:pPr>
+        <w:pStyle w:val="NormalWeb"/>
+        <w:ind w:left="640" w:hanging="640"/>
+        <w:divId w:val="666396669"/>
+        <w:rPr>
+          <w:noProof/>
+        </w:rPr>
+      </w:pPr>
+      <w:r>
+        <w:rPr>
+          <w:noProof/>
+        </w:rPr>
+        <w:t>[53]</w:t>
+      </w:r>
+      <w:r>
+        <w:rPr>
+          <w:noProof/>
+        </w:rPr>
+        <w:tab/>
+        <w:t>Knepley MG, Terrel AR. Finite Element Integration on GPUs. ACM Trans Math Softw 2013;39:1–13.</w:t>
+      </w:r>
+    </w:p>
+    <w:p>
+      <w:pPr>
+        <w:pStyle w:val="NormalWeb"/>
+        <w:ind w:left="640" w:hanging="640"/>
+        <w:divId w:val="666396669"/>
+        <w:rPr>
+          <w:noProof/>
+        </w:rPr>
+      </w:pPr>
+      <w:r>
+        <w:rPr>
+          <w:noProof/>
+        </w:rPr>
+        <w:lastRenderedPageBreak/>
+        <w:t>[54]</w:t>
+      </w:r>
+      <w:r>
+        <w:rPr>
+          <w:noProof/>
+        </w:rPr>
+        <w:tab/>
+        <w:t>Jaynes ET, Bretthorst GL. Probability Theory: The Logic of Science. Cambridge University Press,2003.</w:t>
+      </w:r>
+    </w:p>
+    <w:p>
+      <w:pPr>
+        <w:pStyle w:val="NormalWeb"/>
+        <w:ind w:left="640" w:hanging="640"/>
+        <w:divId w:val="666396669"/>
+        <w:rPr>
+          <w:noProof/>
+        </w:rPr>
+      </w:pPr>
+      <w:r>
+        <w:rPr>
+          <w:noProof/>
+        </w:rPr>
+        <w:t>[55]</w:t>
+      </w:r>
+      <w:r>
+        <w:rPr>
+          <w:noProof/>
+        </w:rPr>
+        <w:tab/>
+        <w:t>Knepley MG, Brown J, Rupp K, Smith BF. Achieving High Performance with Unified Residual Evaluation. arXiv 2013:4.</w:t>
+      </w:r>
+    </w:p>
+    <w:p>
+      <w:pPr>
+        <w:pStyle w:val="NormalWeb"/>
+        <w:ind w:left="640" w:hanging="640"/>
+        <w:divId w:val="666396669"/>
+        <w:rPr>
+          <w:noProof/>
+        </w:rPr>
+      </w:pPr>
+      <w:r>
+        <w:rPr>
+          <w:noProof/>
+        </w:rPr>
+        <w:t>[56]</w:t>
+      </w:r>
+      <w:r>
+        <w:rPr>
+          <w:noProof/>
+        </w:rPr>
+        <w:tab/>
+        <w:t>Knepley MG, Kupp K, Terrel AR. Finite element integration with quadrature on accelerators. ACM Trans Math Softw 2015;0.</w:t>
+      </w:r>
+    </w:p>
+    <w:p>
+      <w:pPr>
+        <w:pStyle w:val="NormalWeb"/>
+        <w:ind w:left="640" w:hanging="640"/>
+        <w:divId w:val="666396669"/>
+        <w:rPr>
+          <w:noProof/>
+        </w:rPr>
+      </w:pPr>
+      <w:r>
+        <w:rPr>
+          <w:noProof/>
+        </w:rPr>
+        <w:t>[57]</w:t>
+      </w:r>
+      <w:r>
+        <w:rPr>
+          <w:noProof/>
+        </w:rPr>
+        <w:tab/>
+        <w:t>Carp SA, Prahl SA, Venugopalan V. Radiative transport in the delta-P1 approximation: accuracy of fluence rate and optical penetration depth predictions in turbid semi-infinite media. J Biomed Opt 2004;9:632–47.</w:t>
+      </w:r>
+    </w:p>
+    <w:p>
+      <w:pPr>
+        <w:pStyle w:val="NormalWeb"/>
+        <w:ind w:left="640" w:hanging="640"/>
+        <w:divId w:val="666396669"/>
+        <w:rPr>
+          <w:noProof/>
+        </w:rPr>
+      </w:pPr>
+      <w:r>
+        <w:rPr>
+          <w:noProof/>
+        </w:rPr>
+        <w:t>[58]</w:t>
+      </w:r>
+      <w:r>
+        <w:rPr>
+          <w:noProof/>
+        </w:rPr>
+        <w:tab/>
+        <w:t>Mohammed Y, Verhey JF. A finite element method model to simulate laser interstitial thermo therapy in anatomical inhomogeneous regions. Biomed Eng Online 2005;4:2.</w:t>
+      </w:r>
+    </w:p>
+    <w:p>
+      <w:pPr>
+        <w:pStyle w:val="NormalWeb"/>
+        <w:ind w:left="640" w:hanging="640"/>
+        <w:divId w:val="666396669"/>
+        <w:rPr>
+          <w:noProof/>
+        </w:rPr>
+      </w:pPr>
+      <w:r>
+        <w:rPr>
+          <w:noProof/>
+        </w:rPr>
+        <w:t>[59]</w:t>
+      </w:r>
+      <w:r>
+        <w:rPr>
+          <w:noProof/>
+        </w:rPr>
+        <w:tab/>
+        <w:t>Schutt DJ, Haemmerich D. Effects of variation in perfusion rates and of perfusion models in computational models of radio frequency tumor ablation. Med Phys 2008;35:3462.</w:t>
+      </w:r>
+    </w:p>
+    <w:p>
+      <w:pPr>
+        <w:pStyle w:val="NormalWeb"/>
+        <w:ind w:left="640" w:hanging="640"/>
+        <w:divId w:val="666396669"/>
+        <w:rPr>
+          <w:noProof/>
+        </w:rPr>
+      </w:pPr>
+      <w:r>
+        <w:rPr>
+          <w:noProof/>
+        </w:rPr>
+        <w:t>[60]</w:t>
+      </w:r>
+      <w:r>
+        <w:rPr>
+          <w:noProof/>
+        </w:rPr>
+        <w:tab/>
+        <w:t>Fuentes D, Elliott A, Weinberg JS, Shetty A, Hazle JD, Stafford RJ. An Inverse Problem Approach to Recovery of In Vivo Nanoparticle Concentrations from Thermal Image Monitoring of MR-Guided Laser Induced Thermal Therapy. Ann Biomed Eng 2012;41:100–11.</w:t>
+      </w:r>
+    </w:p>
+    <w:p>
+      <w:pPr>
+        <w:pStyle w:val="NormalWeb"/>
+        <w:ind w:left="640" w:hanging="640"/>
+        <w:divId w:val="666396669"/>
+        <w:rPr>
+          <w:noProof/>
+        </w:rPr>
+      </w:pPr>
+      <w:r>
+        <w:rPr>
+          <w:noProof/>
+        </w:rPr>
+        <w:t>[61]</w:t>
+      </w:r>
+      <w:r>
+        <w:rPr>
+          <w:noProof/>
+        </w:rPr>
+        <w:tab/>
         <w:t>Diller KR, Oden JT, Bajaj C, Browne JC, Hazle JD, Babuška I, et al. Computational Infrastructure for the Real-Time Patient-Specific Treatment of Cancer. Numer. Implement. Bioheat Model. Equations. New York, NY: CRC Press,2009.</w:t>
       </w:r>
     </w:p>
@@ -1403,805 +2165,7 @@
       <w:pPr>
         <w:pStyle w:val="NormalWeb"/>
         <w:ind w:left="640" w:hanging="640"/>
-        <w:divId w:val="2068407826"/>
-        <w:rPr>
-          <w:noProof/>
-        </w:rPr>
-      </w:pPr>
-      <w:r>
-        <w:rPr>
-          <w:noProof/>
-        </w:rPr>
-        <w:t>[29]</w:t>
-      </w:r>
-      <w:r>
-        <w:rPr>
-          <w:noProof/>
-        </w:rPr>
-        <w:tab/>
-        <w:t>Feng Y, Fuentes D, Hawkins A, Bass J, Rylander MN, Elliott A, et al. Nanoshell-mediated laser surgery simulation for prostate cancer treatment. Eng Comput 2009;25:3–13.</w:t>
-      </w:r>
-    </w:p>
-    <w:p>
-      <w:pPr>
-        <w:pStyle w:val="NormalWeb"/>
-        <w:ind w:left="640" w:hanging="640"/>
-        <w:divId w:val="2068407826"/>
-        <w:rPr>
-          <w:noProof/>
-        </w:rPr>
-      </w:pPr>
-      <w:r>
-        <w:rPr>
-          <w:noProof/>
-        </w:rPr>
-        <w:t>[30]</w:t>
-      </w:r>
-      <w:r>
-        <w:rPr>
-          <w:noProof/>
-        </w:rPr>
-        <w:tab/>
-        <w:t>Fuentes D, Oden JT, Diller KR, Hazle JD, Elliott A, Shetty A, et al. Computational modeling and real-time control of patient-specific laser treatment of cancer. Ann Biomed Eng 2009;37:763–82.</w:t>
-      </w:r>
-    </w:p>
-    <w:p>
-      <w:pPr>
-        <w:pStyle w:val="NormalWeb"/>
-        <w:ind w:left="640" w:hanging="640"/>
-        <w:divId w:val="2068407826"/>
-        <w:rPr>
-          <w:noProof/>
-        </w:rPr>
-      </w:pPr>
-      <w:r>
-        <w:rPr>
-          <w:noProof/>
-        </w:rPr>
-        <w:t>[31]</w:t>
-      </w:r>
-      <w:r>
-        <w:rPr>
-          <w:noProof/>
-        </w:rPr>
-        <w:tab/>
-        <w:t>Farber R. CUDA Application Design and Development. Elsevier,2011.</w:t>
-      </w:r>
-    </w:p>
-    <w:p>
-      <w:pPr>
-        <w:pStyle w:val="NormalWeb"/>
-        <w:ind w:left="640" w:hanging="640"/>
-        <w:divId w:val="2068407826"/>
-        <w:rPr>
-          <w:noProof/>
-        </w:rPr>
-      </w:pPr>
-      <w:r>
-        <w:rPr>
-          <w:noProof/>
-        </w:rPr>
-        <w:t>[32]</w:t>
-      </w:r>
-      <w:r>
-        <w:rPr>
-          <w:noProof/>
-        </w:rPr>
-        <w:tab/>
-        <w:t>Müller E, Guo X, Scheichl R, Shi S. Matrix-free GPU implementation of a preconditioned conjugate gradient solver for anisotropic elliptic PDEs. Comput Vis Sci 2014;16:41–58.</w:t>
-      </w:r>
-    </w:p>
-    <w:p>
-      <w:pPr>
-        <w:pStyle w:val="NormalWeb"/>
-        <w:ind w:left="640" w:hanging="640"/>
-        <w:divId w:val="2068407826"/>
-        <w:rPr>
-          <w:noProof/>
-        </w:rPr>
-      </w:pPr>
-      <w:r>
-        <w:rPr>
-          <w:noProof/>
-        </w:rPr>
-        <w:t>[33]</w:t>
-      </w:r>
-      <w:r>
-        <w:rPr>
-          <w:noProof/>
-        </w:rPr>
-        <w:tab/>
-        <w:t>Knepley MG, Terrel AR. Finite Element Integration on GPUs. ACM Trans Math Softw 2013;39:1–13.</w:t>
-      </w:r>
-    </w:p>
-    <w:p>
-      <w:pPr>
-        <w:pStyle w:val="NormalWeb"/>
-        <w:ind w:left="640" w:hanging="640"/>
-        <w:divId w:val="2068407826"/>
-        <w:rPr>
-          <w:noProof/>
-        </w:rPr>
-      </w:pPr>
-      <w:r>
-        <w:rPr>
-          <w:noProof/>
-        </w:rPr>
-        <w:t>[34]</w:t>
-      </w:r>
-      <w:r>
-        <w:rPr>
-          <w:noProof/>
-        </w:rPr>
-        <w:tab/>
-        <w:t>Medina DS, St-cyr A, Warburton T. OCCA : A unified approach to multi-threading languages. arXiv 2014:1–25.</w:t>
-      </w:r>
-    </w:p>
-    <w:p>
-      <w:pPr>
-        <w:pStyle w:val="NormalWeb"/>
-        <w:ind w:left="640" w:hanging="640"/>
-        <w:divId w:val="2068407826"/>
-        <w:rPr>
-          <w:noProof/>
-        </w:rPr>
-      </w:pPr>
-      <w:r>
-        <w:rPr>
-          <w:noProof/>
-        </w:rPr>
-        <w:t>[35]</w:t>
-      </w:r>
-      <w:r>
-        <w:rPr>
-          <w:noProof/>
-        </w:rPr>
-        <w:tab/>
-        <w:t>Stone M. Cross-Validatory Choice and Assessment of Statistical Predictions. J R Stat Soc Ser B 1974;36:111–47.</w:t>
-      </w:r>
-    </w:p>
-    <w:p>
-      <w:pPr>
-        <w:pStyle w:val="NormalWeb"/>
-        <w:ind w:left="640" w:hanging="640"/>
-        <w:divId w:val="2068407826"/>
-        <w:rPr>
-          <w:noProof/>
-        </w:rPr>
-      </w:pPr>
-      <w:r>
-        <w:rPr>
-          <w:noProof/>
-        </w:rPr>
-        <w:t>[36]</w:t>
-      </w:r>
-      <w:r>
-        <w:rPr>
-          <w:noProof/>
-        </w:rPr>
-        <w:tab/>
-        <w:t>Geisser S. The predictive sample reuse method with applications. J Am Stat Assoc 1975;70:320–8.</w:t>
-      </w:r>
-    </w:p>
-    <w:p>
-      <w:pPr>
-        <w:pStyle w:val="NormalWeb"/>
-        <w:ind w:left="640" w:hanging="640"/>
-        <w:divId w:val="2068407826"/>
-        <w:rPr>
-          <w:noProof/>
-        </w:rPr>
-      </w:pPr>
-      <w:r>
-        <w:rPr>
-          <w:noProof/>
-        </w:rPr>
-        <w:t>[37]</w:t>
-      </w:r>
-      <w:r>
-        <w:rPr>
-          <w:noProof/>
-        </w:rPr>
-        <w:tab/>
-        <w:t>Kohavi R. A study of cross-validation and bootstrap for accuracy estimation and model selection. Proc. Fourteenth Int. Jt. Conf. Artif. Intell. San Francisco, CA: 1995:1137–43.</w:t>
-      </w:r>
-    </w:p>
-    <w:p>
-      <w:pPr>
-        <w:pStyle w:val="NormalWeb"/>
-        <w:ind w:left="640" w:hanging="640"/>
-        <w:divId w:val="2068407826"/>
-        <w:rPr>
-          <w:noProof/>
-        </w:rPr>
-      </w:pPr>
-      <w:r>
-        <w:rPr>
-          <w:noProof/>
-        </w:rPr>
-        <w:t>[38]</w:t>
-      </w:r>
-      <w:r>
-        <w:rPr>
-          <w:noProof/>
-        </w:rPr>
-        <w:tab/>
-        <w:t>Browne M. Cross-Validation Methods. J Math Psychol 2000;44:108–32.</w:t>
-      </w:r>
-    </w:p>
-    <w:p>
-      <w:pPr>
-        <w:pStyle w:val="NormalWeb"/>
-        <w:ind w:left="640" w:hanging="640"/>
-        <w:divId w:val="2068407826"/>
-        <w:rPr>
-          <w:noProof/>
-        </w:rPr>
-      </w:pPr>
-      <w:r>
-        <w:rPr>
-          <w:noProof/>
-        </w:rPr>
-        <w:t>[39]</w:t>
-      </w:r>
-      <w:r>
-        <w:rPr>
-          <w:noProof/>
-        </w:rPr>
-        <w:tab/>
-        <w:t>Arlot S, Celisse A. A survey of cross-validation procedures for model selection. Stat Surv 2010;4:40–79.</w:t>
-      </w:r>
-    </w:p>
-    <w:p>
-      <w:pPr>
-        <w:pStyle w:val="NormalWeb"/>
-        <w:ind w:left="640" w:hanging="640"/>
-        <w:divId w:val="2068407826"/>
-        <w:rPr>
-          <w:noProof/>
-        </w:rPr>
-      </w:pPr>
-      <w:r>
-        <w:rPr>
-          <w:noProof/>
-        </w:rPr>
-        <w:t>[40]</w:t>
-      </w:r>
-      <w:r>
-        <w:rPr>
-          <w:noProof/>
-        </w:rPr>
-        <w:tab/>
-        <w:t>Stafford RJ, Price DVM RE, Diederich CJ, Kangasniemi M, Olsson LE, Hazle JD. Interleaved echo</w:t>
-      </w:r>
-      <w:r>
-        <w:rPr>
-          <w:rFonts w:ascii="Cambria Math" w:hAnsi="Cambria Math" w:cs="Cambria Math"/>
-          <w:noProof/>
-        </w:rPr>
-        <w:t>‐</w:t>
-      </w:r>
-      <w:r>
-        <w:rPr>
-          <w:noProof/>
-        </w:rPr>
-        <w:t>planar imaging for fast multiplanar magnetic resonance temperature imaging of ultrasound thermal ablation therapy. J Magn Reson Imaging 2004;20:706–14.</w:t>
-      </w:r>
-    </w:p>
-    <w:p>
-      <w:pPr>
-        <w:pStyle w:val="NormalWeb"/>
-        <w:ind w:left="640" w:hanging="640"/>
-        <w:divId w:val="2068407826"/>
-        <w:rPr>
-          <w:noProof/>
-        </w:rPr>
-      </w:pPr>
-      <w:r>
-        <w:rPr>
-          <w:noProof/>
-        </w:rPr>
-        <w:t>[41]</w:t>
-      </w:r>
-      <w:r>
-        <w:rPr>
-          <w:noProof/>
-        </w:rPr>
-        <w:tab/>
-        <w:t>Ishihara Y, Calderon A, Watanabe H, Okamoto K, Suzuki Y, Kuroda K, et al. A precise and fast temperature mapping using water proton chemical shift. Magn Reson Med Off J Soc Magn Reson Med / Soc Magn Reson Med 1995;34:814–23.</w:t>
-      </w:r>
-    </w:p>
-    <w:p>
-      <w:pPr>
-        <w:pStyle w:val="NormalWeb"/>
-        <w:ind w:left="640" w:hanging="640"/>
-        <w:divId w:val="2068407826"/>
-        <w:rPr>
-          <w:noProof/>
-        </w:rPr>
-      </w:pPr>
-      <w:r>
-        <w:rPr>
-          <w:noProof/>
-        </w:rPr>
-        <w:t>[42]</w:t>
-      </w:r>
-      <w:r>
-        <w:rPr>
-          <w:noProof/>
-        </w:rPr>
-        <w:tab/>
-        <w:t>Pearce J, Thomsen S. Rate Process Analysis of Thermal Damage. In: Welch AJ, Gemert MJC Van, eds. Springer US,1995:561–606.</w:t>
-      </w:r>
-    </w:p>
-    <w:p>
-      <w:pPr>
-        <w:pStyle w:val="NormalWeb"/>
-        <w:ind w:left="640" w:hanging="640"/>
-        <w:divId w:val="2068407826"/>
-        <w:rPr>
-          <w:noProof/>
-        </w:rPr>
-      </w:pPr>
-      <w:r>
-        <w:rPr>
-          <w:noProof/>
-        </w:rPr>
-        <w:t>[43]</w:t>
-      </w:r>
-      <w:r>
-        <w:rPr>
-          <w:noProof/>
-        </w:rPr>
-        <w:tab/>
-        <w:t>Schwarzmaier H, Yaroslavsky I V, Yaroslavsky AN, Fiedler V, Ulrich F, Kahn T. Treatment planning for MRI</w:t>
-      </w:r>
-      <w:r>
-        <w:rPr>
-          <w:rFonts w:ascii="Cambria Math" w:hAnsi="Cambria Math" w:cs="Cambria Math"/>
-          <w:noProof/>
-        </w:rPr>
-        <w:t>‐</w:t>
-      </w:r>
-      <w:r>
-        <w:rPr>
-          <w:noProof/>
-        </w:rPr>
-        <w:t>guided laser</w:t>
-      </w:r>
-      <w:r>
-        <w:rPr>
-          <w:rFonts w:ascii="Cambria Math" w:hAnsi="Cambria Math" w:cs="Cambria Math"/>
-          <w:noProof/>
-        </w:rPr>
-        <w:t>‐</w:t>
-      </w:r>
-      <w:r>
-        <w:rPr>
-          <w:noProof/>
-        </w:rPr>
-        <w:t>induced interstitial thermotherapy of brain tumors—The role of blood perfusion. J Magn Reson Imaging 1998;8:121–7.</w:t>
-      </w:r>
-    </w:p>
-    <w:p>
-      <w:pPr>
-        <w:pStyle w:val="NormalWeb"/>
-        <w:ind w:left="640" w:hanging="640"/>
-        <w:divId w:val="2068407826"/>
-        <w:rPr>
-          <w:noProof/>
-        </w:rPr>
-      </w:pPr>
-      <w:r>
-        <w:rPr>
-          <w:noProof/>
-        </w:rPr>
-        <w:t>[44]</w:t>
-      </w:r>
-      <w:r>
-        <w:rPr>
-          <w:noProof/>
-        </w:rPr>
-        <w:tab/>
-        <w:t>McNichols RJ, Gowda A, Kangasniemi M, Bankson J a, Price RE, Hazle JD. MR thermometry-based feedback control of laser interstitial thermal therapy at 980 nm. Lasers Surg Med 2004;34:48–55.</w:t>
-      </w:r>
-    </w:p>
-    <w:p>
-      <w:pPr>
-        <w:pStyle w:val="NormalWeb"/>
-        <w:ind w:left="640" w:hanging="640"/>
-        <w:divId w:val="2068407826"/>
-        <w:rPr>
-          <w:noProof/>
-        </w:rPr>
-      </w:pPr>
-      <w:r>
-        <w:rPr>
-          <w:noProof/>
-        </w:rPr>
-        <w:t>[45]</w:t>
-      </w:r>
-      <w:r>
-        <w:rPr>
-          <w:noProof/>
-        </w:rPr>
-        <w:tab/>
-        <w:t>Yeniaras E, Fuentes DT, Fahrenholtz SJ, Weinberg JS, Maier F, Hazle JD, et al. Design and initial evaluation of a treatment planning software system for MRI-guided laser ablation in the brain. Int J Comput Assist Radiol Surg 2013.</w:t>
-      </w:r>
-    </w:p>
-    <w:p>
-      <w:pPr>
-        <w:pStyle w:val="NormalWeb"/>
-        <w:ind w:left="640" w:hanging="640"/>
-        <w:divId w:val="2068407826"/>
-        <w:rPr>
-          <w:noProof/>
-        </w:rPr>
-      </w:pPr>
-      <w:r>
-        <w:rPr>
-          <w:noProof/>
-        </w:rPr>
-        <w:t>[46]</w:t>
-      </w:r>
-      <w:r>
-        <w:rPr>
-          <w:noProof/>
-        </w:rPr>
-        <w:tab/>
-        <w:t>Diller KR, Valvano JW, Pearce JA. Bioheat transfer. In: Kreith F, Goswami Y, eds. CRC Handb. Mech. Eng. 2nd ed. Boca Raton: CRC Press,2005:4–278.</w:t>
-      </w:r>
-    </w:p>
-    <w:p>
-      <w:pPr>
-        <w:pStyle w:val="NormalWeb"/>
-        <w:ind w:left="640" w:hanging="640"/>
-        <w:divId w:val="2068407826"/>
-        <w:rPr>
-          <w:noProof/>
-        </w:rPr>
-      </w:pPr>
-      <w:r>
-        <w:rPr>
-          <w:noProof/>
-        </w:rPr>
-        <w:t>[47]</w:t>
-      </w:r>
-      <w:r>
-        <w:rPr>
-          <w:noProof/>
-        </w:rPr>
-        <w:tab/>
-        <w:t>Welch AJ, Gemert MJC van. Optical-Thermal Response of Laser-Irradiated Tissue. 2nd ed. Springer,2010.</w:t>
-      </w:r>
-    </w:p>
-    <w:p>
-      <w:pPr>
-        <w:pStyle w:val="NormalWeb"/>
-        <w:ind w:left="640" w:hanging="640"/>
-        <w:divId w:val="2068407826"/>
-        <w:rPr>
-          <w:noProof/>
-        </w:rPr>
-      </w:pPr>
-      <w:r>
-        <w:rPr>
-          <w:noProof/>
-        </w:rPr>
-        <w:t>[48]</w:t>
-      </w:r>
-      <w:r>
-        <w:rPr>
-          <w:noProof/>
-        </w:rPr>
-        <w:tab/>
-        <w:t>Duck FA. Physical properties of tissue: a comprehensive reference book. Academic Pr,1990.</w:t>
-      </w:r>
-    </w:p>
-    <w:p>
-      <w:pPr>
-        <w:pStyle w:val="NormalWeb"/>
-        <w:ind w:left="640" w:hanging="640"/>
-        <w:divId w:val="2068407826"/>
-        <w:rPr>
-          <w:noProof/>
-        </w:rPr>
-      </w:pPr>
-      <w:r>
-        <w:rPr>
-          <w:noProof/>
-        </w:rPr>
-        <w:t>[49]</w:t>
-      </w:r>
-      <w:r>
-        <w:rPr>
-          <w:noProof/>
-        </w:rPr>
-        <w:tab/>
-        <w:t>Boyce WE, Diprima RC, Haines CW. Elementary Differential Equations and Boundary Value Problems. 7th ed. New York, NY, USA: Wiley,2001.</w:t>
-      </w:r>
-    </w:p>
-    <w:p>
-      <w:pPr>
-        <w:pStyle w:val="NormalWeb"/>
-        <w:ind w:left="640" w:hanging="640"/>
-        <w:divId w:val="2068407826"/>
-        <w:rPr>
-          <w:noProof/>
-        </w:rPr>
-      </w:pPr>
-      <w:r>
-        <w:rPr>
-          <w:noProof/>
-        </w:rPr>
-        <w:t>[50]</w:t>
-      </w:r>
-      <w:r>
-        <w:rPr>
-          <w:noProof/>
-        </w:rPr>
-        <w:tab/>
-        <w:t>Giordano MA, Gutierrez G, Rinaldi C. Fundamental solutions to the bioheat equation and their application to magnetic fluid hyperthermia. Int J Hyperthermia 2010;26:475–84.</w:t>
-      </w:r>
-    </w:p>
-    <w:p>
-      <w:pPr>
-        <w:pStyle w:val="NormalWeb"/>
-        <w:ind w:left="640" w:hanging="640"/>
-        <w:divId w:val="2068407826"/>
-        <w:rPr>
-          <w:noProof/>
-        </w:rPr>
-      </w:pPr>
-      <w:r>
-        <w:rPr>
-          <w:noProof/>
-        </w:rPr>
-        <w:t>[51]</w:t>
-      </w:r>
-      <w:r>
-        <w:rPr>
-          <w:noProof/>
-        </w:rPr>
-        <w:tab/>
-        <w:t>Vyas R, Rustgi ML. Green’s function solution to the tissue bioheat equation. Med Phys 1992;19:1319–24.</w:t>
-      </w:r>
-    </w:p>
-    <w:p>
-      <w:pPr>
-        <w:pStyle w:val="NormalWeb"/>
-        <w:ind w:left="640" w:hanging="640"/>
-        <w:divId w:val="2068407826"/>
-        <w:rPr>
-          <w:noProof/>
-        </w:rPr>
-      </w:pPr>
-      <w:r>
-        <w:rPr>
-          <w:noProof/>
-        </w:rPr>
-        <w:t>[52]</w:t>
-      </w:r>
-      <w:r>
-        <w:rPr>
-          <w:noProof/>
-        </w:rPr>
-        <w:tab/>
-        <w:t>Deng Z-S, Liu J. Analytical Study on Bioheat Transfer Problems with Spatial or Transient Heating on Skin Surface or Inside Biological Bodies. J Biomech Eng 2002;124:638.</w:t>
-      </w:r>
-    </w:p>
-    <w:p>
-      <w:pPr>
-        <w:pStyle w:val="NormalWeb"/>
-        <w:ind w:left="640" w:hanging="640"/>
-        <w:divId w:val="2068407826"/>
-        <w:rPr>
-          <w:noProof/>
-        </w:rPr>
-      </w:pPr>
-      <w:r>
-        <w:rPr>
-          <w:noProof/>
-        </w:rPr>
-        <w:t>[53]</w:t>
-      </w:r>
-      <w:r>
-        <w:rPr>
-          <w:noProof/>
-        </w:rPr>
-        <w:tab/>
-        <w:t>Fahrenholtz SJ, Stafford RJ, Maier F, Hazle JD, Fuentes D. Generalised polynomial chaos-based uncertainty quantification for planning MRgLITT procedures. Int J Hyperthermia 2013;29:324–35.</w:t>
-      </w:r>
-    </w:p>
-    <w:p>
-      <w:pPr>
-        <w:pStyle w:val="NormalWeb"/>
-        <w:ind w:left="640" w:hanging="640"/>
-        <w:divId w:val="2068407826"/>
-        <w:rPr>
-          <w:noProof/>
-        </w:rPr>
-      </w:pPr>
-      <w:r>
-        <w:rPr>
-          <w:noProof/>
-        </w:rPr>
-        <w:t>[54]</w:t>
-      </w:r>
-      <w:r>
-        <w:rPr>
-          <w:noProof/>
-        </w:rPr>
-        <w:tab/>
-        <w:t>Eldred MS, Giunta AA, van Bloemen Waanders BG, Wojtkiewicz SF, Hart WE, Alleva MP. DAKOTA, a multilevel parallel object-oriented framework for design optimization, parameter estimation, uncertainty quantification, and sensitivity analysis: Version 4.1 reference manual. Sandia National Laboratories Albuquerque, NM,2007.</w:t>
-      </w:r>
-    </w:p>
-    <w:p>
-      <w:pPr>
-        <w:pStyle w:val="NormalWeb"/>
-        <w:ind w:left="640" w:hanging="640"/>
-        <w:divId w:val="2068407826"/>
-        <w:rPr>
-          <w:noProof/>
-        </w:rPr>
-      </w:pPr>
-      <w:r>
-        <w:rPr>
-          <w:noProof/>
-        </w:rPr>
-        <w:t>[55]</w:t>
-      </w:r>
-      <w:r>
-        <w:rPr>
-          <w:noProof/>
-        </w:rPr>
-        <w:tab/>
-        <w:t>Yung JP, Shetty A, Elliott A, Weinberg JS, McNichols RJ, Gowda A, et al. Quantitative comparison of thermal dose models in normal canine brain. Med Phys 2010;37:5313–21.</w:t>
-      </w:r>
-    </w:p>
-    <w:p>
-      <w:pPr>
-        <w:pStyle w:val="NormalWeb"/>
-        <w:ind w:left="640" w:hanging="640"/>
-        <w:divId w:val="2068407826"/>
-        <w:rPr>
-          <w:noProof/>
-        </w:rPr>
-      </w:pPr>
-      <w:r>
-        <w:rPr>
-          <w:noProof/>
-        </w:rPr>
-        <w:t>[56]</w:t>
-      </w:r>
-      <w:r>
-        <w:rPr>
-          <w:noProof/>
-        </w:rPr>
-        <w:tab/>
-        <w:t>Dice LR. Measures of the Amount of Ecologic Association Between Species. Ecol Soc Am 1945;26:297–302.</w:t>
-      </w:r>
-    </w:p>
-    <w:p>
-      <w:pPr>
-        <w:pStyle w:val="NormalWeb"/>
-        <w:ind w:left="640" w:hanging="640"/>
-        <w:divId w:val="2068407826"/>
-        <w:rPr>
-          <w:noProof/>
-        </w:rPr>
-      </w:pPr>
-      <w:r>
-        <w:rPr>
-          <w:noProof/>
-        </w:rPr>
-        <w:t>[57]</w:t>
-      </w:r>
-      <w:r>
-        <w:rPr>
-          <w:noProof/>
-        </w:rPr>
-        <w:tab/>
-        <w:t>Zou KH, Wells WM, Kikinis R, Warfield SK. Three validation metrics for automated probabilistic image segmentation of brain tumours. Stat Med 2004;23:1259–82.</w:t>
-      </w:r>
-    </w:p>
-    <w:p>
-      <w:pPr>
-        <w:pStyle w:val="NormalWeb"/>
-        <w:ind w:left="640" w:hanging="640"/>
-        <w:divId w:val="2068407826"/>
-        <w:rPr>
-          <w:noProof/>
-        </w:rPr>
-      </w:pPr>
-      <w:r>
-        <w:rPr>
-          <w:noProof/>
-        </w:rPr>
-        <w:t>[58]</w:t>
-      </w:r>
-      <w:r>
-        <w:rPr>
-          <w:noProof/>
-        </w:rPr>
-        <w:tab/>
-        <w:t>Jaynes ET, Bretthorst GL. Probability Theory: The Logic of Science. Cambridge University Press,2003.</w:t>
-      </w:r>
-    </w:p>
-    <w:p>
-      <w:pPr>
-        <w:pStyle w:val="NormalWeb"/>
-        <w:ind w:left="640" w:hanging="640"/>
-        <w:divId w:val="2068407826"/>
-        <w:rPr>
-          <w:noProof/>
-        </w:rPr>
-      </w:pPr>
-      <w:r>
-        <w:rPr>
-          <w:noProof/>
-        </w:rPr>
-        <w:t>[59]</w:t>
-      </w:r>
-      <w:r>
-        <w:rPr>
-          <w:noProof/>
-        </w:rPr>
-        <w:tab/>
-        <w:t>Knepley MG, Brown J, Rupp K, Smith BF. Achieving High Performance with Unified Residual Evaluation. arXiv 2013:4.</w:t>
-      </w:r>
-    </w:p>
-    <w:p>
-      <w:pPr>
-        <w:pStyle w:val="NormalWeb"/>
-        <w:ind w:left="640" w:hanging="640"/>
-        <w:divId w:val="2068407826"/>
-        <w:rPr>
-          <w:noProof/>
-        </w:rPr>
-      </w:pPr>
-      <w:r>
-        <w:rPr>
-          <w:noProof/>
-        </w:rPr>
-        <w:t>[60]</w:t>
-      </w:r>
-      <w:r>
-        <w:rPr>
-          <w:noProof/>
-        </w:rPr>
-        <w:tab/>
-        <w:t>Carp SA, Prahl SA, Venugopalan V. Radiative transport in the delta-P1 approximation: accuracy of fluence rate and optical penetration depth predictions in turbid semi-infinite media. J Biomed Opt 2004;9:632–47.</w:t>
-      </w:r>
-    </w:p>
-    <w:p>
-      <w:pPr>
-        <w:pStyle w:val="NormalWeb"/>
-        <w:ind w:left="640" w:hanging="640"/>
-        <w:divId w:val="2068407826"/>
-        <w:rPr>
-          <w:noProof/>
-        </w:rPr>
-      </w:pPr>
-      <w:r>
-        <w:rPr>
-          <w:noProof/>
-        </w:rPr>
-        <w:t>[61]</w:t>
-      </w:r>
-      <w:r>
-        <w:rPr>
-          <w:noProof/>
-        </w:rPr>
-        <w:tab/>
-        <w:t>Mohammed Y, Verhey JF. A finite element method model to simulate laser interstitial thermo therapy in anatomical inhomogeneous regions. Biomed Eng Online 2005;4:2.</w:t>
-      </w:r>
-    </w:p>
-    <w:p>
-      <w:pPr>
-        <w:pStyle w:val="NormalWeb"/>
-        <w:ind w:left="640" w:hanging="640"/>
-        <w:divId w:val="2068407826"/>
+        <w:divId w:val="666396669"/>
         <w:rPr>
           <w:noProof/>
         </w:rPr>
@@ -2217,14 +2181,14 @@
           <w:noProof/>
         </w:rPr>
         <w:tab/>
-        <w:t>Schutt DJ, Haemmerich D. Effects of variation in perfusion rates and of perfusion models in computational models of radio frequency tumor ablation. Med Phys 2008;35:3462.</w:t>
-      </w:r>
-    </w:p>
-    <w:p>
-      <w:pPr>
-        <w:pStyle w:val="NormalWeb"/>
-        <w:ind w:left="640" w:hanging="640"/>
-        <w:divId w:val="2068407826"/>
+        <w:t>Feng Y, Fuentes D, Hawkins A, Bass JM, Rylander MN. Optimization and real-time control for laser treatment of heterogeneous soft tissues. Comput Methods Appl Mech Eng 2009;198:1742–50.</w:t>
+      </w:r>
+    </w:p>
+    <w:p>
+      <w:pPr>
+        <w:pStyle w:val="NormalWeb"/>
+        <w:ind w:left="640" w:hanging="640"/>
+        <w:divId w:val="666396669"/>
         <w:rPr>
           <w:noProof/>
         </w:rPr>
@@ -2240,14 +2204,14 @@
           <w:noProof/>
         </w:rPr>
         <w:tab/>
-        <w:t>Fuentes D, Elliott A, Weinberg JS, Shetty A, Hazle JD, Stafford RJ. An Inverse Problem Approach to Recovery of In Vivo Nanoparticle Concentrations from Thermal Image Monitoring of MR-Guided Laser Induced Thermal Therapy. Ann Biomed Eng 2012;41:100–11.</w:t>
-      </w:r>
-    </w:p>
-    <w:p>
-      <w:pPr>
-        <w:pStyle w:val="NormalWeb"/>
-        <w:ind w:left="640" w:hanging="640"/>
-        <w:divId w:val="2068407826"/>
+        <w:t>Rasmussen CE. Gaussian processes for machine learning. MIT Press,2006.</w:t>
+      </w:r>
+    </w:p>
+    <w:p>
+      <w:pPr>
+        <w:pStyle w:val="NormalWeb"/>
+        <w:ind w:left="640" w:hanging="640"/>
+        <w:divId w:val="666396669"/>
         <w:rPr>
           <w:noProof/>
         </w:rPr>
@@ -2263,14 +2227,14 @@
           <w:noProof/>
         </w:rPr>
         <w:tab/>
-        <w:t>Rasmussen CE. Gaussian processes for machine learning. MIT Press,2006.</w:t>
-      </w:r>
-    </w:p>
-    <w:p>
-      <w:pPr>
-        <w:pStyle w:val="NormalWeb"/>
-        <w:ind w:left="640" w:hanging="640"/>
-        <w:divId w:val="2068407826"/>
+        <w:t>Constantinescu EM, Anitescu M. Physics-Based Covariance Models for Gaussian Processes with Multiple Outputs. Int J Uncertain Quantif 2013;3.</w:t>
+      </w:r>
+    </w:p>
+    <w:p>
+      <w:pPr>
+        <w:pStyle w:val="NormalWeb"/>
+        <w:ind w:left="640" w:hanging="640"/>
+        <w:divId w:val="666396669"/>
         <w:rPr>
           <w:noProof/>
         </w:rPr>
@@ -2286,14 +2250,14 @@
           <w:noProof/>
         </w:rPr>
         <w:tab/>
-        <w:t>Constantinescu EM, Anitescu M. Physics-Based Covariance Models for Gaussian Processes with Multiple Outputs. Int J Uncertain Quantif 2013;3.</w:t>
-      </w:r>
-    </w:p>
-    <w:p>
-      <w:pPr>
-        <w:pStyle w:val="NormalWeb"/>
-        <w:ind w:left="640" w:hanging="640"/>
-        <w:divId w:val="2068407826"/>
+        <w:t>Menze B, Jakab A, Bauer S, Kalpathy-Cramer J, Farahani K, Kirby J, et al. The Multimodal Brain Tumor Image Segmentation Benchmark (BRATS). IEEE Trans Med Imaging 2014;PP:1–32.</w:t>
+      </w:r>
+    </w:p>
+    <w:p>
+      <w:pPr>
+        <w:pStyle w:val="NormalWeb"/>
+        <w:ind w:left="640" w:hanging="640"/>
+        <w:divId w:val="666396669"/>
         <w:rPr>
           <w:noProof/>
         </w:rPr>
@@ -2309,98 +2273,73 @@
           <w:noProof/>
         </w:rPr>
         <w:tab/>
-        <w:t>Menze B, Reyes M, Van Leemput K. The Multimodal Brain TumorImage Segmentation Benchmark (BRATS). IEEE Trans Med Imaging 2014;PP:1–1.</w:t>
-      </w:r>
-    </w:p>
-    <w:p>
-      <w:pPr>
-        <w:pStyle w:val="NormalWeb"/>
-        <w:ind w:left="640" w:hanging="640"/>
-        <w:divId w:val="2068407826"/>
-        <w:rPr>
-          <w:noProof/>
-        </w:rPr>
-      </w:pPr>
-      <w:r>
-        <w:rPr>
-          <w:noProof/>
-        </w:rPr>
-        <w:t>[67]</w:t>
-      </w:r>
-      <w:r>
-        <w:rPr>
-          <w:noProof/>
-        </w:rPr>
-        <w:tab/>
-        <w:t>Ibanez L, Schroeder W, Ng L, Cates J. The {ITK} {S}oftware {G}uide 2005.</w:t>
-      </w:r>
-    </w:p>
-    <w:p>
-      <w:pPr>
-        <w:pStyle w:val="NormalWeb"/>
-        <w:ind w:left="640" w:hanging="640"/>
-        <w:divId w:val="2068407826"/>
-        <w:rPr>
-          <w:noProof/>
-        </w:rPr>
-      </w:pPr>
-      <w:r>
-        <w:rPr>
-          <w:noProof/>
-        </w:rPr>
-        <w:t>[68]</w:t>
-      </w:r>
-      <w:r>
-        <w:rPr>
-          <w:noProof/>
-        </w:rPr>
-        <w:tab/>
-        <w:t>Henderson A, Ahrens J. The ParaView Guide. Kitware,2004.</w:t>
-      </w:r>
-    </w:p>
-    <w:p>
-      <w:pPr>
-        <w:pStyle w:val="NormalWeb"/>
-        <w:ind w:left="640" w:hanging="640"/>
-        <w:divId w:val="2068407826"/>
-        <w:rPr>
-          <w:noProof/>
-        </w:rPr>
-      </w:pPr>
-      <w:r>
-        <w:rPr>
-          <w:noProof/>
-        </w:rPr>
-        <w:t>[69]</w:t>
-      </w:r>
-      <w:r>
-        <w:rPr>
-          <w:noProof/>
-        </w:rPr>
-        <w:tab/>
-        <w:t xml:space="preserve">Blacker, T.D. and Bohnhoff, WJ and Edwards T. CUBIT mesh generation environment. Volume 1: Users manual 2004. </w:t>
+        <w:t>Ibanez L, Schroeder W, Ng L, Cates J. The {ITK}</w:t>
       </w:r>
       <w:bookmarkStart w:id="0" w:name="_GoBack"/>
       <w:bookmarkEnd w:id="0"/>
-    </w:p>
-    <w:p>
-      <w:pPr>
-        <w:pStyle w:val="NormalWeb"/>
-        <w:ind w:left="640" w:hanging="640"/>
-        <w:divId w:val="686716035"/>
+      <w:r>
+        <w:rPr>
+          <w:noProof/>
+        </w:rPr>
+        <w:t xml:space="preserve"> {S}oftware {G}uide 2005.</w:t>
+      </w:r>
+    </w:p>
+    <w:p>
+      <w:pPr>
+        <w:pStyle w:val="NormalWeb"/>
+        <w:ind w:left="640" w:hanging="640"/>
+        <w:divId w:val="666396669"/>
+        <w:rPr>
+          <w:noProof/>
+        </w:rPr>
+      </w:pPr>
+      <w:r>
+        <w:rPr>
+          <w:noProof/>
+        </w:rPr>
+        <w:t>[67]</w:t>
+      </w:r>
+      <w:r>
+        <w:rPr>
+          <w:noProof/>
+        </w:rPr>
+        <w:tab/>
+        <w:t>Henderson A, Ahrens J. The ParaView Guide. Kitware,2004.</w:t>
+      </w:r>
+    </w:p>
+    <w:p>
+      <w:pPr>
+        <w:pStyle w:val="NormalWeb"/>
+        <w:ind w:left="640" w:hanging="640"/>
+        <w:divId w:val="666396669"/>
+        <w:rPr>
+          <w:noProof/>
+        </w:rPr>
+      </w:pPr>
+      <w:r>
+        <w:rPr>
+          <w:noProof/>
+        </w:rPr>
+        <w:lastRenderedPageBreak/>
+        <w:t>[68]</w:t>
+      </w:r>
+      <w:r>
+        <w:rPr>
+          <w:noProof/>
+        </w:rPr>
+        <w:tab/>
+        <w:t xml:space="preserve">Blacker, T.D. and Bohnhoff, WJ and Edwards T. CUBIT mesh generation environment. Volume 1: Users manual 2004. </w:t>
+      </w:r>
+    </w:p>
+    <w:p>
+      <w:pPr>
+        <w:pStyle w:val="NormalWeb"/>
+        <w:ind w:left="640" w:hanging="640"/>
+        <w:divId w:val="773941352"/>
       </w:pPr>
       <w:r>
         <w:fldChar w:fldCharType="end"/>
       </w:r>
-    </w:p>
-    <w:p>
-      <w:pPr>
-        <w:rPr>
-          <w:rFonts w:ascii="Times New Roman" w:hAnsi="Times New Roman" w:cs="Times New Roman"/>
-          <w:sz w:val="28"/>
-          <w:szCs w:val="28"/>
-        </w:rPr>
-      </w:pPr>
     </w:p>
     <w:sectPr>
       <w:pgSz w:w="12240" w:h="15840"/>
@@ -3122,7 +3061,7 @@
 </file>
 
 <file path=customXml/itemProps1.xml><?xml version="1.0" encoding="utf-8"?>
-<ds:datastoreItem xmlns:ds="http://schemas.openxmlformats.org/officeDocument/2006/customXml" ds:itemID="{2AE4B6CA-6183-406E-B720-2773A316B488}">
+<ds:datastoreItem xmlns:ds="http://schemas.openxmlformats.org/officeDocument/2006/customXml" ds:itemID="{F7909062-50FB-4E16-98BB-6D8333EA0C82}">
   <ds:schemaRefs>
     <ds:schemaRef ds:uri="http://schemas.openxmlformats.org/officeDocument/2006/bibliography"/>
   </ds:schemaRefs>

</xml_diff>